<commit_message>
Removing of zip()-function | la-Performance-Testing added
</commit_message>
<xml_diff>
--- a/setlx/testing/setlx_performance_evaluation.docx
+++ b/setlx/testing/setlx_performance_evaluation.docx
@@ -56,8 +56,6 @@
         </w:rPr>
         <w:t>.stlx ersetzen zum Testen)</w:t>
       </w:r>
-      <w:bookmarkStart w:id="0" w:name="_GoBack"/>
-      <w:bookmarkEnd w:id="0"/>
     </w:p>
     <w:p>
       <w:pPr>
@@ -889,9 +887,50 @@
       </w:r>
     </w:p>
     <w:p/>
-    <w:p/>
-    <w:p/>
-    <w:p/>
+    <w:p>
+      <w:pPr>
+        <w:pStyle w:val="Listenabsatz"/>
+        <w:ind w:left="0"/>
+      </w:pPr>
+      <w:r>
+        <w:rPr>
+          <w:u w:val="single"/>
+        </w:rPr>
+        <w:t>Anzahl Datensätze:</w:t>
+      </w:r>
+      <w:r>
+        <w:t xml:space="preserve"> 10.000 Testsätze, 10.000 Trainingssätze</w:t>
+      </w:r>
+    </w:p>
+    <w:p>
+      <w:pPr>
+        <w:pStyle w:val="Listenabsatz"/>
+        <w:ind w:left="0"/>
+      </w:pPr>
+      <w:r>
+        <w:rPr>
+          <w:u w:val="single"/>
+        </w:rPr>
+        <w:t>Rechnerdaten:</w:t>
+      </w:r>
+      <w:r>
+        <w:t xml:space="preserve"> Intel Core i7-4720HQ, 16GB RAM</w:t>
+      </w:r>
+    </w:p>
+    <w:p>
+      <w:pPr>
+        <w:pStyle w:val="Listenabsatz"/>
+        <w:spacing w:after="0"/>
+        <w:ind w:left="0"/>
+      </w:pPr>
+    </w:p>
+    <w:p>
+      <w:pPr>
+        <w:pStyle w:val="Listenabsatz"/>
+        <w:spacing w:after="0"/>
+        <w:ind w:left="0"/>
+      </w:pPr>
+    </w:p>
     <w:p>
       <w:pPr>
         <w:pStyle w:val="Listenabsatz"/>
@@ -993,7 +1032,13 @@
         <w:rPr>
           <w:u w:val="single"/>
         </w:rPr>
-        <w:t>se 1.</w:t>
+        <w:t>se 2</w:t>
+      </w:r>
+      <w:r>
+        <w:rPr>
+          <w:u w:val="single"/>
+        </w:rPr>
+        <w:t>.</w:t>
       </w:r>
       <w:r>
         <w:rPr>
@@ -1286,6 +1331,4168 @@
         </w:rPr>
         <w:t>--&gt; 6.396211070181313%</w:t>
       </w:r>
+    </w:p>
+    <w:p>
+      <w:pPr>
+        <w:spacing w:after="0" w:line="240" w:lineRule="auto"/>
+        <w:ind w:left="708"/>
+        <w:rPr>
+          <w:rFonts w:ascii="Consolas" w:hAnsi="Consolas"/>
+        </w:rPr>
+      </w:pPr>
+    </w:p>
+    <w:p>
+      <w:pPr>
+        <w:spacing w:after="0" w:line="240" w:lineRule="auto"/>
+        <w:ind w:left="708"/>
+        <w:rPr>
+          <w:rFonts w:ascii="Consolas" w:hAnsi="Consolas"/>
+        </w:rPr>
+      </w:pPr>
+    </w:p>
+    <w:p>
+      <w:pPr>
+        <w:spacing w:after="0" w:line="240" w:lineRule="auto"/>
+        <w:ind w:left="708"/>
+        <w:rPr>
+          <w:rFonts w:ascii="Consolas" w:hAnsi="Consolas"/>
+        </w:rPr>
+      </w:pPr>
+    </w:p>
+    <w:p>
+      <w:pPr>
+        <w:rPr>
+          <w:rFonts w:ascii="Consolas" w:hAnsi="Consolas"/>
+        </w:rPr>
+      </w:pPr>
+      <w:r>
+        <w:rPr>
+          <w:rFonts w:ascii="Consolas" w:hAnsi="Consolas"/>
+        </w:rPr>
+        <w:br w:type="page"/>
+      </w:r>
+    </w:p>
+    <w:p>
+      <w:pPr>
+        <w:pStyle w:val="Listenabsatz"/>
+        <w:numPr>
+          <w:ilvl w:val="0"/>
+          <w:numId w:val="1"/>
+        </w:numPr>
+        <w:spacing w:after="0" w:line="240" w:lineRule="auto"/>
+        <w:rPr>
+          <w:rFonts w:ascii="Consolas" w:hAnsi="Consolas"/>
+        </w:rPr>
+      </w:pPr>
+      <w:r>
+        <w:lastRenderedPageBreak/>
+        <w:t>Zeitmessung vor und nach der z</w:t>
+      </w:r>
+      <w:r>
+        <w:rPr>
+          <w:rFonts w:ascii="Consolas" w:hAnsi="Consolas"/>
+        </w:rPr>
+        <w:t>ip(l1,</w:t>
+      </w:r>
+      <w:r>
+        <w:rPr>
+          <w:rFonts w:ascii="Consolas" w:hAnsi="Consolas"/>
+        </w:rPr>
+        <w:t>l2)</w:t>
+      </w:r>
+      <w:r>
+        <w:rPr>
+          <w:rFonts w:ascii="Consolas" w:hAnsi="Consolas"/>
+        </w:rPr>
+        <w:t xml:space="preserve"> </w:t>
+      </w:r>
+      <w:r>
+        <w:t xml:space="preserve">– </w:t>
+      </w:r>
+      <w:r>
+        <w:t>Anpassung</w:t>
+      </w:r>
+    </w:p>
+    <w:p>
+      <w:pPr>
+        <w:pStyle w:val="Listenabsatz"/>
+        <w:spacing w:after="0" w:line="240" w:lineRule="auto"/>
+        <w:ind w:left="0"/>
+      </w:pPr>
+    </w:p>
+    <w:p>
+      <w:pPr>
+        <w:pStyle w:val="Listenabsatz"/>
+        <w:spacing w:after="0" w:line="240" w:lineRule="auto"/>
+        <w:ind w:left="0"/>
+        <w:rPr>
+          <w:u w:val="single"/>
+        </w:rPr>
+      </w:pPr>
+      <w:r>
+        <w:rPr>
+          <w:u w:val="single"/>
+        </w:rPr>
+        <w:t>Messungspunkte:</w:t>
+      </w:r>
+    </w:p>
+    <w:p>
+      <w:pPr>
+        <w:pStyle w:val="Listenabsatz"/>
+        <w:spacing w:after="0" w:line="240" w:lineRule="auto"/>
+        <w:ind w:left="0"/>
+        <w:rPr>
+          <w:rFonts w:ascii="Consolas" w:hAnsi="Consolas"/>
+          <w:u w:val="single"/>
+        </w:rPr>
+      </w:pPr>
+      <w:r>
+        <w:rPr>
+          <w:noProof/>
+          <w:lang w:eastAsia="de-DE"/>
+        </w:rPr>
+        <w:drawing>
+          <wp:inline distT="0" distB="0" distL="0" distR="0" wp14:anchorId="6C110076" wp14:editId="4AAC735A">
+            <wp:extent cx="5760720" cy="4137660"/>
+            <wp:effectExtent l="0" t="0" r="0" b="0"/>
+            <wp:docPr id="7" name="Grafik 7"/>
+            <wp:cNvGraphicFramePr>
+              <a:graphicFrameLocks xmlns:a="http://schemas.openxmlformats.org/drawingml/2006/main" noChangeAspect="1"/>
+            </wp:cNvGraphicFramePr>
+            <a:graphic xmlns:a="http://schemas.openxmlformats.org/drawingml/2006/main">
+              <a:graphicData uri="http://schemas.openxmlformats.org/drawingml/2006/picture">
+                <pic:pic xmlns:pic="http://schemas.openxmlformats.org/drawingml/2006/picture">
+                  <pic:nvPicPr>
+                    <pic:cNvPr id="1" name=""/>
+                    <pic:cNvPicPr/>
+                  </pic:nvPicPr>
+                  <pic:blipFill>
+                    <a:blip r:embed="rId9"/>
+                    <a:stretch>
+                      <a:fillRect/>
+                    </a:stretch>
+                  </pic:blipFill>
+                  <pic:spPr>
+                    <a:xfrm>
+                      <a:off x="0" y="0"/>
+                      <a:ext cx="5760720" cy="4137660"/>
+                    </a:xfrm>
+                    <a:prstGeom prst="rect">
+                      <a:avLst/>
+                    </a:prstGeom>
+                  </pic:spPr>
+                </pic:pic>
+              </a:graphicData>
+            </a:graphic>
+          </wp:inline>
+        </w:drawing>
+      </w:r>
+    </w:p>
+    <w:p>
+      <w:pPr>
+        <w:pStyle w:val="Listenabsatz"/>
+        <w:spacing w:after="0" w:line="240" w:lineRule="auto"/>
+        <w:ind w:left="0"/>
+        <w:rPr>
+          <w:rFonts w:ascii="Consolas" w:hAnsi="Consolas"/>
+          <w:u w:val="single"/>
+        </w:rPr>
+      </w:pPr>
+    </w:p>
+    <w:p>
+      <w:pPr>
+        <w:pStyle w:val="Listenabsatz"/>
+        <w:ind w:left="0"/>
+      </w:pPr>
+      <w:r>
+        <w:rPr>
+          <w:u w:val="single"/>
+        </w:rPr>
+        <w:t>Anzahl Datensätze:</w:t>
+      </w:r>
+      <w:r>
+        <w:t xml:space="preserve"> 10.000 Testsätze, 10.000 Trainingssätze</w:t>
+      </w:r>
+    </w:p>
+    <w:p>
+      <w:pPr>
+        <w:pStyle w:val="Listenabsatz"/>
+        <w:ind w:left="0"/>
+      </w:pPr>
+      <w:r>
+        <w:rPr>
+          <w:u w:val="single"/>
+        </w:rPr>
+        <w:t>Rechnerdaten:</w:t>
+      </w:r>
+      <w:r>
+        <w:t xml:space="preserve"> Intel Core i7-4720HQ, 16GB RAM</w:t>
+      </w:r>
+    </w:p>
+    <w:p>
+      <w:pPr>
+        <w:pStyle w:val="Listenabsatz"/>
+        <w:spacing w:after="0" w:line="240" w:lineRule="auto"/>
+        <w:ind w:left="0"/>
+        <w:rPr>
+          <w:rFonts w:ascii="Consolas" w:hAnsi="Consolas"/>
+          <w:u w:val="single"/>
+        </w:rPr>
+      </w:pPr>
+    </w:p>
+    <w:p>
+      <w:pPr>
+        <w:rPr>
+          <w:rFonts w:ascii="Consolas" w:hAnsi="Consolas"/>
+          <w:u w:val="single"/>
+        </w:rPr>
+      </w:pPr>
+      <w:r>
+        <w:rPr>
+          <w:rFonts w:ascii="Consolas" w:hAnsi="Consolas"/>
+          <w:u w:val="single"/>
+        </w:rPr>
+        <w:br w:type="page"/>
+      </w:r>
+    </w:p>
+    <w:p>
+      <w:pPr>
+        <w:pStyle w:val="Listenabsatz"/>
+        <w:spacing w:after="0"/>
+        <w:ind w:left="0"/>
+        <w:rPr>
+          <w:u w:val="single"/>
+        </w:rPr>
+      </w:pPr>
+      <w:r>
+        <w:rPr>
+          <w:noProof/>
+          <w:u w:val="single"/>
+          <w:lang w:eastAsia="de-DE"/>
+        </w:rPr>
+        <w:lastRenderedPageBreak/>
+        <mc:AlternateContent>
+          <mc:Choice Requires="wps">
+            <w:drawing>
+              <wp:anchor distT="0" distB="0" distL="114300" distR="114300" simplePos="0" relativeHeight="251663360" behindDoc="1" locked="0" layoutInCell="1" allowOverlap="1" wp14:anchorId="7B595228" wp14:editId="2CB1B122">
+                <wp:simplePos x="0" y="0"/>
+                <wp:positionH relativeFrom="margin">
+                  <wp:align>left</wp:align>
+                </wp:positionH>
+                <wp:positionV relativeFrom="paragraph">
+                  <wp:posOffset>161253</wp:posOffset>
+                </wp:positionV>
+                <wp:extent cx="2863970" cy="3847381"/>
+                <wp:effectExtent l="0" t="0" r="12700" b="20320"/>
+                <wp:wrapNone/>
+                <wp:docPr id="8" name="Rechteck 8"/>
+                <wp:cNvGraphicFramePr/>
+                <a:graphic xmlns:a="http://schemas.openxmlformats.org/drawingml/2006/main">
+                  <a:graphicData uri="http://schemas.microsoft.com/office/word/2010/wordprocessingShape">
+                    <wps:wsp>
+                      <wps:cNvSpPr/>
+                      <wps:spPr>
+                        <a:xfrm>
+                          <a:off x="0" y="0"/>
+                          <a:ext cx="2863970" cy="3847381"/>
+                        </a:xfrm>
+                        <a:prstGeom prst="rect">
+                          <a:avLst/>
+                        </a:prstGeom>
+                        <a:solidFill>
+                          <a:schemeClr val="bg2"/>
+                        </a:solidFill>
+                      </wps:spPr>
+                      <wps:style>
+                        <a:lnRef idx="2">
+                          <a:schemeClr val="accent1">
+                            <a:shade val="50000"/>
+                          </a:schemeClr>
+                        </a:lnRef>
+                        <a:fillRef idx="1">
+                          <a:schemeClr val="accent1"/>
+                        </a:fillRef>
+                        <a:effectRef idx="0">
+                          <a:schemeClr val="accent1"/>
+                        </a:effectRef>
+                        <a:fontRef idx="minor">
+                          <a:schemeClr val="lt1"/>
+                        </a:fontRef>
+                      </wps:style>
+                      <wps:bodyPr rot="0" spcFirstLastPara="0" vertOverflow="overflow" horzOverflow="overflow" vert="horz" wrap="square" lIns="91440" tIns="45720" rIns="91440" bIns="45720" numCol="1" spcCol="0" rtlCol="0" fromWordArt="0" anchor="ctr" anchorCtr="0" forceAA="0" compatLnSpc="1">
+                        <a:prstTxWarp prst="textNoShape">
+                          <a:avLst/>
+                        </a:prstTxWarp>
+                        <a:noAutofit/>
+                      </wps:bodyPr>
+                    </wps:wsp>
+                  </a:graphicData>
+                </a:graphic>
+                <wp14:sizeRelH relativeFrom="margin">
+                  <wp14:pctWidth>0</wp14:pctWidth>
+                </wp14:sizeRelH>
+                <wp14:sizeRelV relativeFrom="margin">
+                  <wp14:pctHeight>0</wp14:pctHeight>
+                </wp14:sizeRelV>
+              </wp:anchor>
+            </w:drawing>
+          </mc:Choice>
+          <mc:Fallback>
+            <w:pict>
+              <v:rect w14:anchorId="7E218C23" id="Rechteck 8" o:spid="_x0000_s1026" style="position:absolute;margin-left:0;margin-top:12.7pt;width:225.5pt;height:302.95pt;z-index:-251653120;visibility:visible;mso-wrap-style:square;mso-width-percent:0;mso-height-percent:0;mso-wrap-distance-left:9pt;mso-wrap-distance-top:0;mso-wrap-distance-right:9pt;mso-wrap-distance-bottom:0;mso-position-horizontal:left;mso-position-horizontal-relative:margin;mso-position-vertical:absolute;mso-position-vertical-relative:text;mso-width-percent:0;mso-height-percent:0;mso-width-relative:margin;mso-height-relative:margin;v-text-anchor:middle" o:gfxdata="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" fillcolor="#e7e6e6 [3214]" strokecolor="#1f4d78 [1604]" strokeweight="1pt">
+                <w10:wrap anchorx="margin"/>
+              </v:rect>
+            </w:pict>
+          </mc:Fallback>
+        </mc:AlternateContent>
+      </w:r>
+      <w:r>
+        <w:rPr>
+          <w:u w:val="single"/>
+        </w:rPr>
+        <w:t>Ergebnis</w:t>
+      </w:r>
+      <w:r>
+        <w:rPr>
+          <w:u w:val="single"/>
+        </w:rPr>
+        <w:t>se 3</w:t>
+      </w:r>
+      <w:r>
+        <w:rPr>
+          <w:u w:val="single"/>
+        </w:rPr>
+        <w:t>.</w:t>
+      </w:r>
+      <w:r>
+        <w:rPr>
+          <w:u w:val="single"/>
+        </w:rPr>
+        <w:t xml:space="preserve"> – Mit Zipping</w:t>
+      </w:r>
+      <w:r>
+        <w:rPr>
+          <w:u w:val="single"/>
+        </w:rPr>
+        <w:t>:</w:t>
+      </w:r>
+    </w:p>
+    <w:p>
+      <w:pPr>
+        <w:pStyle w:val="Listenabsatz"/>
+        <w:spacing w:after="0" w:line="240" w:lineRule="auto"/>
+        <w:rPr>
+          <w:rFonts w:ascii="Consolas" w:hAnsi="Consolas"/>
+        </w:rPr>
+      </w:pPr>
+      <w:r>
+        <w:rPr>
+          <w:rFonts w:ascii="Consolas" w:hAnsi="Consolas"/>
+        </w:rPr>
+        <w:t>Start SGD</w:t>
+      </w:r>
+    </w:p>
+    <w:p>
+      <w:pPr>
+        <w:pStyle w:val="Listenabsatz"/>
+        <w:spacing w:after="0" w:line="240" w:lineRule="auto"/>
+        <w:rPr>
+          <w:rFonts w:ascii="Consolas" w:hAnsi="Consolas"/>
+        </w:rPr>
+      </w:pPr>
+      <w:r>
+        <w:rPr>
+          <w:rFonts w:ascii="Consolas" w:hAnsi="Consolas"/>
+        </w:rPr>
+        <w:t>Epoch 0: 9069 / 10000</w:t>
+      </w:r>
+    </w:p>
+    <w:p>
+      <w:pPr>
+        <w:pStyle w:val="Listenabsatz"/>
+        <w:spacing w:after="0" w:line="240" w:lineRule="auto"/>
+        <w:rPr>
+          <w:rFonts w:ascii="Consolas" w:hAnsi="Consolas"/>
+        </w:rPr>
+      </w:pPr>
+      <w:r>
+        <w:rPr>
+          <w:rFonts w:ascii="Consolas" w:hAnsi="Consolas"/>
+        </w:rPr>
+        <w:t>Time: 29336ms</w:t>
+      </w:r>
+    </w:p>
+    <w:p>
+      <w:pPr>
+        <w:pStyle w:val="Listenabsatz"/>
+        <w:spacing w:after="0" w:line="240" w:lineRule="auto"/>
+        <w:rPr>
+          <w:rFonts w:ascii="Consolas" w:hAnsi="Consolas"/>
+        </w:rPr>
+      </w:pPr>
+      <w:r>
+        <w:rPr>
+          <w:rFonts w:ascii="Consolas" w:hAnsi="Consolas"/>
+        </w:rPr>
+        <w:t>Epoch 1: 9223 / 10000</w:t>
+      </w:r>
+    </w:p>
+    <w:p>
+      <w:pPr>
+        <w:pStyle w:val="Listenabsatz"/>
+        <w:spacing w:after="0" w:line="240" w:lineRule="auto"/>
+        <w:rPr>
+          <w:rFonts w:ascii="Consolas" w:hAnsi="Consolas"/>
+        </w:rPr>
+      </w:pPr>
+      <w:r>
+        <w:rPr>
+          <w:rFonts w:ascii="Consolas" w:hAnsi="Consolas"/>
+        </w:rPr>
+        <w:t>Time: 27678ms</w:t>
+      </w:r>
+    </w:p>
+    <w:p>
+      <w:pPr>
+        <w:pStyle w:val="Listenabsatz"/>
+        <w:spacing w:after="0" w:line="240" w:lineRule="auto"/>
+        <w:rPr>
+          <w:rFonts w:ascii="Consolas" w:hAnsi="Consolas"/>
+        </w:rPr>
+      </w:pPr>
+      <w:r>
+        <w:rPr>
+          <w:rFonts w:ascii="Consolas" w:hAnsi="Consolas"/>
+        </w:rPr>
+        <w:t>Epoch 2: 9288 / 10000</w:t>
+      </w:r>
+    </w:p>
+    <w:p>
+      <w:pPr>
+        <w:pStyle w:val="Listenabsatz"/>
+        <w:spacing w:after="0" w:line="240" w:lineRule="auto"/>
+        <w:rPr>
+          <w:rFonts w:ascii="Consolas" w:hAnsi="Consolas"/>
+        </w:rPr>
+      </w:pPr>
+      <w:r>
+        <w:rPr>
+          <w:rFonts w:ascii="Consolas" w:hAnsi="Consolas"/>
+        </w:rPr>
+        <w:t>Time: 25479ms</w:t>
+      </w:r>
+    </w:p>
+    <w:p>
+      <w:pPr>
+        <w:pStyle w:val="Listenabsatz"/>
+        <w:spacing w:after="0" w:line="240" w:lineRule="auto"/>
+        <w:rPr>
+          <w:rFonts w:ascii="Consolas" w:hAnsi="Consolas"/>
+        </w:rPr>
+      </w:pPr>
+      <w:r>
+        <w:rPr>
+          <w:rFonts w:ascii="Consolas" w:hAnsi="Consolas"/>
+        </w:rPr>
+        <w:t>Epoch 3: 9299 / 10000</w:t>
+      </w:r>
+    </w:p>
+    <w:p>
+      <w:pPr>
+        <w:pStyle w:val="Listenabsatz"/>
+        <w:spacing w:after="0" w:line="240" w:lineRule="auto"/>
+        <w:rPr>
+          <w:rFonts w:ascii="Consolas" w:hAnsi="Consolas"/>
+        </w:rPr>
+      </w:pPr>
+      <w:r>
+        <w:rPr>
+          <w:rFonts w:ascii="Consolas" w:hAnsi="Consolas"/>
+        </w:rPr>
+        <w:t>Time: 25782ms</w:t>
+      </w:r>
+    </w:p>
+    <w:p>
+      <w:pPr>
+        <w:pStyle w:val="Listenabsatz"/>
+        <w:spacing w:after="0" w:line="240" w:lineRule="auto"/>
+        <w:rPr>
+          <w:rFonts w:ascii="Consolas" w:hAnsi="Consolas"/>
+        </w:rPr>
+      </w:pPr>
+      <w:r>
+        <w:rPr>
+          <w:rFonts w:ascii="Consolas" w:hAnsi="Consolas"/>
+        </w:rPr>
+        <w:t>Epoch 4: 9300 / 10000</w:t>
+      </w:r>
+    </w:p>
+    <w:p>
+      <w:pPr>
+        <w:pStyle w:val="Listenabsatz"/>
+        <w:spacing w:after="0" w:line="240" w:lineRule="auto"/>
+        <w:rPr>
+          <w:rFonts w:ascii="Consolas" w:hAnsi="Consolas"/>
+        </w:rPr>
+      </w:pPr>
+      <w:r>
+        <w:rPr>
+          <w:rFonts w:ascii="Consolas" w:hAnsi="Consolas"/>
+        </w:rPr>
+        <w:t>Time: 25992ms</w:t>
+      </w:r>
+    </w:p>
+    <w:p>
+      <w:pPr>
+        <w:pStyle w:val="Listenabsatz"/>
+        <w:spacing w:after="0" w:line="240" w:lineRule="auto"/>
+        <w:rPr>
+          <w:rFonts w:ascii="Consolas" w:hAnsi="Consolas"/>
+        </w:rPr>
+      </w:pPr>
+      <w:r>
+        <w:rPr>
+          <w:rFonts w:ascii="Consolas" w:hAnsi="Consolas"/>
+        </w:rPr>
+        <w:t>Epoch 5: 9348 / 10000</w:t>
+      </w:r>
+    </w:p>
+    <w:p>
+      <w:pPr>
+        <w:pStyle w:val="Listenabsatz"/>
+        <w:spacing w:after="0" w:line="240" w:lineRule="auto"/>
+        <w:rPr>
+          <w:rFonts w:ascii="Consolas" w:hAnsi="Consolas"/>
+        </w:rPr>
+      </w:pPr>
+      <w:r>
+        <w:rPr>
+          <w:rFonts w:ascii="Consolas" w:hAnsi="Consolas"/>
+        </w:rPr>
+        <w:t>Time: 23974ms</w:t>
+      </w:r>
+    </w:p>
+    <w:p>
+      <w:pPr>
+        <w:pStyle w:val="Listenabsatz"/>
+        <w:spacing w:after="0" w:line="240" w:lineRule="auto"/>
+        <w:rPr>
+          <w:rFonts w:ascii="Consolas" w:hAnsi="Consolas"/>
+        </w:rPr>
+      </w:pPr>
+      <w:r>
+        <w:rPr>
+          <w:rFonts w:ascii="Consolas" w:hAnsi="Consolas"/>
+        </w:rPr>
+        <w:t>Epoch 6: 9328 / 10000</w:t>
+      </w:r>
+    </w:p>
+    <w:p>
+      <w:pPr>
+        <w:pStyle w:val="Listenabsatz"/>
+        <w:spacing w:after="0" w:line="240" w:lineRule="auto"/>
+        <w:rPr>
+          <w:rFonts w:ascii="Consolas" w:hAnsi="Consolas"/>
+        </w:rPr>
+      </w:pPr>
+      <w:r>
+        <w:rPr>
+          <w:rFonts w:ascii="Consolas" w:hAnsi="Consolas"/>
+        </w:rPr>
+        <w:t>Time: 23415ms</w:t>
+      </w:r>
+    </w:p>
+    <w:p>
+      <w:pPr>
+        <w:pStyle w:val="Listenabsatz"/>
+        <w:spacing w:after="0" w:line="240" w:lineRule="auto"/>
+        <w:rPr>
+          <w:rFonts w:ascii="Consolas" w:hAnsi="Consolas"/>
+        </w:rPr>
+      </w:pPr>
+      <w:r>
+        <w:rPr>
+          <w:rFonts w:ascii="Consolas" w:hAnsi="Consolas"/>
+        </w:rPr>
+        <w:t>Epoch 7: 9325 / 10000</w:t>
+      </w:r>
+    </w:p>
+    <w:p>
+      <w:pPr>
+        <w:pStyle w:val="Listenabsatz"/>
+        <w:spacing w:after="0" w:line="240" w:lineRule="auto"/>
+        <w:rPr>
+          <w:rFonts w:ascii="Consolas" w:hAnsi="Consolas"/>
+        </w:rPr>
+      </w:pPr>
+      <w:r>
+        <w:rPr>
+          <w:rFonts w:ascii="Consolas" w:hAnsi="Consolas"/>
+        </w:rPr>
+        <w:t>Time: 23649ms</w:t>
+      </w:r>
+    </w:p>
+    <w:p>
+      <w:pPr>
+        <w:pStyle w:val="Listenabsatz"/>
+        <w:spacing w:after="0" w:line="240" w:lineRule="auto"/>
+        <w:rPr>
+          <w:rFonts w:ascii="Consolas" w:hAnsi="Consolas"/>
+        </w:rPr>
+      </w:pPr>
+      <w:r>
+        <w:rPr>
+          <w:rFonts w:ascii="Consolas" w:hAnsi="Consolas"/>
+        </w:rPr>
+        <w:t>Epoch 8: 9350 / 10000</w:t>
+      </w:r>
+    </w:p>
+    <w:p>
+      <w:pPr>
+        <w:pStyle w:val="Listenabsatz"/>
+        <w:spacing w:after="0" w:line="240" w:lineRule="auto"/>
+        <w:rPr>
+          <w:rFonts w:ascii="Consolas" w:hAnsi="Consolas"/>
+        </w:rPr>
+      </w:pPr>
+      <w:r>
+        <w:rPr>
+          <w:rFonts w:ascii="Consolas" w:hAnsi="Consolas"/>
+        </w:rPr>
+        <w:t>Time: 24359ms</w:t>
+      </w:r>
+    </w:p>
+    <w:p>
+      <w:pPr>
+        <w:pStyle w:val="Listenabsatz"/>
+        <w:spacing w:after="0" w:line="240" w:lineRule="auto"/>
+        <w:rPr>
+          <w:rFonts w:ascii="Consolas" w:hAnsi="Consolas"/>
+        </w:rPr>
+      </w:pPr>
+      <w:r>
+        <w:rPr>
+          <w:rFonts w:ascii="Consolas" w:hAnsi="Consolas"/>
+        </w:rPr>
+        <w:t>Epoch 9: 9334 / 10000</w:t>
+      </w:r>
+    </w:p>
+    <w:p>
+      <w:pPr>
+        <w:pStyle w:val="Listenabsatz"/>
+        <w:spacing w:after="0" w:line="240" w:lineRule="auto"/>
+        <w:rPr>
+          <w:rFonts w:ascii="Consolas" w:hAnsi="Consolas"/>
+        </w:rPr>
+      </w:pPr>
+      <w:r>
+        <w:rPr>
+          <w:rFonts w:ascii="Consolas" w:hAnsi="Consolas"/>
+        </w:rPr>
+        <w:t>Time: 25321ms</w:t>
+      </w:r>
+    </w:p>
+    <w:p>
+      <w:pPr>
+        <w:pStyle w:val="Listenabsatz"/>
+        <w:spacing w:after="0" w:line="240" w:lineRule="auto"/>
+        <w:rPr>
+          <w:rFonts w:ascii="Consolas" w:hAnsi="Consolas"/>
+        </w:rPr>
+      </w:pPr>
+      <w:r>
+        <w:rPr>
+          <w:rFonts w:ascii="Consolas" w:hAnsi="Consolas"/>
+        </w:rPr>
+        <w:t>Epoch 10: 9328 / 10000</w:t>
+      </w:r>
+    </w:p>
+    <w:p>
+      <w:pPr>
+        <w:pStyle w:val="Listenabsatz"/>
+        <w:spacing w:after="0" w:line="240" w:lineRule="auto"/>
+        <w:ind w:left="0" w:firstLine="708"/>
+        <w:rPr>
+          <w:rFonts w:ascii="Consolas" w:hAnsi="Consolas"/>
+        </w:rPr>
+      </w:pPr>
+      <w:r>
+        <w:rPr>
+          <w:rFonts w:ascii="Consolas" w:hAnsi="Consolas"/>
+        </w:rPr>
+        <w:t>Time: 24775ms</w:t>
+      </w:r>
+    </w:p>
+    <w:p>
+      <w:pPr>
+        <w:pStyle w:val="Listenabsatz"/>
+        <w:spacing w:after="0" w:line="240" w:lineRule="auto"/>
+        <w:ind w:left="0" w:firstLine="708"/>
+        <w:rPr>
+          <w:rFonts w:ascii="Consolas" w:hAnsi="Consolas"/>
+        </w:rPr>
+      </w:pPr>
+    </w:p>
+    <w:p>
+      <w:pPr>
+        <w:pStyle w:val="Listenabsatz"/>
+        <w:spacing w:after="0" w:line="240" w:lineRule="auto"/>
+        <w:ind w:left="0" w:firstLine="708"/>
+        <w:rPr>
+          <w:rFonts w:ascii="Consolas" w:hAnsi="Consolas"/>
+        </w:rPr>
+      </w:pPr>
+    </w:p>
+    <w:p>
+      <w:pPr>
+        <w:pStyle w:val="Listenabsatz"/>
+        <w:spacing w:after="0" w:line="240" w:lineRule="auto"/>
+        <w:ind w:left="0" w:firstLine="708"/>
+        <w:rPr>
+          <w:rFonts w:ascii="Consolas" w:hAnsi="Consolas"/>
+        </w:rPr>
+      </w:pPr>
+    </w:p>
+    <w:p>
+      <w:pPr>
+        <w:pStyle w:val="Listenabsatz"/>
+        <w:spacing w:after="0"/>
+        <w:ind w:left="0"/>
+        <w:rPr>
+          <w:u w:val="single"/>
+        </w:rPr>
+      </w:pPr>
+      <w:r>
+        <w:rPr>
+          <w:noProof/>
+          <w:u w:val="single"/>
+          <w:lang w:eastAsia="de-DE"/>
+        </w:rPr>
+        <mc:AlternateContent>
+          <mc:Choice Requires="wps">
+            <w:drawing>
+              <wp:anchor distT="0" distB="0" distL="114300" distR="114300" simplePos="0" relativeHeight="251665408" behindDoc="1" locked="0" layoutInCell="1" allowOverlap="1" wp14:anchorId="625C283A" wp14:editId="04802725">
+                <wp:simplePos x="0" y="0"/>
+                <wp:positionH relativeFrom="margin">
+                  <wp:align>left</wp:align>
+                </wp:positionH>
+                <wp:positionV relativeFrom="paragraph">
+                  <wp:posOffset>161253</wp:posOffset>
+                </wp:positionV>
+                <wp:extent cx="2863970" cy="3847381"/>
+                <wp:effectExtent l="0" t="0" r="12700" b="20320"/>
+                <wp:wrapNone/>
+                <wp:docPr id="9" name="Rechteck 9"/>
+                <wp:cNvGraphicFramePr/>
+                <a:graphic xmlns:a="http://schemas.openxmlformats.org/drawingml/2006/main">
+                  <a:graphicData uri="http://schemas.microsoft.com/office/word/2010/wordprocessingShape">
+                    <wps:wsp>
+                      <wps:cNvSpPr/>
+                      <wps:spPr>
+                        <a:xfrm>
+                          <a:off x="0" y="0"/>
+                          <a:ext cx="2863970" cy="3847381"/>
+                        </a:xfrm>
+                        <a:prstGeom prst="rect">
+                          <a:avLst/>
+                        </a:prstGeom>
+                        <a:solidFill>
+                          <a:schemeClr val="bg2"/>
+                        </a:solidFill>
+                      </wps:spPr>
+                      <wps:style>
+                        <a:lnRef idx="2">
+                          <a:schemeClr val="accent1">
+                            <a:shade val="50000"/>
+                          </a:schemeClr>
+                        </a:lnRef>
+                        <a:fillRef idx="1">
+                          <a:schemeClr val="accent1"/>
+                        </a:fillRef>
+                        <a:effectRef idx="0">
+                          <a:schemeClr val="accent1"/>
+                        </a:effectRef>
+                        <a:fontRef idx="minor">
+                          <a:schemeClr val="lt1"/>
+                        </a:fontRef>
+                      </wps:style>
+                      <wps:bodyPr rot="0" spcFirstLastPara="0" vertOverflow="overflow" horzOverflow="overflow" vert="horz" wrap="square" lIns="91440" tIns="45720" rIns="91440" bIns="45720" numCol="1" spcCol="0" rtlCol="0" fromWordArt="0" anchor="ctr" anchorCtr="0" forceAA="0" compatLnSpc="1">
+                        <a:prstTxWarp prst="textNoShape">
+                          <a:avLst/>
+                        </a:prstTxWarp>
+                        <a:noAutofit/>
+                      </wps:bodyPr>
+                    </wps:wsp>
+                  </a:graphicData>
+                </a:graphic>
+                <wp14:sizeRelH relativeFrom="margin">
+                  <wp14:pctWidth>0</wp14:pctWidth>
+                </wp14:sizeRelH>
+                <wp14:sizeRelV relativeFrom="margin">
+                  <wp14:pctHeight>0</wp14:pctHeight>
+                </wp14:sizeRelV>
+              </wp:anchor>
+            </w:drawing>
+          </mc:Choice>
+          <mc:Fallback>
+            <w:pict>
+              <v:rect w14:anchorId="200D0332" id="Rechteck 9" o:spid="_x0000_s1026" style="position:absolute;margin-left:0;margin-top:12.7pt;width:225.5pt;height:302.95pt;z-index:-251651072;visibility:visible;mso-wrap-style:square;mso-width-percent:0;mso-height-percent:0;mso-wrap-distance-left:9pt;mso-wrap-distance-top:0;mso-wrap-distance-right:9pt;mso-wrap-distance-bottom:0;mso-position-horizontal:left;mso-position-horizontal-relative:margin;mso-position-vertical:absolute;mso-position-vertical-relative:text;mso-width-percent:0;mso-height-percent:0;mso-width-relative:margin;mso-height-relative:margin;v-text-anchor:middle" o:gfxdata="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" fillcolor="#e7e6e6 [3214]" strokecolor="#1f4d78 [1604]" strokeweight="1pt">
+                <w10:wrap anchorx="margin"/>
+              </v:rect>
+            </w:pict>
+          </mc:Fallback>
+        </mc:AlternateContent>
+      </w:r>
+      <w:r>
+        <w:rPr>
+          <w:u w:val="single"/>
+        </w:rPr>
+        <w:t>Ergebnis</w:t>
+      </w:r>
+      <w:r>
+        <w:rPr>
+          <w:u w:val="single"/>
+        </w:rPr>
+        <w:t xml:space="preserve">se 3. – </w:t>
+      </w:r>
+      <w:r>
+        <w:rPr>
+          <w:u w:val="single"/>
+        </w:rPr>
+        <w:t>Ohne Zipping, mit Faktorisierung</w:t>
+      </w:r>
+      <w:r>
+        <w:rPr>
+          <w:u w:val="single"/>
+        </w:rPr>
+        <w:t>:</w:t>
+      </w:r>
+    </w:p>
+    <w:p>
+      <w:pPr>
+        <w:pStyle w:val="Listenabsatz"/>
+        <w:spacing w:after="0" w:line="240" w:lineRule="auto"/>
+        <w:ind w:left="0" w:firstLine="708"/>
+        <w:rPr>
+          <w:rFonts w:ascii="Consolas" w:hAnsi="Consolas"/>
+        </w:rPr>
+      </w:pPr>
+      <w:r>
+        <w:rPr>
+          <w:rFonts w:ascii="Consolas" w:hAnsi="Consolas"/>
+        </w:rPr>
+        <w:t>Start SGD</w:t>
+      </w:r>
+    </w:p>
+    <w:p>
+      <w:pPr>
+        <w:pStyle w:val="Listenabsatz"/>
+        <w:spacing w:after="0" w:line="240" w:lineRule="auto"/>
+        <w:ind w:left="0" w:firstLine="708"/>
+        <w:rPr>
+          <w:rFonts w:ascii="Consolas" w:hAnsi="Consolas"/>
+        </w:rPr>
+      </w:pPr>
+      <w:r>
+        <w:rPr>
+          <w:rFonts w:ascii="Consolas" w:hAnsi="Consolas"/>
+        </w:rPr>
+        <w:t>Epoch 0: 9069 / 10000</w:t>
+      </w:r>
+    </w:p>
+    <w:p>
+      <w:pPr>
+        <w:pStyle w:val="Listenabsatz"/>
+        <w:spacing w:after="0" w:line="240" w:lineRule="auto"/>
+        <w:ind w:left="0" w:firstLine="708"/>
+        <w:rPr>
+          <w:rFonts w:ascii="Consolas" w:hAnsi="Consolas"/>
+        </w:rPr>
+      </w:pPr>
+      <w:r>
+        <w:rPr>
+          <w:rFonts w:ascii="Consolas" w:hAnsi="Consolas"/>
+        </w:rPr>
+        <w:t>Time: 17632ms</w:t>
+      </w:r>
+    </w:p>
+    <w:p>
+      <w:pPr>
+        <w:pStyle w:val="Listenabsatz"/>
+        <w:spacing w:after="0" w:line="240" w:lineRule="auto"/>
+        <w:ind w:left="0" w:firstLine="708"/>
+        <w:rPr>
+          <w:rFonts w:ascii="Consolas" w:hAnsi="Consolas"/>
+        </w:rPr>
+      </w:pPr>
+      <w:r>
+        <w:rPr>
+          <w:rFonts w:ascii="Consolas" w:hAnsi="Consolas"/>
+        </w:rPr>
+        <w:t>Epoch 1: 9223 / 10000</w:t>
+      </w:r>
+    </w:p>
+    <w:p>
+      <w:pPr>
+        <w:pStyle w:val="Listenabsatz"/>
+        <w:spacing w:after="0" w:line="240" w:lineRule="auto"/>
+        <w:ind w:left="0" w:firstLine="708"/>
+        <w:rPr>
+          <w:rFonts w:ascii="Consolas" w:hAnsi="Consolas"/>
+        </w:rPr>
+      </w:pPr>
+      <w:r>
+        <w:rPr>
+          <w:rFonts w:ascii="Consolas" w:hAnsi="Consolas"/>
+        </w:rPr>
+        <w:t>Time: 15750ms</w:t>
+      </w:r>
+    </w:p>
+    <w:p>
+      <w:pPr>
+        <w:pStyle w:val="Listenabsatz"/>
+        <w:spacing w:after="0" w:line="240" w:lineRule="auto"/>
+        <w:ind w:left="0" w:firstLine="708"/>
+        <w:rPr>
+          <w:rFonts w:ascii="Consolas" w:hAnsi="Consolas"/>
+        </w:rPr>
+      </w:pPr>
+      <w:r>
+        <w:rPr>
+          <w:rFonts w:ascii="Consolas" w:hAnsi="Consolas"/>
+        </w:rPr>
+        <w:t>Epoch 2: 9288 / 10000</w:t>
+      </w:r>
+    </w:p>
+    <w:p>
+      <w:pPr>
+        <w:pStyle w:val="Listenabsatz"/>
+        <w:spacing w:after="0" w:line="240" w:lineRule="auto"/>
+        <w:ind w:left="0" w:firstLine="708"/>
+        <w:rPr>
+          <w:rFonts w:ascii="Consolas" w:hAnsi="Consolas"/>
+        </w:rPr>
+      </w:pPr>
+      <w:r>
+        <w:rPr>
+          <w:rFonts w:ascii="Consolas" w:hAnsi="Consolas"/>
+        </w:rPr>
+        <w:t>Time: 15539ms</w:t>
+      </w:r>
+    </w:p>
+    <w:p>
+      <w:pPr>
+        <w:pStyle w:val="Listenabsatz"/>
+        <w:spacing w:after="0" w:line="240" w:lineRule="auto"/>
+        <w:ind w:left="0" w:firstLine="708"/>
+        <w:rPr>
+          <w:rFonts w:ascii="Consolas" w:hAnsi="Consolas"/>
+        </w:rPr>
+      </w:pPr>
+      <w:r>
+        <w:rPr>
+          <w:rFonts w:ascii="Consolas" w:hAnsi="Consolas"/>
+        </w:rPr>
+        <w:t>Epoch 3: 9299 / 10000</w:t>
+      </w:r>
+    </w:p>
+    <w:p>
+      <w:pPr>
+        <w:pStyle w:val="Listenabsatz"/>
+        <w:spacing w:after="0" w:line="240" w:lineRule="auto"/>
+        <w:ind w:left="0" w:firstLine="708"/>
+        <w:rPr>
+          <w:rFonts w:ascii="Consolas" w:hAnsi="Consolas"/>
+        </w:rPr>
+      </w:pPr>
+      <w:r>
+        <w:rPr>
+          <w:rFonts w:ascii="Consolas" w:hAnsi="Consolas"/>
+        </w:rPr>
+        <w:t>Time: 18112ms</w:t>
+      </w:r>
+    </w:p>
+    <w:p>
+      <w:pPr>
+        <w:pStyle w:val="Listenabsatz"/>
+        <w:spacing w:after="0" w:line="240" w:lineRule="auto"/>
+        <w:ind w:left="0" w:firstLine="708"/>
+        <w:rPr>
+          <w:rFonts w:ascii="Consolas" w:hAnsi="Consolas"/>
+        </w:rPr>
+      </w:pPr>
+      <w:r>
+        <w:rPr>
+          <w:rFonts w:ascii="Consolas" w:hAnsi="Consolas"/>
+        </w:rPr>
+        <w:t>Epoch 4: 9300 / 10000</w:t>
+      </w:r>
+    </w:p>
+    <w:p>
+      <w:pPr>
+        <w:pStyle w:val="Listenabsatz"/>
+        <w:spacing w:after="0" w:line="240" w:lineRule="auto"/>
+        <w:ind w:left="0" w:firstLine="708"/>
+        <w:rPr>
+          <w:rFonts w:ascii="Consolas" w:hAnsi="Consolas"/>
+        </w:rPr>
+      </w:pPr>
+      <w:r>
+        <w:rPr>
+          <w:rFonts w:ascii="Consolas" w:hAnsi="Consolas"/>
+        </w:rPr>
+        <w:t>Time: 15605ms</w:t>
+      </w:r>
+    </w:p>
+    <w:p>
+      <w:pPr>
+        <w:pStyle w:val="Listenabsatz"/>
+        <w:spacing w:after="0" w:line="240" w:lineRule="auto"/>
+        <w:ind w:left="0" w:firstLine="708"/>
+        <w:rPr>
+          <w:rFonts w:ascii="Consolas" w:hAnsi="Consolas"/>
+        </w:rPr>
+      </w:pPr>
+      <w:r>
+        <w:rPr>
+          <w:rFonts w:ascii="Consolas" w:hAnsi="Consolas"/>
+        </w:rPr>
+        <w:t>Epoch 5: 9348 / 10000</w:t>
+      </w:r>
+    </w:p>
+    <w:p>
+      <w:pPr>
+        <w:pStyle w:val="Listenabsatz"/>
+        <w:spacing w:after="0" w:line="240" w:lineRule="auto"/>
+        <w:ind w:left="0" w:firstLine="708"/>
+        <w:rPr>
+          <w:rFonts w:ascii="Consolas" w:hAnsi="Consolas"/>
+        </w:rPr>
+      </w:pPr>
+      <w:r>
+        <w:rPr>
+          <w:rFonts w:ascii="Consolas" w:hAnsi="Consolas"/>
+        </w:rPr>
+        <w:t>Time: 15181ms</w:t>
+      </w:r>
+    </w:p>
+    <w:p>
+      <w:pPr>
+        <w:pStyle w:val="Listenabsatz"/>
+        <w:spacing w:after="0" w:line="240" w:lineRule="auto"/>
+        <w:ind w:left="0" w:firstLine="708"/>
+        <w:rPr>
+          <w:rFonts w:ascii="Consolas" w:hAnsi="Consolas"/>
+        </w:rPr>
+      </w:pPr>
+      <w:r>
+        <w:rPr>
+          <w:rFonts w:ascii="Consolas" w:hAnsi="Consolas"/>
+        </w:rPr>
+        <w:t>Epoch 6: 9328 / 10000</w:t>
+      </w:r>
+    </w:p>
+    <w:p>
+      <w:pPr>
+        <w:pStyle w:val="Listenabsatz"/>
+        <w:spacing w:after="0" w:line="240" w:lineRule="auto"/>
+        <w:ind w:left="0" w:firstLine="708"/>
+        <w:rPr>
+          <w:rFonts w:ascii="Consolas" w:hAnsi="Consolas"/>
+        </w:rPr>
+      </w:pPr>
+      <w:r>
+        <w:rPr>
+          <w:rFonts w:ascii="Consolas" w:hAnsi="Consolas"/>
+        </w:rPr>
+        <w:t>Time: 17120ms</w:t>
+      </w:r>
+    </w:p>
+    <w:p>
+      <w:pPr>
+        <w:pStyle w:val="Listenabsatz"/>
+        <w:spacing w:after="0" w:line="240" w:lineRule="auto"/>
+        <w:ind w:left="0" w:firstLine="708"/>
+        <w:rPr>
+          <w:rFonts w:ascii="Consolas" w:hAnsi="Consolas"/>
+        </w:rPr>
+      </w:pPr>
+      <w:r>
+        <w:rPr>
+          <w:rFonts w:ascii="Consolas" w:hAnsi="Consolas"/>
+        </w:rPr>
+        <w:t>Epoch 7: 9325 / 10000</w:t>
+      </w:r>
+    </w:p>
+    <w:p>
+      <w:pPr>
+        <w:pStyle w:val="Listenabsatz"/>
+        <w:spacing w:after="0" w:line="240" w:lineRule="auto"/>
+        <w:ind w:left="0" w:firstLine="708"/>
+        <w:rPr>
+          <w:rFonts w:ascii="Consolas" w:hAnsi="Consolas"/>
+        </w:rPr>
+      </w:pPr>
+      <w:r>
+        <w:rPr>
+          <w:rFonts w:ascii="Consolas" w:hAnsi="Consolas"/>
+        </w:rPr>
+        <w:t>Time: 17762ms</w:t>
+      </w:r>
+    </w:p>
+    <w:p>
+      <w:pPr>
+        <w:pStyle w:val="Listenabsatz"/>
+        <w:spacing w:after="0" w:line="240" w:lineRule="auto"/>
+        <w:ind w:left="0" w:firstLine="708"/>
+        <w:rPr>
+          <w:rFonts w:ascii="Consolas" w:hAnsi="Consolas"/>
+        </w:rPr>
+      </w:pPr>
+      <w:r>
+        <w:rPr>
+          <w:rFonts w:ascii="Consolas" w:hAnsi="Consolas"/>
+        </w:rPr>
+        <w:t>Epoch 8: 9350 / 10000</w:t>
+      </w:r>
+    </w:p>
+    <w:p>
+      <w:pPr>
+        <w:pStyle w:val="Listenabsatz"/>
+        <w:spacing w:after="0" w:line="240" w:lineRule="auto"/>
+        <w:ind w:left="0" w:firstLine="708"/>
+        <w:rPr>
+          <w:rFonts w:ascii="Consolas" w:hAnsi="Consolas"/>
+        </w:rPr>
+      </w:pPr>
+      <w:r>
+        <w:rPr>
+          <w:rFonts w:ascii="Consolas" w:hAnsi="Consolas"/>
+        </w:rPr>
+        <w:t>Time: 15264ms</w:t>
+      </w:r>
+    </w:p>
+    <w:p>
+      <w:pPr>
+        <w:pStyle w:val="Listenabsatz"/>
+        <w:spacing w:after="0" w:line="240" w:lineRule="auto"/>
+        <w:ind w:left="0" w:firstLine="708"/>
+        <w:rPr>
+          <w:rFonts w:ascii="Consolas" w:hAnsi="Consolas"/>
+        </w:rPr>
+      </w:pPr>
+      <w:r>
+        <w:rPr>
+          <w:rFonts w:ascii="Consolas" w:hAnsi="Consolas"/>
+        </w:rPr>
+        <w:t>Epoch 9: 9334 / 10000</w:t>
+      </w:r>
+    </w:p>
+    <w:p>
+      <w:pPr>
+        <w:pStyle w:val="Listenabsatz"/>
+        <w:spacing w:after="0" w:line="240" w:lineRule="auto"/>
+        <w:ind w:left="0" w:firstLine="708"/>
+        <w:rPr>
+          <w:rFonts w:ascii="Consolas" w:hAnsi="Consolas"/>
+        </w:rPr>
+      </w:pPr>
+      <w:r>
+        <w:rPr>
+          <w:rFonts w:ascii="Consolas" w:hAnsi="Consolas"/>
+        </w:rPr>
+        <w:t>Time: 15402ms</w:t>
+      </w:r>
+    </w:p>
+    <w:p>
+      <w:pPr>
+        <w:pStyle w:val="Listenabsatz"/>
+        <w:spacing w:after="0" w:line="240" w:lineRule="auto"/>
+        <w:ind w:left="0" w:firstLine="708"/>
+        <w:rPr>
+          <w:rFonts w:ascii="Consolas" w:hAnsi="Consolas"/>
+        </w:rPr>
+      </w:pPr>
+      <w:r>
+        <w:rPr>
+          <w:rFonts w:ascii="Consolas" w:hAnsi="Consolas"/>
+        </w:rPr>
+        <w:t>Epoch 10: 9328 / 10000</w:t>
+      </w:r>
+    </w:p>
+    <w:p>
+      <w:pPr>
+        <w:pStyle w:val="Listenabsatz"/>
+        <w:spacing w:after="0" w:line="240" w:lineRule="auto"/>
+        <w:ind w:left="-12" w:firstLine="720"/>
+        <w:rPr>
+          <w:rFonts w:ascii="Consolas" w:hAnsi="Consolas"/>
+        </w:rPr>
+      </w:pPr>
+      <w:r>
+        <w:rPr>
+          <w:rFonts w:ascii="Consolas" w:hAnsi="Consolas"/>
+        </w:rPr>
+        <w:t>Time: 16151ms</w:t>
+      </w:r>
+    </w:p>
+    <w:p>
+      <w:pPr>
+        <w:pStyle w:val="Listenabsatz"/>
+        <w:spacing w:after="0" w:line="240" w:lineRule="auto"/>
+        <w:ind w:left="-12" w:firstLine="720"/>
+        <w:rPr>
+          <w:rFonts w:ascii="Consolas" w:hAnsi="Consolas"/>
+        </w:rPr>
+      </w:pPr>
+    </w:p>
+    <w:p>
+      <w:pPr>
+        <w:pStyle w:val="Listenabsatz"/>
+        <w:spacing w:after="0" w:line="240" w:lineRule="auto"/>
+        <w:ind w:left="-12" w:firstLine="720"/>
+        <w:rPr>
+          <w:rFonts w:ascii="Consolas" w:hAnsi="Consolas"/>
+        </w:rPr>
+      </w:pPr>
+    </w:p>
+    <w:p>
+      <w:pPr>
+        <w:rPr>
+          <w:rFonts w:ascii="Consolas" w:hAnsi="Consolas"/>
+        </w:rPr>
+      </w:pPr>
+      <w:r>
+        <w:rPr>
+          <w:rFonts w:ascii="Consolas" w:hAnsi="Consolas"/>
+        </w:rPr>
+        <w:br w:type="page"/>
+      </w:r>
+    </w:p>
+    <w:p>
+      <w:pPr>
+        <w:pStyle w:val="Listenabsatz"/>
+        <w:numPr>
+          <w:ilvl w:val="0"/>
+          <w:numId w:val="1"/>
+        </w:numPr>
+        <w:spacing w:after="0" w:line="240" w:lineRule="auto"/>
+        <w:rPr>
+          <w:rFonts w:ascii="Consolas" w:hAnsi="Consolas"/>
+        </w:rPr>
+      </w:pPr>
+      <w:r>
+        <w:lastRenderedPageBreak/>
+        <w:t>Zeitliche Betrachtung diverser Funktionen.</w:t>
+      </w:r>
+    </w:p>
+    <w:p>
+      <w:pPr>
+        <w:pStyle w:val="Listenabsatz"/>
+        <w:spacing w:after="0" w:line="240" w:lineRule="auto"/>
+        <w:ind w:left="0"/>
+        <w:rPr>
+          <w:rFonts w:ascii="Consolas" w:hAnsi="Consolas"/>
+        </w:rPr>
+      </w:pPr>
+    </w:p>
+    <w:p>
+      <w:pPr>
+        <w:pStyle w:val="Listenabsatz"/>
+        <w:ind w:left="0"/>
+      </w:pPr>
+      <w:r>
+        <w:rPr>
+          <w:u w:val="single"/>
+        </w:rPr>
+        <w:t>Anzahl Datensätze:</w:t>
+      </w:r>
+      <w:r>
+        <w:t xml:space="preserve"> 10.000 Testsätze, 10.000 Trainingssätze</w:t>
+      </w:r>
+    </w:p>
+    <w:p>
+      <w:pPr>
+        <w:pStyle w:val="Listenabsatz"/>
+        <w:ind w:left="0"/>
+      </w:pPr>
+      <w:r>
+        <w:rPr>
+          <w:u w:val="single"/>
+        </w:rPr>
+        <w:t>Rechnerdaten:</w:t>
+      </w:r>
+      <w:r>
+        <w:t xml:space="preserve"> Intel Core i7-4720HQ, 16GB RAM</w:t>
+      </w:r>
+    </w:p>
+    <w:p>
+      <w:pPr>
+        <w:pStyle w:val="Listenabsatz"/>
+        <w:spacing w:after="0" w:line="240" w:lineRule="auto"/>
+        <w:ind w:left="0"/>
+        <w:rPr>
+          <w:rFonts w:ascii="Consolas" w:hAnsi="Consolas"/>
+        </w:rPr>
+      </w:pPr>
+    </w:p>
+    <w:p>
+      <w:pPr>
+        <w:pStyle w:val="Listenabsatz"/>
+        <w:spacing w:after="0"/>
+        <w:ind w:left="0"/>
+        <w:rPr>
+          <w:u w:val="single"/>
+        </w:rPr>
+      </w:pPr>
+      <w:r>
+        <w:rPr>
+          <w:noProof/>
+          <w:u w:val="single"/>
+          <w:lang w:eastAsia="de-DE"/>
+        </w:rPr>
+        <mc:AlternateContent>
+          <mc:Choice Requires="wps">
+            <w:drawing>
+              <wp:anchor distT="0" distB="0" distL="114300" distR="114300" simplePos="0" relativeHeight="251667456" behindDoc="1" locked="0" layoutInCell="1" allowOverlap="1" wp14:anchorId="3F05BE49" wp14:editId="5A61B95B">
+                <wp:simplePos x="0" y="0"/>
+                <wp:positionH relativeFrom="margin">
+                  <wp:align>left</wp:align>
+                </wp:positionH>
+                <wp:positionV relativeFrom="paragraph">
+                  <wp:posOffset>161253</wp:posOffset>
+                </wp:positionV>
+                <wp:extent cx="2863970" cy="3157267"/>
+                <wp:effectExtent l="0" t="0" r="12700" b="24130"/>
+                <wp:wrapNone/>
+                <wp:docPr id="10" name="Rechteck 10"/>
+                <wp:cNvGraphicFramePr/>
+                <a:graphic xmlns:a="http://schemas.openxmlformats.org/drawingml/2006/main">
+                  <a:graphicData uri="http://schemas.microsoft.com/office/word/2010/wordprocessingShape">
+                    <wps:wsp>
+                      <wps:cNvSpPr/>
+                      <wps:spPr>
+                        <a:xfrm>
+                          <a:off x="0" y="0"/>
+                          <a:ext cx="2863970" cy="3157267"/>
+                        </a:xfrm>
+                        <a:prstGeom prst="rect">
+                          <a:avLst/>
+                        </a:prstGeom>
+                        <a:solidFill>
+                          <a:schemeClr val="bg2"/>
+                        </a:solidFill>
+                      </wps:spPr>
+                      <wps:style>
+                        <a:lnRef idx="2">
+                          <a:schemeClr val="accent1">
+                            <a:shade val="50000"/>
+                          </a:schemeClr>
+                        </a:lnRef>
+                        <a:fillRef idx="1">
+                          <a:schemeClr val="accent1"/>
+                        </a:fillRef>
+                        <a:effectRef idx="0">
+                          <a:schemeClr val="accent1"/>
+                        </a:effectRef>
+                        <a:fontRef idx="minor">
+                          <a:schemeClr val="lt1"/>
+                        </a:fontRef>
+                      </wps:style>
+                      <wps:bodyPr rot="0" spcFirstLastPara="0" vertOverflow="overflow" horzOverflow="overflow" vert="horz" wrap="square" lIns="91440" tIns="45720" rIns="91440" bIns="45720" numCol="1" spcCol="0" rtlCol="0" fromWordArt="0" anchor="ctr" anchorCtr="0" forceAA="0" compatLnSpc="1">
+                        <a:prstTxWarp prst="textNoShape">
+                          <a:avLst/>
+                        </a:prstTxWarp>
+                        <a:noAutofit/>
+                      </wps:bodyPr>
+                    </wps:wsp>
+                  </a:graphicData>
+                </a:graphic>
+                <wp14:sizeRelH relativeFrom="margin">
+                  <wp14:pctWidth>0</wp14:pctWidth>
+                </wp14:sizeRelH>
+                <wp14:sizeRelV relativeFrom="margin">
+                  <wp14:pctHeight>0</wp14:pctHeight>
+                </wp14:sizeRelV>
+              </wp:anchor>
+            </w:drawing>
+          </mc:Choice>
+          <mc:Fallback>
+            <w:pict>
+              <v:rect w14:anchorId="69674423" id="Rechteck 10" o:spid="_x0000_s1026" style="position:absolute;margin-left:0;margin-top:12.7pt;width:225.5pt;height:248.6pt;z-index:-251649024;visibility:visible;mso-wrap-style:square;mso-width-percent:0;mso-height-percent:0;mso-wrap-distance-left:9pt;mso-wrap-distance-top:0;mso-wrap-distance-right:9pt;mso-wrap-distance-bottom:0;mso-position-horizontal:left;mso-position-horizontal-relative:margin;mso-position-vertical:absolute;mso-position-vertical-relative:text;mso-width-percent:0;mso-height-percent:0;mso-width-relative:margin;mso-height-relative:margin;v-text-anchor:middle" o:gfxdata="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" fillcolor="#e7e6e6 [3214]" strokecolor="#1f4d78 [1604]" strokeweight="1pt">
+                <w10:wrap anchorx="margin"/>
+              </v:rect>
+            </w:pict>
+          </mc:Fallback>
+        </mc:AlternateContent>
+      </w:r>
+      <w:r>
+        <w:rPr>
+          <w:u w:val="single"/>
+        </w:rPr>
+        <w:t>Ergebnis</w:t>
+      </w:r>
+      <w:r>
+        <w:rPr>
+          <w:u w:val="single"/>
+        </w:rPr>
+        <w:t>se 4</w:t>
+      </w:r>
+      <w:r>
+        <w:rPr>
+          <w:u w:val="single"/>
+        </w:rPr>
+        <w:t xml:space="preserve">. – </w:t>
+      </w:r>
+      <w:r>
+        <w:rPr>
+          <w:u w:val="single"/>
+        </w:rPr>
+        <w:t>B</w:t>
+      </w:r>
+      <w:r>
+        <w:rPr>
+          <w:u w:val="single"/>
+        </w:rPr>
+        <w:t>ackprop</w:t>
+      </w:r>
+      <w:r>
+        <w:rPr>
+          <w:u w:val="single"/>
+        </w:rPr>
+        <w:t>-Funktion</w:t>
+      </w:r>
+      <w:r>
+        <w:rPr>
+          <w:u w:val="single"/>
+        </w:rPr>
+        <w:t>:</w:t>
+      </w:r>
+    </w:p>
+    <w:p>
+      <w:pPr>
+        <w:spacing w:after="0" w:line="240" w:lineRule="auto"/>
+        <w:ind w:left="708"/>
+        <w:rPr>
+          <w:rFonts w:ascii="Consolas" w:hAnsi="Consolas"/>
+        </w:rPr>
+      </w:pPr>
+      <w:r>
+        <w:rPr>
+          <w:rFonts w:ascii="Consolas" w:hAnsi="Consolas"/>
+        </w:rPr>
+        <w:t>Start SGD</w:t>
+      </w:r>
+    </w:p>
+    <w:p>
+      <w:pPr>
+        <w:spacing w:after="0" w:line="240" w:lineRule="auto"/>
+        <w:ind w:left="708"/>
+        <w:rPr>
+          <w:rFonts w:ascii="Consolas" w:hAnsi="Consolas"/>
+        </w:rPr>
+      </w:pPr>
+      <w:r>
+        <w:rPr>
+          <w:rFonts w:ascii="Consolas" w:hAnsi="Consolas"/>
+        </w:rPr>
+        <w:t>Epoch-Time: 20356ms</w:t>
+      </w:r>
+    </w:p>
+    <w:p>
+      <w:pPr>
+        <w:spacing w:after="0" w:line="240" w:lineRule="auto"/>
+        <w:ind w:left="708"/>
+        <w:rPr>
+          <w:rFonts w:ascii="Consolas" w:hAnsi="Consolas"/>
+        </w:rPr>
+      </w:pPr>
+      <w:r>
+        <w:rPr>
+          <w:rFonts w:ascii="Consolas" w:hAnsi="Consolas"/>
+        </w:rPr>
+        <w:t>Backprop-Time: 15363ms</w:t>
+      </w:r>
+    </w:p>
+    <w:p>
+      <w:pPr>
+        <w:spacing w:after="0" w:line="240" w:lineRule="auto"/>
+        <w:ind w:left="708"/>
+        <w:rPr>
+          <w:rFonts w:ascii="Consolas" w:hAnsi="Consolas"/>
+        </w:rPr>
+      </w:pPr>
+      <w:r>
+        <w:rPr>
+          <w:rFonts w:ascii="Consolas" w:hAnsi="Consolas"/>
+        </w:rPr>
+        <w:t>--&gt; 75.47160542346236%</w:t>
+      </w:r>
+    </w:p>
+    <w:p>
+      <w:pPr>
+        <w:spacing w:after="0" w:line="240" w:lineRule="auto"/>
+        <w:ind w:left="708"/>
+        <w:rPr>
+          <w:rFonts w:ascii="Consolas" w:hAnsi="Consolas"/>
+        </w:rPr>
+      </w:pPr>
+      <w:r>
+        <w:rPr>
+          <w:rFonts w:ascii="Consolas" w:hAnsi="Consolas"/>
+        </w:rPr>
+        <w:t>Epoch-Time: 15799ms</w:t>
+      </w:r>
+    </w:p>
+    <w:p>
+      <w:pPr>
+        <w:spacing w:after="0" w:line="240" w:lineRule="auto"/>
+        <w:ind w:left="708"/>
+        <w:rPr>
+          <w:rFonts w:ascii="Consolas" w:hAnsi="Consolas"/>
+        </w:rPr>
+      </w:pPr>
+      <w:r>
+        <w:rPr>
+          <w:rFonts w:ascii="Consolas" w:hAnsi="Consolas"/>
+        </w:rPr>
+        <w:t>Backprop-Time: 11748ms</w:t>
+      </w:r>
+    </w:p>
+    <w:p>
+      <w:pPr>
+        <w:spacing w:after="0" w:line="240" w:lineRule="auto"/>
+        <w:ind w:left="708"/>
+        <w:rPr>
+          <w:rFonts w:ascii="Consolas" w:hAnsi="Consolas"/>
+        </w:rPr>
+      </w:pPr>
+      <w:r>
+        <w:rPr>
+          <w:rFonts w:ascii="Consolas" w:hAnsi="Consolas"/>
+        </w:rPr>
+        <w:t>--&gt; 74.35913665421862%</w:t>
+      </w:r>
+    </w:p>
+    <w:p>
+      <w:pPr>
+        <w:spacing w:after="0" w:line="240" w:lineRule="auto"/>
+        <w:ind w:left="708"/>
+        <w:rPr>
+          <w:rFonts w:ascii="Consolas" w:hAnsi="Consolas"/>
+        </w:rPr>
+      </w:pPr>
+      <w:r>
+        <w:rPr>
+          <w:rFonts w:ascii="Consolas" w:hAnsi="Consolas"/>
+        </w:rPr>
+        <w:t>Epoch-Time: 17571ms</w:t>
+      </w:r>
+    </w:p>
+    <w:p>
+      <w:pPr>
+        <w:spacing w:after="0" w:line="240" w:lineRule="auto"/>
+        <w:ind w:left="708"/>
+        <w:rPr>
+          <w:rFonts w:ascii="Consolas" w:hAnsi="Consolas"/>
+        </w:rPr>
+      </w:pPr>
+      <w:r>
+        <w:rPr>
+          <w:rFonts w:ascii="Consolas" w:hAnsi="Consolas"/>
+        </w:rPr>
+        <w:t>Backprop-Time: 11309ms</w:t>
+      </w:r>
+    </w:p>
+    <w:p>
+      <w:pPr>
+        <w:spacing w:after="0" w:line="240" w:lineRule="auto"/>
+        <w:ind w:left="708"/>
+        <w:rPr>
+          <w:rFonts w:ascii="Consolas" w:hAnsi="Consolas"/>
+        </w:rPr>
+      </w:pPr>
+      <w:r>
+        <w:rPr>
+          <w:rFonts w:ascii="Consolas" w:hAnsi="Consolas"/>
+        </w:rPr>
+        <w:t>--&gt; 64.36173239997723%</w:t>
+      </w:r>
+    </w:p>
+    <w:p>
+      <w:pPr>
+        <w:spacing w:after="0" w:line="240" w:lineRule="auto"/>
+        <w:ind w:left="708"/>
+        <w:rPr>
+          <w:rFonts w:ascii="Consolas" w:hAnsi="Consolas"/>
+        </w:rPr>
+      </w:pPr>
+      <w:r>
+        <w:rPr>
+          <w:rFonts w:ascii="Consolas" w:hAnsi="Consolas"/>
+        </w:rPr>
+        <w:t>Epoch-Time: 14984ms</w:t>
+      </w:r>
+    </w:p>
+    <w:p>
+      <w:pPr>
+        <w:spacing w:after="0" w:line="240" w:lineRule="auto"/>
+        <w:ind w:left="708"/>
+        <w:rPr>
+          <w:rFonts w:ascii="Consolas" w:hAnsi="Consolas"/>
+        </w:rPr>
+      </w:pPr>
+      <w:r>
+        <w:rPr>
+          <w:rFonts w:ascii="Consolas" w:hAnsi="Consolas"/>
+        </w:rPr>
+        <w:t>Backprop-Time: 11113ms</w:t>
+      </w:r>
+    </w:p>
+    <w:p>
+      <w:pPr>
+        <w:spacing w:after="0" w:line="240" w:lineRule="auto"/>
+        <w:ind w:left="708"/>
+        <w:rPr>
+          <w:rFonts w:ascii="Consolas" w:hAnsi="Consolas"/>
+        </w:rPr>
+      </w:pPr>
+      <w:r>
+        <w:rPr>
+          <w:rFonts w:ascii="Consolas" w:hAnsi="Consolas"/>
+        </w:rPr>
+        <w:t>--&gt; 74.1657768286172%</w:t>
+      </w:r>
+    </w:p>
+    <w:p>
+      <w:pPr>
+        <w:spacing w:after="0" w:line="240" w:lineRule="auto"/>
+        <w:ind w:left="708"/>
+        <w:rPr>
+          <w:rFonts w:ascii="Consolas" w:hAnsi="Consolas"/>
+        </w:rPr>
+      </w:pPr>
+      <w:r>
+        <w:rPr>
+          <w:rFonts w:ascii="Consolas" w:hAnsi="Consolas"/>
+        </w:rPr>
+        <w:t>Epoch-Time: 15325ms</w:t>
+      </w:r>
+    </w:p>
+    <w:p>
+      <w:pPr>
+        <w:spacing w:after="0" w:line="240" w:lineRule="auto"/>
+        <w:ind w:left="708"/>
+        <w:rPr>
+          <w:rFonts w:ascii="Consolas" w:hAnsi="Consolas"/>
+        </w:rPr>
+      </w:pPr>
+      <w:r>
+        <w:rPr>
+          <w:rFonts w:ascii="Consolas" w:hAnsi="Consolas"/>
+        </w:rPr>
+        <w:t>Backprop-Time: 11215ms</w:t>
+      </w:r>
+    </w:p>
+    <w:p>
+      <w:pPr>
+        <w:spacing w:after="0" w:line="240" w:lineRule="auto"/>
+        <w:ind w:left="708"/>
+        <w:rPr>
+          <w:rFonts w:ascii="Consolas" w:hAnsi="Consolas"/>
+        </w:rPr>
+      </w:pPr>
+      <w:r>
+        <w:rPr>
+          <w:rFonts w:ascii="Consolas" w:hAnsi="Consolas"/>
+        </w:rPr>
+        <w:t>--&gt; 73.18107667210441%</w:t>
+      </w:r>
+    </w:p>
+    <w:p>
+      <w:pPr>
+        <w:spacing w:after="0" w:line="240" w:lineRule="auto"/>
+        <w:ind w:left="708"/>
+        <w:rPr>
+          <w:rFonts w:ascii="Consolas" w:hAnsi="Consolas"/>
+        </w:rPr>
+      </w:pPr>
+      <w:r>
+        <w:rPr>
+          <w:rFonts w:ascii="Consolas" w:hAnsi="Consolas"/>
+        </w:rPr>
+        <w:t>Epoch-Time: 16283ms</w:t>
+      </w:r>
+    </w:p>
+    <w:p>
+      <w:pPr>
+        <w:spacing w:after="0" w:line="240" w:lineRule="auto"/>
+        <w:ind w:left="708"/>
+        <w:rPr>
+          <w:rFonts w:ascii="Consolas" w:hAnsi="Consolas"/>
+        </w:rPr>
+      </w:pPr>
+      <w:r>
+        <w:rPr>
+          <w:rFonts w:ascii="Consolas" w:hAnsi="Consolas"/>
+        </w:rPr>
+        <w:t>Backprop-Time: 11981ms</w:t>
+      </w:r>
+    </w:p>
+    <w:p>
+      <w:pPr>
+        <w:spacing w:after="0" w:line="240" w:lineRule="auto"/>
+        <w:ind w:left="708"/>
+        <w:rPr>
+          <w:rFonts w:ascii="Consolas" w:hAnsi="Consolas"/>
+        </w:rPr>
+      </w:pPr>
+      <w:r>
+        <w:rPr>
+          <w:rFonts w:ascii="Consolas" w:hAnsi="Consolas"/>
+        </w:rPr>
+        <w:t>--&gt; 73.57980716084259%</w:t>
+      </w:r>
+    </w:p>
+    <w:p>
+      <w:pPr>
+        <w:spacing w:after="0" w:line="240" w:lineRule="auto"/>
+        <w:ind w:left="708"/>
+        <w:rPr>
+          <w:rFonts w:ascii="Consolas" w:hAnsi="Consolas"/>
+        </w:rPr>
+      </w:pPr>
+    </w:p>
+    <w:p>
+      <w:pPr>
+        <w:pStyle w:val="Listenabsatz"/>
+        <w:spacing w:after="0"/>
+        <w:ind w:left="0"/>
+        <w:rPr>
+          <w:u w:val="single"/>
+        </w:rPr>
+      </w:pPr>
+      <w:r>
+        <w:rPr>
+          <w:noProof/>
+          <w:u w:val="single"/>
+          <w:lang w:eastAsia="de-DE"/>
+        </w:rPr>
+        <mc:AlternateContent>
+          <mc:Choice Requires="wps">
+            <w:drawing>
+              <wp:anchor distT="0" distB="0" distL="114300" distR="114300" simplePos="0" relativeHeight="251669504" behindDoc="1" locked="0" layoutInCell="1" allowOverlap="1" wp14:anchorId="6B92033D" wp14:editId="5B933451">
+                <wp:simplePos x="0" y="0"/>
+                <wp:positionH relativeFrom="margin">
+                  <wp:align>left</wp:align>
+                </wp:positionH>
+                <wp:positionV relativeFrom="paragraph">
+                  <wp:posOffset>161253</wp:posOffset>
+                </wp:positionV>
+                <wp:extent cx="2863970" cy="3174521"/>
+                <wp:effectExtent l="0" t="0" r="12700" b="26035"/>
+                <wp:wrapNone/>
+                <wp:docPr id="11" name="Rechteck 11"/>
+                <wp:cNvGraphicFramePr/>
+                <a:graphic xmlns:a="http://schemas.openxmlformats.org/drawingml/2006/main">
+                  <a:graphicData uri="http://schemas.microsoft.com/office/word/2010/wordprocessingShape">
+                    <wps:wsp>
+                      <wps:cNvSpPr/>
+                      <wps:spPr>
+                        <a:xfrm>
+                          <a:off x="0" y="0"/>
+                          <a:ext cx="2863970" cy="3174521"/>
+                        </a:xfrm>
+                        <a:prstGeom prst="rect">
+                          <a:avLst/>
+                        </a:prstGeom>
+                        <a:solidFill>
+                          <a:schemeClr val="bg2"/>
+                        </a:solidFill>
+                      </wps:spPr>
+                      <wps:style>
+                        <a:lnRef idx="2">
+                          <a:schemeClr val="accent1">
+                            <a:shade val="50000"/>
+                          </a:schemeClr>
+                        </a:lnRef>
+                        <a:fillRef idx="1">
+                          <a:schemeClr val="accent1"/>
+                        </a:fillRef>
+                        <a:effectRef idx="0">
+                          <a:schemeClr val="accent1"/>
+                        </a:effectRef>
+                        <a:fontRef idx="minor">
+                          <a:schemeClr val="lt1"/>
+                        </a:fontRef>
+                      </wps:style>
+                      <wps:bodyPr rot="0" spcFirstLastPara="0" vertOverflow="overflow" horzOverflow="overflow" vert="horz" wrap="square" lIns="91440" tIns="45720" rIns="91440" bIns="45720" numCol="1" spcCol="0" rtlCol="0" fromWordArt="0" anchor="ctr" anchorCtr="0" forceAA="0" compatLnSpc="1">
+                        <a:prstTxWarp prst="textNoShape">
+                          <a:avLst/>
+                        </a:prstTxWarp>
+                        <a:noAutofit/>
+                      </wps:bodyPr>
+                    </wps:wsp>
+                  </a:graphicData>
+                </a:graphic>
+                <wp14:sizeRelH relativeFrom="margin">
+                  <wp14:pctWidth>0</wp14:pctWidth>
+                </wp14:sizeRelH>
+                <wp14:sizeRelV relativeFrom="margin">
+                  <wp14:pctHeight>0</wp14:pctHeight>
+                </wp14:sizeRelV>
+              </wp:anchor>
+            </w:drawing>
+          </mc:Choice>
+          <mc:Fallback>
+            <w:pict>
+              <v:rect w14:anchorId="3C373677" id="Rechteck 11" o:spid="_x0000_s1026" style="position:absolute;margin-left:0;margin-top:12.7pt;width:225.5pt;height:249.95pt;z-index:-251646976;visibility:visible;mso-wrap-style:square;mso-width-percent:0;mso-height-percent:0;mso-wrap-distance-left:9pt;mso-wrap-distance-top:0;mso-wrap-distance-right:9pt;mso-wrap-distance-bottom:0;mso-position-horizontal:left;mso-position-horizontal-relative:margin;mso-position-vertical:absolute;mso-position-vertical-relative:text;mso-width-percent:0;mso-height-percent:0;mso-width-relative:margin;mso-height-relative:margin;v-text-anchor:middle" o:gfxdata="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" fillcolor="#e7e6e6 [3214]" strokecolor="#1f4d78 [1604]" strokeweight="1pt">
+                <w10:wrap anchorx="margin"/>
+              </v:rect>
+            </w:pict>
+          </mc:Fallback>
+        </mc:AlternateContent>
+      </w:r>
+      <w:r>
+        <w:rPr>
+          <w:u w:val="single"/>
+        </w:rPr>
+        <w:t>Ergebnis</w:t>
+      </w:r>
+      <w:r>
+        <w:rPr>
+          <w:u w:val="single"/>
+        </w:rPr>
+        <w:t xml:space="preserve">se 4. – </w:t>
+      </w:r>
+      <w:r>
+        <w:rPr>
+          <w:u w:val="single"/>
+        </w:rPr>
+        <w:t>getNabla_b_and_w</w:t>
+      </w:r>
+      <w:r>
+        <w:rPr>
+          <w:u w:val="single"/>
+        </w:rPr>
+        <w:t xml:space="preserve"> - Funktion</w:t>
+      </w:r>
+      <w:r>
+        <w:rPr>
+          <w:u w:val="single"/>
+        </w:rPr>
+        <w:t>:</w:t>
+      </w:r>
+    </w:p>
+    <w:p>
+      <w:pPr>
+        <w:spacing w:after="0" w:line="240" w:lineRule="auto"/>
+        <w:ind w:left="708"/>
+        <w:rPr>
+          <w:rFonts w:ascii="Consolas" w:hAnsi="Consolas"/>
+        </w:rPr>
+      </w:pPr>
+      <w:r>
+        <w:rPr>
+          <w:rFonts w:ascii="Consolas" w:hAnsi="Consolas"/>
+        </w:rPr>
+        <w:t>Start SGD</w:t>
+      </w:r>
+    </w:p>
+    <w:p>
+      <w:pPr>
+        <w:spacing w:after="0" w:line="240" w:lineRule="auto"/>
+        <w:ind w:left="708"/>
+        <w:rPr>
+          <w:rFonts w:ascii="Consolas" w:hAnsi="Consolas"/>
+        </w:rPr>
+      </w:pPr>
+      <w:r>
+        <w:rPr>
+          <w:rFonts w:ascii="Consolas" w:hAnsi="Consolas"/>
+        </w:rPr>
+        <w:t>Epoch-Time: 17427ms</w:t>
+      </w:r>
+    </w:p>
+    <w:p>
+      <w:pPr>
+        <w:spacing w:after="0" w:line="240" w:lineRule="auto"/>
+        <w:ind w:left="708"/>
+        <w:rPr>
+          <w:rFonts w:ascii="Consolas" w:hAnsi="Consolas"/>
+        </w:rPr>
+      </w:pPr>
+      <w:r>
+        <w:rPr>
+          <w:rFonts w:ascii="Consolas" w:hAnsi="Consolas"/>
+        </w:rPr>
+        <w:t>Nabla</w:t>
+      </w:r>
+      <w:r>
+        <w:rPr>
+          <w:rFonts w:ascii="Consolas" w:hAnsi="Consolas"/>
+        </w:rPr>
+        <w:t>-Time: 6963ms</w:t>
+      </w:r>
+    </w:p>
+    <w:p>
+      <w:pPr>
+        <w:spacing w:after="0" w:line="240" w:lineRule="auto"/>
+        <w:ind w:left="708"/>
+        <w:rPr>
+          <w:rFonts w:ascii="Consolas" w:hAnsi="Consolas"/>
+        </w:rPr>
+      </w:pPr>
+      <w:r>
+        <w:rPr>
+          <w:rFonts w:ascii="Consolas" w:hAnsi="Consolas"/>
+        </w:rPr>
+        <w:t>--&gt; 39.95524186606989%</w:t>
+      </w:r>
+    </w:p>
+    <w:p>
+      <w:pPr>
+        <w:spacing w:after="0" w:line="240" w:lineRule="auto"/>
+        <w:ind w:left="708"/>
+        <w:rPr>
+          <w:rFonts w:ascii="Consolas" w:hAnsi="Consolas"/>
+        </w:rPr>
+      </w:pPr>
+      <w:r>
+        <w:rPr>
+          <w:rFonts w:ascii="Consolas" w:hAnsi="Consolas"/>
+        </w:rPr>
+        <w:t>Epoch-Time: 15131ms</w:t>
+      </w:r>
+    </w:p>
+    <w:p>
+      <w:pPr>
+        <w:spacing w:after="0" w:line="240" w:lineRule="auto"/>
+        <w:ind w:left="708"/>
+        <w:rPr>
+          <w:rFonts w:ascii="Consolas" w:hAnsi="Consolas"/>
+        </w:rPr>
+      </w:pPr>
+      <w:r>
+        <w:rPr>
+          <w:rFonts w:ascii="Consolas" w:hAnsi="Consolas"/>
+        </w:rPr>
+        <w:t>Nabla</w:t>
+      </w:r>
+      <w:r>
+        <w:rPr>
+          <w:rFonts w:ascii="Consolas" w:hAnsi="Consolas"/>
+        </w:rPr>
+        <w:t xml:space="preserve"> </w:t>
+      </w:r>
+      <w:r>
+        <w:rPr>
+          <w:rFonts w:ascii="Consolas" w:hAnsi="Consolas"/>
+        </w:rPr>
+        <w:t>-Time: 6837ms</w:t>
+      </w:r>
+    </w:p>
+    <w:p>
+      <w:pPr>
+        <w:spacing w:after="0" w:line="240" w:lineRule="auto"/>
+        <w:ind w:left="708"/>
+        <w:rPr>
+          <w:rFonts w:ascii="Consolas" w:hAnsi="Consolas"/>
+        </w:rPr>
+      </w:pPr>
+      <w:r>
+        <w:rPr>
+          <w:rFonts w:ascii="Consolas" w:hAnsi="Consolas"/>
+        </w:rPr>
+        <w:t>--&gt; 45.185381005881965%</w:t>
+      </w:r>
+    </w:p>
+    <w:p>
+      <w:pPr>
+        <w:spacing w:after="0" w:line="240" w:lineRule="auto"/>
+        <w:ind w:left="708"/>
+        <w:rPr>
+          <w:rFonts w:ascii="Consolas" w:hAnsi="Consolas"/>
+        </w:rPr>
+      </w:pPr>
+      <w:r>
+        <w:rPr>
+          <w:rFonts w:ascii="Consolas" w:hAnsi="Consolas"/>
+        </w:rPr>
+        <w:t>Epoch-Time: 15853ms</w:t>
+      </w:r>
+    </w:p>
+    <w:p>
+      <w:pPr>
+        <w:spacing w:after="0" w:line="240" w:lineRule="auto"/>
+        <w:ind w:left="708"/>
+        <w:rPr>
+          <w:rFonts w:ascii="Consolas" w:hAnsi="Consolas"/>
+        </w:rPr>
+      </w:pPr>
+      <w:r>
+        <w:rPr>
+          <w:rFonts w:ascii="Consolas" w:hAnsi="Consolas"/>
+        </w:rPr>
+        <w:t>Nabla</w:t>
+      </w:r>
+      <w:r>
+        <w:rPr>
+          <w:rFonts w:ascii="Consolas" w:hAnsi="Consolas"/>
+        </w:rPr>
+        <w:t xml:space="preserve"> </w:t>
+      </w:r>
+      <w:r>
+        <w:rPr>
+          <w:rFonts w:ascii="Consolas" w:hAnsi="Consolas"/>
+        </w:rPr>
+        <w:t>-Time: 7680ms</w:t>
+      </w:r>
+    </w:p>
+    <w:p>
+      <w:pPr>
+        <w:spacing w:after="0" w:line="240" w:lineRule="auto"/>
+        <w:ind w:left="708"/>
+        <w:rPr>
+          <w:rFonts w:ascii="Consolas" w:hAnsi="Consolas"/>
+        </w:rPr>
+      </w:pPr>
+      <w:r>
+        <w:rPr>
+          <w:rFonts w:ascii="Consolas" w:hAnsi="Consolas"/>
+        </w:rPr>
+        <w:t>--&gt; 48.445089257553775%</w:t>
+      </w:r>
+    </w:p>
+    <w:p>
+      <w:pPr>
+        <w:spacing w:after="0" w:line="240" w:lineRule="auto"/>
+        <w:ind w:left="708"/>
+        <w:rPr>
+          <w:rFonts w:ascii="Consolas" w:hAnsi="Consolas"/>
+        </w:rPr>
+      </w:pPr>
+      <w:r>
+        <w:rPr>
+          <w:rFonts w:ascii="Consolas" w:hAnsi="Consolas"/>
+        </w:rPr>
+        <w:t>Epoch-Time: 17673ms</w:t>
+      </w:r>
+    </w:p>
+    <w:p>
+      <w:pPr>
+        <w:spacing w:after="0" w:line="240" w:lineRule="auto"/>
+        <w:ind w:left="708"/>
+        <w:rPr>
+          <w:rFonts w:ascii="Consolas" w:hAnsi="Consolas"/>
+        </w:rPr>
+      </w:pPr>
+      <w:r>
+        <w:rPr>
+          <w:rFonts w:ascii="Consolas" w:hAnsi="Consolas"/>
+        </w:rPr>
+        <w:t>Nabla</w:t>
+      </w:r>
+      <w:r>
+        <w:rPr>
+          <w:rFonts w:ascii="Consolas" w:hAnsi="Consolas"/>
+        </w:rPr>
+        <w:t xml:space="preserve"> </w:t>
+      </w:r>
+      <w:r>
+        <w:rPr>
+          <w:rFonts w:ascii="Consolas" w:hAnsi="Consolas"/>
+        </w:rPr>
+        <w:t>-Time: 7021ms</w:t>
+      </w:r>
+    </w:p>
+    <w:p>
+      <w:pPr>
+        <w:spacing w:after="0" w:line="240" w:lineRule="auto"/>
+        <w:ind w:left="708"/>
+        <w:rPr>
+          <w:rFonts w:ascii="Consolas" w:hAnsi="Consolas"/>
+        </w:rPr>
+      </w:pPr>
+      <w:r>
+        <w:rPr>
+          <w:rFonts w:ascii="Consolas" w:hAnsi="Consolas"/>
+        </w:rPr>
+        <w:t>--&gt; 39.72726758331919%</w:t>
+      </w:r>
+    </w:p>
+    <w:p>
+      <w:pPr>
+        <w:spacing w:after="0" w:line="240" w:lineRule="auto"/>
+        <w:ind w:left="708"/>
+        <w:rPr>
+          <w:rFonts w:ascii="Consolas" w:hAnsi="Consolas"/>
+        </w:rPr>
+      </w:pPr>
+      <w:r>
+        <w:rPr>
+          <w:rFonts w:ascii="Consolas" w:hAnsi="Consolas"/>
+        </w:rPr>
+        <w:t>Epoch-Time: 15527ms</w:t>
+      </w:r>
+    </w:p>
+    <w:p>
+      <w:pPr>
+        <w:spacing w:after="0" w:line="240" w:lineRule="auto"/>
+        <w:ind w:left="708"/>
+        <w:rPr>
+          <w:rFonts w:ascii="Consolas" w:hAnsi="Consolas"/>
+        </w:rPr>
+      </w:pPr>
+      <w:r>
+        <w:rPr>
+          <w:rFonts w:ascii="Consolas" w:hAnsi="Consolas"/>
+        </w:rPr>
+        <w:t>Nabla</w:t>
+      </w:r>
+      <w:r>
+        <w:rPr>
+          <w:rFonts w:ascii="Consolas" w:hAnsi="Consolas"/>
+        </w:rPr>
+        <w:t xml:space="preserve"> </w:t>
+      </w:r>
+      <w:r>
+        <w:rPr>
+          <w:rFonts w:ascii="Consolas" w:hAnsi="Consolas"/>
+        </w:rPr>
+        <w:t>-Time: 6934ms</w:t>
+      </w:r>
+    </w:p>
+    <w:p>
+      <w:pPr>
+        <w:spacing w:after="0" w:line="240" w:lineRule="auto"/>
+        <w:ind w:left="708"/>
+        <w:rPr>
+          <w:rFonts w:ascii="Consolas" w:hAnsi="Consolas"/>
+        </w:rPr>
+      </w:pPr>
+      <w:r>
+        <w:rPr>
+          <w:rFonts w:ascii="Consolas" w:hAnsi="Consolas"/>
+        </w:rPr>
+        <w:t>--&gt; 44.65769305081471%</w:t>
+      </w:r>
+    </w:p>
+    <w:p>
+      <w:pPr>
+        <w:spacing w:after="0" w:line="240" w:lineRule="auto"/>
+        <w:ind w:left="708"/>
+        <w:rPr>
+          <w:rFonts w:ascii="Consolas" w:hAnsi="Consolas"/>
+        </w:rPr>
+      </w:pPr>
+      <w:r>
+        <w:rPr>
+          <w:rFonts w:ascii="Consolas" w:hAnsi="Consolas"/>
+        </w:rPr>
+        <w:t>Epoch-Time: 15058ms</w:t>
+      </w:r>
+    </w:p>
+    <w:p>
+      <w:pPr>
+        <w:spacing w:after="0" w:line="240" w:lineRule="auto"/>
+        <w:ind w:left="708"/>
+        <w:rPr>
+          <w:rFonts w:ascii="Consolas" w:hAnsi="Consolas"/>
+        </w:rPr>
+      </w:pPr>
+      <w:r>
+        <w:rPr>
+          <w:rFonts w:ascii="Consolas" w:hAnsi="Consolas"/>
+        </w:rPr>
+        <w:t>Nabla</w:t>
+      </w:r>
+      <w:r>
+        <w:rPr>
+          <w:rFonts w:ascii="Consolas" w:hAnsi="Consolas"/>
+        </w:rPr>
+        <w:t xml:space="preserve"> </w:t>
+      </w:r>
+      <w:r>
+        <w:rPr>
+          <w:rFonts w:ascii="Consolas" w:hAnsi="Consolas"/>
+        </w:rPr>
+        <w:t>-Time: 6852ms</w:t>
+      </w:r>
+    </w:p>
+    <w:p>
+      <w:pPr>
+        <w:spacing w:after="0" w:line="240" w:lineRule="auto"/>
+        <w:ind w:left="708"/>
+        <w:rPr>
+          <w:rFonts w:ascii="Consolas" w:hAnsi="Consolas"/>
+        </w:rPr>
+      </w:pPr>
+      <w:r>
+        <w:rPr>
+          <w:rFonts w:ascii="Consolas" w:hAnsi="Consolas"/>
+        </w:rPr>
+        <w:t>--&gt; 45.50405100278922%</w:t>
+      </w:r>
+    </w:p>
+    <w:p>
+      <w:pPr>
+        <w:spacing w:after="0" w:line="240" w:lineRule="auto"/>
+        <w:ind w:left="708"/>
+        <w:rPr>
+          <w:rFonts w:ascii="Consolas" w:hAnsi="Consolas"/>
+        </w:rPr>
+      </w:pPr>
+    </w:p>
+    <w:p>
+      <w:pPr>
+        <w:rPr>
+          <w:rFonts w:ascii="Consolas" w:hAnsi="Consolas"/>
+        </w:rPr>
+      </w:pPr>
+      <w:r>
+        <w:rPr>
+          <w:rFonts w:ascii="Consolas" w:hAnsi="Consolas"/>
+        </w:rPr>
+        <w:br w:type="page"/>
+      </w:r>
+    </w:p>
+    <w:p>
+      <w:pPr>
+        <w:pStyle w:val="Listenabsatz"/>
+        <w:numPr>
+          <w:ilvl w:val="0"/>
+          <w:numId w:val="1"/>
+        </w:numPr>
+        <w:spacing w:after="0" w:line="240" w:lineRule="auto"/>
+        <w:rPr>
+          <w:rFonts w:ascii="Consolas" w:hAnsi="Consolas"/>
+        </w:rPr>
+      </w:pPr>
+      <w:r>
+        <w:lastRenderedPageBreak/>
+        <w:t xml:space="preserve">Vergleich der </w:t>
+      </w:r>
+      <w:r>
+        <w:t>la</w:t>
+      </w:r>
+      <w:r>
+        <w:t>-Funktionen in SetlX mit Numpy in Python.</w:t>
+      </w:r>
+    </w:p>
+    <w:p>
+      <w:pPr>
+        <w:spacing w:after="0" w:line="240" w:lineRule="auto"/>
+        <w:rPr>
+          <w:rFonts w:ascii="Consolas" w:hAnsi="Consolas"/>
+        </w:rPr>
+      </w:pPr>
+    </w:p>
+    <w:p>
+      <w:pPr>
+        <w:pStyle w:val="Listenabsatz"/>
+        <w:ind w:left="0"/>
+      </w:pPr>
+      <w:r>
+        <w:rPr>
+          <w:u w:val="single"/>
+        </w:rPr>
+        <w:t>Anzahl Datensätze:</w:t>
+      </w:r>
+      <w:r>
+        <w:t xml:space="preserve"> 10.000 Testsätze, 10.000 Trainingssätze</w:t>
+      </w:r>
+    </w:p>
+    <w:p>
+      <w:pPr>
+        <w:pStyle w:val="Listenabsatz"/>
+        <w:ind w:left="0"/>
+      </w:pPr>
+      <w:r>
+        <w:rPr>
+          <w:u w:val="single"/>
+        </w:rPr>
+        <w:t>Rechnerdaten:</w:t>
+      </w:r>
+      <w:r>
+        <w:t xml:space="preserve"> Intel Core i7-4720HQ, 16GB RAM</w:t>
+      </w:r>
+    </w:p>
+    <w:p>
+      <w:pPr>
+        <w:pStyle w:val="Listenabsatz"/>
+        <w:ind w:left="0"/>
+      </w:pPr>
+      <w:r>
+        <w:rPr>
+          <w:u w:val="single"/>
+        </w:rPr>
+        <w:t>Dateien:</w:t>
+      </w:r>
+      <w:r>
+        <w:t xml:space="preserve"> </w:t>
+      </w:r>
+      <w:r>
+        <w:t>la_</w:t>
+      </w:r>
+      <w:r>
+        <w:t>timing.stlx</w:t>
+      </w:r>
+      <w:r>
+        <w:t>, py_timing.py</w:t>
+      </w:r>
+      <w:bookmarkStart w:id="0" w:name="_GoBack"/>
+      <w:bookmarkEnd w:id="0"/>
+    </w:p>
+    <w:p>
+      <w:pPr>
+        <w:pStyle w:val="Listenabsatz"/>
+        <w:ind w:left="0"/>
+      </w:pPr>
+    </w:p>
+    <w:p>
+      <w:pPr>
+        <w:pStyle w:val="Listenabsatz"/>
+        <w:ind w:left="0"/>
+      </w:pPr>
+    </w:p>
+    <w:p>
+      <w:r>
+        <w:br w:type="page"/>
+      </w:r>
+    </w:p>
+    <w:p>
+      <w:pPr>
+        <w:pStyle w:val="Aufzhlungszeichen"/>
+        <w:numPr>
+          <w:ilvl w:val="0"/>
+          <w:numId w:val="0"/>
+        </w:numPr>
+        <w:ind w:left="360" w:hanging="360"/>
+      </w:pPr>
+      <w:r>
+        <w:rPr>
+          <w:u w:val="single"/>
+        </w:rPr>
+        <w:lastRenderedPageBreak/>
+        <w:t>Versuchsaufbau:</w:t>
+      </w:r>
+    </w:p>
+    <w:p>
+      <w:pPr>
+        <w:pStyle w:val="Aufzhlungszeichen"/>
+        <w:keepNext/>
+        <w:numPr>
+          <w:ilvl w:val="0"/>
+          <w:numId w:val="0"/>
+        </w:numPr>
+        <w:ind w:left="360" w:hanging="360"/>
+      </w:pPr>
+      <w:r>
+        <w:rPr>
+          <w:noProof/>
+          <w:lang w:eastAsia="de-DE"/>
+        </w:rPr>
+        <w:drawing>
+          <wp:inline distT="0" distB="0" distL="0" distR="0" wp14:anchorId="6DB6C4F9" wp14:editId="201C1264">
+            <wp:extent cx="4454982" cy="3821502"/>
+            <wp:effectExtent l="0" t="0" r="3175" b="7620"/>
+            <wp:docPr id="22" name="Grafik 22"/>
+            <wp:cNvGraphicFramePr>
+              <a:graphicFrameLocks xmlns:a="http://schemas.openxmlformats.org/drawingml/2006/main" noChangeAspect="1"/>
+            </wp:cNvGraphicFramePr>
+            <a:graphic xmlns:a="http://schemas.openxmlformats.org/drawingml/2006/main">
+              <a:graphicData uri="http://schemas.openxmlformats.org/drawingml/2006/picture">
+                <pic:pic xmlns:pic="http://schemas.openxmlformats.org/drawingml/2006/picture">
+                  <pic:nvPicPr>
+                    <pic:cNvPr id="1" name=""/>
+                    <pic:cNvPicPr/>
+                  </pic:nvPicPr>
+                  <pic:blipFill>
+                    <a:blip r:embed="rId10"/>
+                    <a:stretch>
+                      <a:fillRect/>
+                    </a:stretch>
+                  </pic:blipFill>
+                  <pic:spPr>
+                    <a:xfrm>
+                      <a:off x="0" y="0"/>
+                      <a:ext cx="4473980" cy="3837799"/>
+                    </a:xfrm>
+                    <a:prstGeom prst="rect">
+                      <a:avLst/>
+                    </a:prstGeom>
+                  </pic:spPr>
+                </pic:pic>
+              </a:graphicData>
+            </a:graphic>
+          </wp:inline>
+        </w:drawing>
+      </w:r>
+    </w:p>
+    <w:p>
+      <w:pPr>
+        <w:pStyle w:val="Aufzhlungszeichen"/>
+        <w:keepNext/>
+        <w:numPr>
+          <w:ilvl w:val="0"/>
+          <w:numId w:val="0"/>
+        </w:numPr>
+        <w:ind w:left="3192"/>
+      </w:pPr>
+      <w:r>
+        <w:t>Setlx</w:t>
+      </w:r>
+    </w:p>
+    <w:p>
+      <w:pPr>
+        <w:pStyle w:val="Aufzhlungszeichen"/>
+        <w:keepNext/>
+        <w:numPr>
+          <w:ilvl w:val="0"/>
+          <w:numId w:val="0"/>
+        </w:numPr>
+        <w:ind w:left="360" w:hanging="360"/>
+      </w:pPr>
+    </w:p>
+    <w:p>
+      <w:pPr>
+        <w:pStyle w:val="Aufzhlungszeichen"/>
+        <w:keepNext/>
+        <w:numPr>
+          <w:ilvl w:val="0"/>
+          <w:numId w:val="0"/>
+        </w:numPr>
+        <w:ind w:left="360" w:hanging="360"/>
+      </w:pPr>
+    </w:p>
+    <w:p>
+      <w:pPr>
+        <w:pStyle w:val="Aufzhlungszeichen"/>
+        <w:keepNext/>
+        <w:numPr>
+          <w:ilvl w:val="0"/>
+          <w:numId w:val="0"/>
+        </w:numPr>
+        <w:ind w:left="360" w:hanging="360"/>
+      </w:pPr>
+      <w:r>
+        <w:rPr>
+          <w:noProof/>
+          <w:lang w:eastAsia="de-DE"/>
+        </w:rPr>
+        <w:drawing>
+          <wp:inline distT="0" distB="0" distL="0" distR="0" wp14:anchorId="31639162" wp14:editId="225D40D2">
+            <wp:extent cx="4468483" cy="3832098"/>
+            <wp:effectExtent l="0" t="0" r="8890" b="0"/>
+            <wp:docPr id="23" name="Grafik 23"/>
+            <wp:cNvGraphicFramePr>
+              <a:graphicFrameLocks xmlns:a="http://schemas.openxmlformats.org/drawingml/2006/main" noChangeAspect="1"/>
+            </wp:cNvGraphicFramePr>
+            <a:graphic xmlns:a="http://schemas.openxmlformats.org/drawingml/2006/main">
+              <a:graphicData uri="http://schemas.openxmlformats.org/drawingml/2006/picture">
+                <pic:pic xmlns:pic="http://schemas.openxmlformats.org/drawingml/2006/picture">
+                  <pic:nvPicPr>
+                    <pic:cNvPr id="1" name=""/>
+                    <pic:cNvPicPr/>
+                  </pic:nvPicPr>
+                  <pic:blipFill>
+                    <a:blip r:embed="rId11"/>
+                    <a:stretch>
+                      <a:fillRect/>
+                    </a:stretch>
+                  </pic:blipFill>
+                  <pic:spPr>
+                    <a:xfrm>
+                      <a:off x="0" y="0"/>
+                      <a:ext cx="4486213" cy="3847303"/>
+                    </a:xfrm>
+                    <a:prstGeom prst="rect">
+                      <a:avLst/>
+                    </a:prstGeom>
+                  </pic:spPr>
+                </pic:pic>
+              </a:graphicData>
+            </a:graphic>
+          </wp:inline>
+        </w:drawing>
+      </w:r>
+    </w:p>
+    <w:p>
+      <w:pPr>
+        <w:pStyle w:val="Aufzhlungszeichen"/>
+        <w:keepNext/>
+        <w:numPr>
+          <w:ilvl w:val="0"/>
+          <w:numId w:val="0"/>
+        </w:numPr>
+        <w:ind w:left="3192"/>
+      </w:pPr>
+      <w:r>
+        <w:t>Python</w:t>
+      </w:r>
+    </w:p>
+    <w:p>
+      <w:pPr>
+        <w:pStyle w:val="Listenabsatz"/>
+        <w:spacing w:after="0" w:line="240" w:lineRule="auto"/>
+        <w:ind w:left="0"/>
+        <w:rPr>
+          <w:rFonts w:ascii="Consolas" w:hAnsi="Consolas"/>
+        </w:rPr>
+      </w:pPr>
+    </w:p>
+    <w:p>
+      <w:pPr>
+        <w:rPr>
+          <w:rFonts w:ascii="Consolas" w:hAnsi="Consolas"/>
+        </w:rPr>
+      </w:pPr>
+      <w:r>
+        <w:rPr>
+          <w:rFonts w:ascii="Consolas" w:hAnsi="Consolas"/>
+        </w:rPr>
+        <w:br w:type="page"/>
+      </w:r>
+    </w:p>
+    <w:p>
+      <w:pPr>
+        <w:pStyle w:val="Listenabsatz"/>
+        <w:spacing w:after="0"/>
+        <w:ind w:left="0"/>
+        <w:rPr>
+          <w:u w:val="single"/>
+        </w:rPr>
+      </w:pPr>
+      <w:r>
+        <w:rPr>
+          <w:noProof/>
+          <w:u w:val="single"/>
+          <w:lang w:eastAsia="de-DE"/>
+        </w:rPr>
+        <w:lastRenderedPageBreak/>
+        <mc:AlternateContent>
+          <mc:Choice Requires="wps">
+            <w:drawing>
+              <wp:anchor distT="0" distB="0" distL="114300" distR="114300" simplePos="0" relativeHeight="251677696" behindDoc="0" locked="0" layoutInCell="1" allowOverlap="1">
+                <wp:simplePos x="0" y="0"/>
+                <wp:positionH relativeFrom="column">
+                  <wp:posOffset>3576056</wp:posOffset>
+                </wp:positionH>
+                <wp:positionV relativeFrom="paragraph">
+                  <wp:posOffset>92075</wp:posOffset>
+                </wp:positionV>
+                <wp:extent cx="474453" cy="4192437"/>
+                <wp:effectExtent l="0" t="0" r="59055" b="17780"/>
+                <wp:wrapNone/>
+                <wp:docPr id="24" name="Geschweifte Klammer rechts 24"/>
+                <wp:cNvGraphicFramePr/>
+                <a:graphic xmlns:a="http://schemas.openxmlformats.org/drawingml/2006/main">
+                  <a:graphicData uri="http://schemas.microsoft.com/office/word/2010/wordprocessingShape">
+                    <wps:wsp>
+                      <wps:cNvSpPr/>
+                      <wps:spPr>
+                        <a:xfrm>
+                          <a:off x="0" y="0"/>
+                          <a:ext cx="474453" cy="4192437"/>
+                        </a:xfrm>
+                        <a:prstGeom prst="rightBrace">
+                          <a:avLst/>
+                        </a:prstGeom>
+                        <a:ln>
+                          <a:solidFill>
+                            <a:schemeClr val="tx1"/>
+                          </a:solidFill>
+                        </a:ln>
+                      </wps:spPr>
+                      <wps:style>
+                        <a:lnRef idx="1">
+                          <a:schemeClr val="accent1"/>
+                        </a:lnRef>
+                        <a:fillRef idx="0">
+                          <a:schemeClr val="accent1"/>
+                        </a:fillRef>
+                        <a:effectRef idx="0">
+                          <a:schemeClr val="accent1"/>
+                        </a:effectRef>
+                        <a:fontRef idx="minor">
+                          <a:schemeClr val="tx1"/>
+                        </a:fontRef>
+                      </wps:style>
+                      <wps:bodyPr rot="0" spcFirstLastPara="0" vertOverflow="overflow" horzOverflow="overflow" vert="horz" wrap="square" lIns="91440" tIns="45720" rIns="91440" bIns="45720" numCol="1" spcCol="0" rtlCol="0" fromWordArt="0" anchor="ctr" anchorCtr="0" forceAA="0" compatLnSpc="1">
+                        <a:prstTxWarp prst="textNoShape">
+                          <a:avLst/>
+                        </a:prstTxWarp>
+                        <a:noAutofit/>
+                      </wps:bodyPr>
+                    </wps:wsp>
+                  </a:graphicData>
+                </a:graphic>
+              </wp:anchor>
+            </w:drawing>
+          </mc:Choice>
+          <mc:Fallback>
+            <w:pict>
+              <v:shapetype w14:anchorId="5291B3D7" id="_x0000_t88" coordsize="21600,21600" o:spt="88" adj="1800,10800" path="m,qx10800@0l10800@2qy21600@11,10800@3l10800@1qy,21600e" filled="f">
+                <v:formulas>
+                  <v:f eqn="val #0"/>
+                  <v:f eqn="sum 21600 0 #0"/>
+                  <v:f eqn="sum #1 0 #0"/>
+                  <v:f eqn="sum #1 #0 0"/>
+                  <v:f eqn="prod #0 9598 32768"/>
+                  <v:f eqn="sum 21600 0 @4"/>
+                  <v:f eqn="sum 21600 0 #1"/>
+                  <v:f eqn="min #1 @6"/>
+                  <v:f eqn="prod @7 1 2"/>
+                  <v:f eqn="prod #0 2 1"/>
+                  <v:f eqn="sum 21600 0 @9"/>
+                  <v:f eqn="val #1"/>
+                </v:formulas>
+                <v:path arrowok="t" o:connecttype="custom" o:connectlocs="0,0;21600,@11;0,21600" textboxrect="0,@4,7637,@5"/>
+                <v:handles>
+                  <v:h position="center,#0" yrange="0,@8"/>
+                  <v:h position="bottomRight,#1" yrange="@9,@10"/>
+                </v:handles>
+              </v:shapetype>
+              <v:shape id="Geschweifte Klammer rechts 24" o:spid="_x0000_s1026" type="#_x0000_t88" style="position:absolute;margin-left:281.6pt;margin-top:7.25pt;width:37.35pt;height:330.1pt;z-index:251677696;visibility:visible;mso-wrap-style:square;mso-wrap-distance-left:9pt;mso-wrap-distance-top:0;mso-wrap-distance-right:9pt;mso-wrap-distance-bottom:0;mso-position-horizontal:absolute;mso-position-horizontal-relative:text;mso-position-vertical:absolute;mso-position-vertical-relative:text;v-text-anchor:middle" o:gfxdata="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" adj="204" strokecolor="black [3213]" strokeweight=".5pt">
+                <v:stroke joinstyle="miter"/>
+              </v:shape>
+            </w:pict>
+          </mc:Fallback>
+        </mc:AlternateContent>
+      </w:r>
+      <w:r>
+        <w:rPr>
+          <w:noProof/>
+          <w:u w:val="single"/>
+          <w:lang w:eastAsia="de-DE"/>
+        </w:rPr>
+        <mc:AlternateContent>
+          <mc:Choice Requires="wps">
+            <w:drawing>
+              <wp:anchor distT="0" distB="0" distL="114300" distR="114300" simplePos="0" relativeHeight="251671552" behindDoc="1" locked="0" layoutInCell="1" allowOverlap="1" wp14:anchorId="38863E52" wp14:editId="1111AD74">
+                <wp:simplePos x="0" y="0"/>
+                <wp:positionH relativeFrom="margin">
+                  <wp:posOffset>0</wp:posOffset>
+                </wp:positionH>
+                <wp:positionV relativeFrom="paragraph">
+                  <wp:posOffset>176159</wp:posOffset>
+                </wp:positionV>
+                <wp:extent cx="2863850" cy="1845945"/>
+                <wp:effectExtent l="0" t="0" r="12700" b="20955"/>
+                <wp:wrapNone/>
+                <wp:docPr id="13" name="Rechteck 13"/>
+                <wp:cNvGraphicFramePr/>
+                <a:graphic xmlns:a="http://schemas.openxmlformats.org/drawingml/2006/main">
+                  <a:graphicData uri="http://schemas.microsoft.com/office/word/2010/wordprocessingShape">
+                    <wps:wsp>
+                      <wps:cNvSpPr/>
+                      <wps:spPr>
+                        <a:xfrm>
+                          <a:off x="0" y="0"/>
+                          <a:ext cx="2863850" cy="1845945"/>
+                        </a:xfrm>
+                        <a:prstGeom prst="rect">
+                          <a:avLst/>
+                        </a:prstGeom>
+                        <a:solidFill>
+                          <a:schemeClr val="bg2"/>
+                        </a:solidFill>
+                      </wps:spPr>
+                      <wps:style>
+                        <a:lnRef idx="2">
+                          <a:schemeClr val="accent1">
+                            <a:shade val="50000"/>
+                          </a:schemeClr>
+                        </a:lnRef>
+                        <a:fillRef idx="1">
+                          <a:schemeClr val="accent1"/>
+                        </a:fillRef>
+                        <a:effectRef idx="0">
+                          <a:schemeClr val="accent1"/>
+                        </a:effectRef>
+                        <a:fontRef idx="minor">
+                          <a:schemeClr val="lt1"/>
+                        </a:fontRef>
+                      </wps:style>
+                      <wps:bodyPr rot="0" spcFirstLastPara="0" vertOverflow="overflow" horzOverflow="overflow" vert="horz" wrap="square" lIns="91440" tIns="45720" rIns="91440" bIns="45720" numCol="1" spcCol="0" rtlCol="0" fromWordArt="0" anchor="ctr" anchorCtr="0" forceAA="0" compatLnSpc="1">
+                        <a:prstTxWarp prst="textNoShape">
+                          <a:avLst/>
+                        </a:prstTxWarp>
+                        <a:noAutofit/>
+                      </wps:bodyPr>
+                    </wps:wsp>
+                  </a:graphicData>
+                </a:graphic>
+                <wp14:sizeRelH relativeFrom="margin">
+                  <wp14:pctWidth>0</wp14:pctWidth>
+                </wp14:sizeRelH>
+                <wp14:sizeRelV relativeFrom="margin">
+                  <wp14:pctHeight>0</wp14:pctHeight>
+                </wp14:sizeRelV>
+              </wp:anchor>
+            </w:drawing>
+          </mc:Choice>
+          <mc:Fallback>
+            <w:pict>
+              <v:rect w14:anchorId="3456588E" id="Rechteck 13" o:spid="_x0000_s1026" style="position:absolute;margin-left:0;margin-top:13.85pt;width:225.5pt;height:145.35pt;z-index:-251644928;visibility:visible;mso-wrap-style:square;mso-width-percent:0;mso-height-percent:0;mso-wrap-distance-left:9pt;mso-wrap-distance-top:0;mso-wrap-distance-right:9pt;mso-wrap-distance-bottom:0;mso-position-horizontal:absolute;mso-position-horizontal-relative:margin;mso-position-vertical:absolute;mso-position-vertical-relative:text;mso-width-percent:0;mso-height-percent:0;mso-width-relative:margin;mso-height-relative:margin;v-text-anchor:middle" o:gfxdata="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" fillcolor="#e7e6e6 [3214]" strokecolor="#1f4d78 [1604]" strokeweight="1pt">
+                <w10:wrap anchorx="margin"/>
+              </v:rect>
+            </w:pict>
+          </mc:Fallback>
+        </mc:AlternateContent>
+      </w:r>
+      <w:r>
+        <w:rPr>
+          <w:u w:val="single"/>
+        </w:rPr>
+        <w:t>Ergebnis</w:t>
+      </w:r>
+      <w:r>
+        <w:rPr>
+          <w:u w:val="single"/>
+        </w:rPr>
+        <w:t>se 5</w:t>
+      </w:r>
+      <w:r>
+        <w:rPr>
+          <w:u w:val="single"/>
+        </w:rPr>
+        <w:t xml:space="preserve">. – </w:t>
+      </w:r>
+      <w:r>
+        <w:rPr>
+          <w:u w:val="single"/>
+        </w:rPr>
+        <w:t>la_hadamard</w:t>
+      </w:r>
+      <w:r>
+        <w:rPr>
+          <w:u w:val="single"/>
+        </w:rPr>
+        <w:t xml:space="preserve"> in SetlX</w:t>
+      </w:r>
+      <w:r>
+        <w:rPr>
+          <w:u w:val="single"/>
+        </w:rPr>
+        <w:t>:</w:t>
+      </w:r>
+    </w:p>
+    <w:p>
+      <w:pPr>
+        <w:spacing w:after="0" w:line="240" w:lineRule="auto"/>
+        <w:ind w:left="708"/>
+        <w:rPr>
+          <w:rFonts w:ascii="Consolas" w:hAnsi="Consolas"/>
+        </w:rPr>
+      </w:pPr>
+      <w:r>
+        <w:rPr>
+          <w:rFonts w:ascii="Consolas" w:hAnsi="Consolas"/>
+        </w:rPr>
+        <w:t>1. Runde:       16ms</w:t>
+      </w:r>
+    </w:p>
+    <w:p>
+      <w:pPr>
+        <w:spacing w:after="0" w:line="240" w:lineRule="auto"/>
+        <w:ind w:left="708"/>
+        <w:rPr>
+          <w:rFonts w:ascii="Consolas" w:hAnsi="Consolas"/>
+        </w:rPr>
+      </w:pPr>
+      <w:r>
+        <w:rPr>
+          <w:rFonts w:ascii="Consolas" w:hAnsi="Consolas"/>
+        </w:rPr>
+        <w:t>2. Runde:       17ms</w:t>
+      </w:r>
+    </w:p>
+    <w:p>
+      <w:pPr>
+        <w:spacing w:after="0" w:line="240" w:lineRule="auto"/>
+        <w:ind w:left="708"/>
+        <w:rPr>
+          <w:rFonts w:ascii="Consolas" w:hAnsi="Consolas"/>
+        </w:rPr>
+      </w:pPr>
+      <w:r>
+        <w:rPr>
+          <w:rFonts w:ascii="Consolas" w:hAnsi="Consolas"/>
+        </w:rPr>
+        <w:t>3. Runde:       17ms</w:t>
+      </w:r>
+    </w:p>
+    <w:p>
+      <w:pPr>
+        <w:spacing w:after="0" w:line="240" w:lineRule="auto"/>
+        <w:ind w:left="708"/>
+        <w:rPr>
+          <w:rFonts w:ascii="Consolas" w:hAnsi="Consolas"/>
+        </w:rPr>
+      </w:pPr>
+      <w:r>
+        <w:rPr>
+          <w:rFonts w:ascii="Consolas" w:hAnsi="Consolas"/>
+        </w:rPr>
+        <w:t>4. Runde:       17ms</w:t>
+      </w:r>
+    </w:p>
+    <w:p>
+      <w:pPr>
+        <w:spacing w:after="0" w:line="240" w:lineRule="auto"/>
+        <w:ind w:left="708"/>
+        <w:rPr>
+          <w:rFonts w:ascii="Consolas" w:hAnsi="Consolas"/>
+        </w:rPr>
+      </w:pPr>
+      <w:r>
+        <w:rPr>
+          <w:rFonts w:ascii="Consolas" w:hAnsi="Consolas"/>
+        </w:rPr>
+        <w:t>5. Runde:       7ms</w:t>
+      </w:r>
+    </w:p>
+    <w:p>
+      <w:pPr>
+        <w:spacing w:after="0" w:line="240" w:lineRule="auto"/>
+        <w:ind w:left="708"/>
+        <w:rPr>
+          <w:rFonts w:ascii="Consolas" w:hAnsi="Consolas"/>
+        </w:rPr>
+      </w:pPr>
+      <w:r>
+        <w:rPr>
+          <w:rFonts w:ascii="Consolas" w:hAnsi="Consolas"/>
+        </w:rPr>
+        <w:t>6. Runde:       6ms</w:t>
+      </w:r>
+    </w:p>
+    <w:p>
+      <w:pPr>
+        <w:spacing w:after="0" w:line="240" w:lineRule="auto"/>
+        <w:ind w:left="708"/>
+        <w:rPr>
+          <w:rFonts w:ascii="Consolas" w:hAnsi="Consolas"/>
+        </w:rPr>
+      </w:pPr>
+      <w:r>
+        <w:rPr>
+          <w:rFonts w:ascii="Consolas" w:hAnsi="Consolas"/>
+        </w:rPr>
+        <w:t>7. Runde:       2ms</w:t>
+      </w:r>
+    </w:p>
+    <w:p>
+      <w:pPr>
+        <w:spacing w:after="0" w:line="240" w:lineRule="auto"/>
+        <w:ind w:left="708"/>
+        <w:rPr>
+          <w:rFonts w:ascii="Consolas" w:hAnsi="Consolas"/>
+        </w:rPr>
+      </w:pPr>
+      <w:r>
+        <w:rPr>
+          <w:rFonts w:ascii="Consolas" w:hAnsi="Consolas"/>
+        </w:rPr>
+        <w:t>8. Runde:       0ms</w:t>
+      </w:r>
+    </w:p>
+    <w:p>
+      <w:pPr>
+        <w:spacing w:after="0" w:line="240" w:lineRule="auto"/>
+        <w:ind w:left="708"/>
+        <w:rPr>
+          <w:rFonts w:ascii="Consolas" w:hAnsi="Consolas"/>
+        </w:rPr>
+      </w:pPr>
+      <w:r>
+        <w:rPr>
+          <w:rFonts w:ascii="Consolas" w:hAnsi="Consolas"/>
+        </w:rPr>
+        <w:t>9. Runde:       16ms</w:t>
+      </w:r>
+    </w:p>
+    <w:p>
+      <w:pPr>
+        <w:spacing w:after="0" w:line="240" w:lineRule="auto"/>
+        <w:ind w:left="708"/>
+        <w:rPr>
+          <w:rFonts w:ascii="Consolas" w:hAnsi="Consolas"/>
+        </w:rPr>
+      </w:pPr>
+      <w:r>
+        <w:rPr>
+          <w:rFonts w:ascii="Consolas" w:hAnsi="Consolas"/>
+        </w:rPr>
+        <w:t>10. Runde:      17ms</w:t>
+      </w:r>
+    </w:p>
+    <w:p>
+      <w:pPr>
+        <w:spacing w:after="0" w:line="240" w:lineRule="auto"/>
+        <w:ind w:left="708"/>
+        <w:rPr>
+          <w:rFonts w:ascii="Consolas" w:hAnsi="Consolas"/>
+        </w:rPr>
+      </w:pPr>
+      <w:r>
+        <w:rPr>
+          <w:rFonts w:ascii="Consolas" w:hAnsi="Consolas"/>
+        </w:rPr>
+        <w:t>Durchschnitt:   11.5ms</w:t>
+      </w:r>
+    </w:p>
+    <w:p>
+      <w:pPr>
+        <w:spacing w:after="0" w:line="240" w:lineRule="auto"/>
+        <w:ind w:left="708"/>
+        <w:rPr>
+          <w:rFonts w:ascii="Consolas" w:hAnsi="Consolas"/>
+        </w:rPr>
+      </w:pPr>
+      <w:r>
+        <w:rPr>
+          <w:noProof/>
+          <w:u w:val="single"/>
+        </w:rPr>
+        <mc:AlternateContent>
+          <mc:Choice Requires="wps">
+            <w:drawing>
+              <wp:anchor distT="45720" distB="45720" distL="114300" distR="114300" simplePos="0" relativeHeight="251658239" behindDoc="0" locked="0" layoutInCell="1" allowOverlap="1">
+                <wp:simplePos x="0" y="0"/>
+                <wp:positionH relativeFrom="column">
+                  <wp:posOffset>4120515</wp:posOffset>
+                </wp:positionH>
+                <wp:positionV relativeFrom="paragraph">
+                  <wp:posOffset>41275</wp:posOffset>
+                </wp:positionV>
+                <wp:extent cx="2360930" cy="586105"/>
+                <wp:effectExtent l="0" t="0" r="635" b="4445"/>
+                <wp:wrapSquare wrapText="bothSides"/>
+                <wp:docPr id="217" name="Textfeld 2"/>
+                <wp:cNvGraphicFramePr>
+                  <a:graphicFrameLocks xmlns:a="http://schemas.openxmlformats.org/drawingml/2006/main"/>
+                </wp:cNvGraphicFramePr>
+                <a:graphic xmlns:a="http://schemas.openxmlformats.org/drawingml/2006/main">
+                  <a:graphicData uri="http://schemas.microsoft.com/office/word/2010/wordprocessingShape">
+                    <wps:wsp>
+                      <wps:cNvSpPr txBox="1">
+                        <a:spLocks noChangeArrowheads="1"/>
+                      </wps:cNvSpPr>
+                      <wps:spPr bwMode="auto">
+                        <a:xfrm>
+                          <a:off x="0" y="0"/>
+                          <a:ext cx="2360930" cy="586105"/>
+                        </a:xfrm>
+                        <a:prstGeom prst="rect">
+                          <a:avLst/>
+                        </a:prstGeom>
+                        <a:solidFill>
+                          <a:srgbClr val="FFFFFF"/>
+                        </a:solidFill>
+                        <a:ln w="9525">
+                          <a:noFill/>
+                          <a:miter lim="800000"/>
+                          <a:headEnd/>
+                          <a:tailEnd/>
+                        </a:ln>
+                      </wps:spPr>
+                      <wps:txbx>
+                        <w:txbxContent>
+                          <w:p>
+                            <w:r>
+                              <w:t>SetlX performanter</w:t>
+                            </w:r>
+                            <w:r>
+                              <w:t xml:space="preserve"> </w:t>
+                            </w:r>
+                            <w:r>
+                              <w:br/>
+                              <w:t>(ca. 1431% schneller)</w:t>
+                            </w:r>
+                          </w:p>
+                        </w:txbxContent>
+                      </wps:txbx>
+                      <wps:bodyPr rot="0" vert="horz" wrap="square" lIns="91440" tIns="45720" rIns="91440" bIns="45720" anchor="t" anchorCtr="0">
+                        <a:noAutofit/>
+                      </wps:bodyPr>
+                    </wps:wsp>
+                  </a:graphicData>
+                </a:graphic>
+                <wp14:sizeRelH relativeFrom="margin">
+                  <wp14:pctWidth>40000</wp14:pctWidth>
+                </wp14:sizeRelH>
+                <wp14:sizeRelV relativeFrom="margin">
+                  <wp14:pctHeight>0</wp14:pctHeight>
+                </wp14:sizeRelV>
+              </wp:anchor>
+            </w:drawing>
+          </mc:Choice>
+          <mc:Fallback>
+            <w:pict>
+              <v:shapetype id="_x0000_t202" coordsize="21600,21600" o:spt="202" path="m,l,21600r21600,l21600,xe">
+                <v:stroke joinstyle="miter"/>
+                <v:path gradientshapeok="t" o:connecttype="rect"/>
+              </v:shapetype>
+              <v:shape id="Textfeld 2" o:spid="_x0000_s1026" type="#_x0000_t202" style="position:absolute;left:0;text-align:left;margin-left:324.45pt;margin-top:3.25pt;width:185.9pt;height:46.15pt;z-index:251658239;visibility:visible;mso-wrap-style:square;mso-width-percent:400;mso-height-percent:0;mso-wrap-distance-left:9pt;mso-wrap-distance-top:3.6pt;mso-wrap-distance-right:9pt;mso-wrap-distance-bottom:3.6pt;mso-position-horizontal:absolute;mso-position-horizontal-relative:text;mso-position-vertical:absolute;mso-position-vertical-relative:text;mso-width-percent:400;mso-height-percent:0;mso-width-relative:margin;mso-height-relative:margin;v-text-anchor:top" o:gfxdata="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" stroked="f">
+                <v:textbox>
+                  <w:txbxContent>
+                    <w:p>
+                      <w:r>
+                        <w:t>SetlX performanter</w:t>
+                      </w:r>
+                      <w:r>
+                        <w:t xml:space="preserve"> </w:t>
+                      </w:r>
+                      <w:r>
+                        <w:br/>
+                        <w:t>(ca. 1431% schneller)</w:t>
+                      </w:r>
+                    </w:p>
+                  </w:txbxContent>
+                </v:textbox>
+                <w10:wrap type="square"/>
+              </v:shape>
+            </w:pict>
+          </mc:Fallback>
+        </mc:AlternateContent>
+      </w:r>
+    </w:p>
+    <w:p>
+      <w:pPr>
+        <w:pStyle w:val="Listenabsatz"/>
+        <w:spacing w:after="0"/>
+        <w:ind w:left="0"/>
+        <w:rPr>
+          <w:u w:val="single"/>
+        </w:rPr>
+      </w:pPr>
+      <w:r>
+        <w:rPr>
+          <w:noProof/>
+          <w:u w:val="single"/>
+          <w:lang w:eastAsia="de-DE"/>
+        </w:rPr>
+        <mc:AlternateContent>
+          <mc:Choice Requires="wps">
+            <w:drawing>
+              <wp:anchor distT="0" distB="0" distL="114300" distR="114300" simplePos="0" relativeHeight="251673600" behindDoc="1" locked="0" layoutInCell="1" allowOverlap="1" wp14:anchorId="368E4A34" wp14:editId="0BC181DD">
+                <wp:simplePos x="0" y="0"/>
+                <wp:positionH relativeFrom="margin">
+                  <wp:posOffset>0</wp:posOffset>
+                </wp:positionH>
+                <wp:positionV relativeFrom="paragraph">
+                  <wp:posOffset>184785</wp:posOffset>
+                </wp:positionV>
+                <wp:extent cx="2863850" cy="1845945"/>
+                <wp:effectExtent l="0" t="0" r="12700" b="20955"/>
+                <wp:wrapNone/>
+                <wp:docPr id="15" name="Rechteck 15"/>
+                <wp:cNvGraphicFramePr/>
+                <a:graphic xmlns:a="http://schemas.openxmlformats.org/drawingml/2006/main">
+                  <a:graphicData uri="http://schemas.microsoft.com/office/word/2010/wordprocessingShape">
+                    <wps:wsp>
+                      <wps:cNvSpPr/>
+                      <wps:spPr>
+                        <a:xfrm>
+                          <a:off x="0" y="0"/>
+                          <a:ext cx="2863850" cy="1845945"/>
+                        </a:xfrm>
+                        <a:prstGeom prst="rect">
+                          <a:avLst/>
+                        </a:prstGeom>
+                        <a:solidFill>
+                          <a:schemeClr val="bg2"/>
+                        </a:solidFill>
+                      </wps:spPr>
+                      <wps:style>
+                        <a:lnRef idx="2">
+                          <a:schemeClr val="accent1">
+                            <a:shade val="50000"/>
+                          </a:schemeClr>
+                        </a:lnRef>
+                        <a:fillRef idx="1">
+                          <a:schemeClr val="accent1"/>
+                        </a:fillRef>
+                        <a:effectRef idx="0">
+                          <a:schemeClr val="accent1"/>
+                        </a:effectRef>
+                        <a:fontRef idx="minor">
+                          <a:schemeClr val="lt1"/>
+                        </a:fontRef>
+                      </wps:style>
+                      <wps:bodyPr rot="0" spcFirstLastPara="0" vertOverflow="overflow" horzOverflow="overflow" vert="horz" wrap="square" lIns="91440" tIns="45720" rIns="91440" bIns="45720" numCol="1" spcCol="0" rtlCol="0" fromWordArt="0" anchor="ctr" anchorCtr="0" forceAA="0" compatLnSpc="1">
+                        <a:prstTxWarp prst="textNoShape">
+                          <a:avLst/>
+                        </a:prstTxWarp>
+                        <a:noAutofit/>
+                      </wps:bodyPr>
+                    </wps:wsp>
+                  </a:graphicData>
+                </a:graphic>
+                <wp14:sizeRelH relativeFrom="margin">
+                  <wp14:pctWidth>0</wp14:pctWidth>
+                </wp14:sizeRelH>
+                <wp14:sizeRelV relativeFrom="margin">
+                  <wp14:pctHeight>0</wp14:pctHeight>
+                </wp14:sizeRelV>
+              </wp:anchor>
+            </w:drawing>
+          </mc:Choice>
+          <mc:Fallback>
+            <w:pict>
+              <v:rect w14:anchorId="43DD5319" id="Rechteck 15" o:spid="_x0000_s1026" style="position:absolute;margin-left:0;margin-top:14.55pt;width:225.5pt;height:145.35pt;z-index:-251642880;visibility:visible;mso-wrap-style:square;mso-width-percent:0;mso-height-percent:0;mso-wrap-distance-left:9pt;mso-wrap-distance-top:0;mso-wrap-distance-right:9pt;mso-wrap-distance-bottom:0;mso-position-horizontal:absolute;mso-position-horizontal-relative:margin;mso-position-vertical:absolute;mso-position-vertical-relative:text;mso-width-percent:0;mso-height-percent:0;mso-width-relative:margin;mso-height-relative:margin;v-text-anchor:middle" o:gfxdata="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" fillcolor="#e7e6e6 [3214]" strokecolor="#1f4d78 [1604]" strokeweight="1pt">
+                <w10:wrap anchorx="margin"/>
+              </v:rect>
+            </w:pict>
+          </mc:Fallback>
+        </mc:AlternateContent>
+      </w:r>
+      <w:r>
+        <w:rPr>
+          <w:u w:val="single"/>
+        </w:rPr>
+        <w:t>Ergebnis</w:t>
+      </w:r>
+      <w:r>
+        <w:rPr>
+          <w:u w:val="single"/>
+        </w:rPr>
+        <w:t xml:space="preserve">se 5. – </w:t>
+      </w:r>
+      <w:r>
+        <w:rPr>
+          <w:u w:val="single"/>
+        </w:rPr>
+        <w:t>np.dot in Python</w:t>
+      </w:r>
+      <w:r>
+        <w:rPr>
+          <w:u w:val="single"/>
+        </w:rPr>
+        <w:t>:</w:t>
+      </w:r>
+    </w:p>
+    <w:p>
+      <w:pPr>
+        <w:spacing w:after="0" w:line="240" w:lineRule="auto"/>
+        <w:ind w:left="708"/>
+        <w:rPr>
+          <w:rFonts w:ascii="Consolas" w:hAnsi="Consolas"/>
+        </w:rPr>
+      </w:pPr>
+      <w:r>
+        <w:rPr>
+          <w:rFonts w:ascii="Consolas" w:hAnsi="Consolas"/>
+        </w:rPr>
+        <w:t>1. Runde:       165.999889374ms</w:t>
+      </w:r>
+    </w:p>
+    <w:p>
+      <w:pPr>
+        <w:spacing w:after="0" w:line="240" w:lineRule="auto"/>
+        <w:ind w:left="708"/>
+        <w:rPr>
+          <w:rFonts w:ascii="Consolas" w:hAnsi="Consolas"/>
+        </w:rPr>
+      </w:pPr>
+      <w:r>
+        <w:rPr>
+          <w:rFonts w:ascii="Consolas" w:hAnsi="Consolas"/>
+        </w:rPr>
+        <w:t>2. Runde:       166.000127792ms</w:t>
+      </w:r>
+    </w:p>
+    <w:p>
+      <w:pPr>
+        <w:spacing w:after="0" w:line="240" w:lineRule="auto"/>
+        <w:ind w:left="708"/>
+        <w:rPr>
+          <w:rFonts w:ascii="Consolas" w:hAnsi="Consolas"/>
+        </w:rPr>
+      </w:pPr>
+      <w:r>
+        <w:rPr>
+          <w:rFonts w:ascii="Consolas" w:hAnsi="Consolas"/>
+        </w:rPr>
+        <w:t>3. Runde:       166.999816895ms</w:t>
+      </w:r>
+    </w:p>
+    <w:p>
+      <w:pPr>
+        <w:spacing w:after="0" w:line="240" w:lineRule="auto"/>
+        <w:ind w:left="708"/>
+        <w:rPr>
+          <w:rFonts w:ascii="Consolas" w:hAnsi="Consolas"/>
+        </w:rPr>
+      </w:pPr>
+      <w:r>
+        <w:rPr>
+          <w:rFonts w:ascii="Consolas" w:hAnsi="Consolas"/>
+        </w:rPr>
+        <w:t>4. Runde:       170.000076294ms</w:t>
+      </w:r>
+    </w:p>
+    <w:p>
+      <w:pPr>
+        <w:spacing w:after="0" w:line="240" w:lineRule="auto"/>
+        <w:ind w:left="708"/>
+        <w:rPr>
+          <w:rFonts w:ascii="Consolas" w:hAnsi="Consolas"/>
+        </w:rPr>
+      </w:pPr>
+      <w:r>
+        <w:rPr>
+          <w:rFonts w:ascii="Consolas" w:hAnsi="Consolas"/>
+        </w:rPr>
+        <w:t>5. Runde:       167.000055313ms</w:t>
+      </w:r>
+    </w:p>
+    <w:p>
+      <w:pPr>
+        <w:spacing w:after="0" w:line="240" w:lineRule="auto"/>
+        <w:ind w:left="708"/>
+        <w:rPr>
+          <w:rFonts w:ascii="Consolas" w:hAnsi="Consolas"/>
+        </w:rPr>
+      </w:pPr>
+      <w:r>
+        <w:rPr>
+          <w:rFonts w:ascii="Consolas" w:hAnsi="Consolas"/>
+        </w:rPr>
+        <w:t>6. Runde:       163.000106812ms</w:t>
+      </w:r>
+    </w:p>
+    <w:p>
+      <w:pPr>
+        <w:spacing w:after="0" w:line="240" w:lineRule="auto"/>
+        <w:ind w:left="708"/>
+        <w:rPr>
+          <w:rFonts w:ascii="Consolas" w:hAnsi="Consolas"/>
+        </w:rPr>
+      </w:pPr>
+      <w:r>
+        <w:rPr>
+          <w:rFonts w:ascii="Consolas" w:hAnsi="Consolas"/>
+        </w:rPr>
+        <w:t>7. Runde:       164.000034332ms</w:t>
+      </w:r>
+    </w:p>
+    <w:p>
+      <w:pPr>
+        <w:spacing w:after="0" w:line="240" w:lineRule="auto"/>
+        <w:ind w:left="708"/>
+        <w:rPr>
+          <w:rFonts w:ascii="Consolas" w:hAnsi="Consolas"/>
+        </w:rPr>
+      </w:pPr>
+      <w:r>
+        <w:rPr>
+          <w:rFonts w:ascii="Consolas" w:hAnsi="Consolas"/>
+        </w:rPr>
+        <w:t>8. Runde:       162.999868393ms</w:t>
+      </w:r>
+    </w:p>
+    <w:p>
+      <w:pPr>
+        <w:spacing w:after="0" w:line="240" w:lineRule="auto"/>
+        <w:ind w:left="708"/>
+        <w:rPr>
+          <w:rFonts w:ascii="Consolas" w:hAnsi="Consolas"/>
+        </w:rPr>
+      </w:pPr>
+      <w:r>
+        <w:rPr>
+          <w:rFonts w:ascii="Consolas" w:hAnsi="Consolas"/>
+        </w:rPr>
+        <w:t>9. Runde:       166.000127792ms</w:t>
+      </w:r>
+    </w:p>
+    <w:p>
+      <w:pPr>
+        <w:spacing w:after="0" w:line="240" w:lineRule="auto"/>
+        <w:ind w:left="708"/>
+        <w:rPr>
+          <w:rFonts w:ascii="Consolas" w:hAnsi="Consolas"/>
+        </w:rPr>
+      </w:pPr>
+      <w:r>
+        <w:rPr>
+          <w:rFonts w:ascii="Consolas" w:hAnsi="Consolas"/>
+        </w:rPr>
+        <w:t>10. Runde:      154.000043869ms</w:t>
+      </w:r>
+    </w:p>
+    <w:p>
+      <w:pPr>
+        <w:spacing w:after="0" w:line="240" w:lineRule="auto"/>
+        <w:ind w:left="708"/>
+        <w:rPr>
+          <w:rFonts w:ascii="Consolas" w:hAnsi="Consolas"/>
+        </w:rPr>
+      </w:pPr>
+      <w:r>
+        <w:rPr>
+          <w:rFonts w:ascii="Consolas" w:hAnsi="Consolas"/>
+        </w:rPr>
+        <w:t>Durchschnitt:   164.600014687ms</w:t>
+      </w:r>
+    </w:p>
+    <w:p>
+      <w:pPr>
+        <w:spacing w:after="0" w:line="240" w:lineRule="auto"/>
+        <w:ind w:left="708"/>
+        <w:rPr>
+          <w:rFonts w:ascii="Consolas" w:hAnsi="Consolas"/>
+        </w:rPr>
+      </w:pPr>
+    </w:p>
+    <w:p>
+      <w:pPr>
+        <w:spacing w:after="0" w:line="240" w:lineRule="auto"/>
+        <w:ind w:left="708"/>
+        <w:rPr>
+          <w:rFonts w:ascii="Consolas" w:hAnsi="Consolas"/>
+        </w:rPr>
+      </w:pPr>
+    </w:p>
+    <w:p>
+      <w:pPr>
+        <w:pStyle w:val="Listenabsatz"/>
+        <w:spacing w:after="0"/>
+        <w:ind w:left="0"/>
+        <w:rPr>
+          <w:u w:val="single"/>
+        </w:rPr>
+      </w:pPr>
+      <w:r>
+        <w:rPr>
+          <w:noProof/>
+          <w:u w:val="single"/>
+          <w:lang w:eastAsia="de-DE"/>
+        </w:rPr>
+        <mc:AlternateContent>
+          <mc:Choice Requires="wps">
+            <w:drawing>
+              <wp:anchor distT="0" distB="0" distL="114300" distR="114300" simplePos="0" relativeHeight="251679744" behindDoc="0" locked="0" layoutInCell="1" allowOverlap="1" wp14:anchorId="32C1D0BC" wp14:editId="50717A1D">
+                <wp:simplePos x="0" y="0"/>
+                <wp:positionH relativeFrom="column">
+                  <wp:posOffset>3577590</wp:posOffset>
+                </wp:positionH>
+                <wp:positionV relativeFrom="paragraph">
+                  <wp:posOffset>112826</wp:posOffset>
+                </wp:positionV>
+                <wp:extent cx="474345" cy="4192270"/>
+                <wp:effectExtent l="0" t="0" r="59055" b="17780"/>
+                <wp:wrapNone/>
+                <wp:docPr id="25" name="Geschweifte Klammer rechts 25"/>
+                <wp:cNvGraphicFramePr/>
+                <a:graphic xmlns:a="http://schemas.openxmlformats.org/drawingml/2006/main">
+                  <a:graphicData uri="http://schemas.microsoft.com/office/word/2010/wordprocessingShape">
+                    <wps:wsp>
+                      <wps:cNvSpPr/>
+                      <wps:spPr>
+                        <a:xfrm>
+                          <a:off x="0" y="0"/>
+                          <a:ext cx="474345" cy="4192270"/>
+                        </a:xfrm>
+                        <a:prstGeom prst="rightBrace">
+                          <a:avLst/>
+                        </a:prstGeom>
+                        <a:ln>
+                          <a:solidFill>
+                            <a:schemeClr val="tx1"/>
+                          </a:solidFill>
+                        </a:ln>
+                      </wps:spPr>
+                      <wps:style>
+                        <a:lnRef idx="1">
+                          <a:schemeClr val="accent1"/>
+                        </a:lnRef>
+                        <a:fillRef idx="0">
+                          <a:schemeClr val="accent1"/>
+                        </a:fillRef>
+                        <a:effectRef idx="0">
+                          <a:schemeClr val="accent1"/>
+                        </a:effectRef>
+                        <a:fontRef idx="minor">
+                          <a:schemeClr val="tx1"/>
+                        </a:fontRef>
+                      </wps:style>
+                      <wps:bodyPr rot="0" spcFirstLastPara="0" vertOverflow="overflow" horzOverflow="overflow" vert="horz" wrap="square" lIns="91440" tIns="45720" rIns="91440" bIns="45720" numCol="1" spcCol="0" rtlCol="0" fromWordArt="0" anchor="ctr" anchorCtr="0" forceAA="0" compatLnSpc="1">
+                        <a:prstTxWarp prst="textNoShape">
+                          <a:avLst/>
+                        </a:prstTxWarp>
+                        <a:noAutofit/>
+                      </wps:bodyPr>
+                    </wps:wsp>
+                  </a:graphicData>
+                </a:graphic>
+              </wp:anchor>
+            </w:drawing>
+          </mc:Choice>
+          <mc:Fallback>
+            <w:pict>
+              <v:shape w14:anchorId="26BE6918" id="Geschweifte Klammer rechts 25" o:spid="_x0000_s1026" type="#_x0000_t88" style="position:absolute;margin-left:281.7pt;margin-top:8.9pt;width:37.35pt;height:330.1pt;z-index:251679744;visibility:visible;mso-wrap-style:square;mso-wrap-distance-left:9pt;mso-wrap-distance-top:0;mso-wrap-distance-right:9pt;mso-wrap-distance-bottom:0;mso-position-horizontal:absolute;mso-position-horizontal-relative:text;mso-position-vertical:absolute;mso-position-vertical-relative:text;v-text-anchor:middle" o:gfxdata="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" adj="204" strokecolor="black [3213]" strokeweight=".5pt">
+                <v:stroke joinstyle="miter"/>
+              </v:shape>
+            </w:pict>
+          </mc:Fallback>
+        </mc:AlternateContent>
+      </w:r>
+      <w:r>
+        <w:rPr>
+          <w:noProof/>
+          <w:u w:val="single"/>
+          <w:lang w:eastAsia="de-DE"/>
+        </w:rPr>
+        <mc:AlternateContent>
+          <mc:Choice Requires="wps">
+            <w:drawing>
+              <wp:anchor distT="0" distB="0" distL="114300" distR="114300" simplePos="0" relativeHeight="251675648" behindDoc="1" locked="0" layoutInCell="1" allowOverlap="1" wp14:anchorId="09C0CB46" wp14:editId="4442E6B0">
+                <wp:simplePos x="0" y="0"/>
+                <wp:positionH relativeFrom="margin">
+                  <wp:posOffset>0</wp:posOffset>
+                </wp:positionH>
+                <wp:positionV relativeFrom="paragraph">
+                  <wp:posOffset>177165</wp:posOffset>
+                </wp:positionV>
+                <wp:extent cx="2958465" cy="1819910"/>
+                <wp:effectExtent l="0" t="0" r="13335" b="27940"/>
+                <wp:wrapNone/>
+                <wp:docPr id="18" name="Rechteck 18"/>
+                <wp:cNvGraphicFramePr/>
+                <a:graphic xmlns:a="http://schemas.openxmlformats.org/drawingml/2006/main">
+                  <a:graphicData uri="http://schemas.microsoft.com/office/word/2010/wordprocessingShape">
+                    <wps:wsp>
+                      <wps:cNvSpPr/>
+                      <wps:spPr>
+                        <a:xfrm>
+                          <a:off x="0" y="0"/>
+                          <a:ext cx="2958465" cy="1819910"/>
+                        </a:xfrm>
+                        <a:prstGeom prst="rect">
+                          <a:avLst/>
+                        </a:prstGeom>
+                        <a:solidFill>
+                          <a:schemeClr val="bg2"/>
+                        </a:solidFill>
+                      </wps:spPr>
+                      <wps:style>
+                        <a:lnRef idx="2">
+                          <a:schemeClr val="accent1">
+                            <a:shade val="50000"/>
+                          </a:schemeClr>
+                        </a:lnRef>
+                        <a:fillRef idx="1">
+                          <a:schemeClr val="accent1"/>
+                        </a:fillRef>
+                        <a:effectRef idx="0">
+                          <a:schemeClr val="accent1"/>
+                        </a:effectRef>
+                        <a:fontRef idx="minor">
+                          <a:schemeClr val="lt1"/>
+                        </a:fontRef>
+                      </wps:style>
+                      <wps:bodyPr rot="0" spcFirstLastPara="0" vertOverflow="overflow" horzOverflow="overflow" vert="horz" wrap="square" lIns="91440" tIns="45720" rIns="91440" bIns="45720" numCol="1" spcCol="0" rtlCol="0" fromWordArt="0" anchor="ctr" anchorCtr="0" forceAA="0" compatLnSpc="1">
+                        <a:prstTxWarp prst="textNoShape">
+                          <a:avLst/>
+                        </a:prstTxWarp>
+                        <a:noAutofit/>
+                      </wps:bodyPr>
+                    </wps:wsp>
+                  </a:graphicData>
+                </a:graphic>
+                <wp14:sizeRelH relativeFrom="margin">
+                  <wp14:pctWidth>0</wp14:pctWidth>
+                </wp14:sizeRelH>
+                <wp14:sizeRelV relativeFrom="margin">
+                  <wp14:pctHeight>0</wp14:pctHeight>
+                </wp14:sizeRelV>
+              </wp:anchor>
+            </w:drawing>
+          </mc:Choice>
+          <mc:Fallback>
+            <w:pict>
+              <v:rect w14:anchorId="1DAA9EBF" id="Rechteck 18" o:spid="_x0000_s1026" style="position:absolute;margin-left:0;margin-top:13.95pt;width:232.95pt;height:143.3pt;z-index:-251640832;visibility:visible;mso-wrap-style:square;mso-width-percent:0;mso-height-percent:0;mso-wrap-distance-left:9pt;mso-wrap-distance-top:0;mso-wrap-distance-right:9pt;mso-wrap-distance-bottom:0;mso-position-horizontal:absolute;mso-position-horizontal-relative:margin;mso-position-vertical:absolute;mso-position-vertical-relative:text;mso-width-percent:0;mso-height-percent:0;mso-width-relative:margin;mso-height-relative:margin;v-text-anchor:middle" o:gfxdata="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" fillcolor="#e7e6e6 [3214]" strokecolor="#1f4d78 [1604]" strokeweight="1pt">
+                <w10:wrap anchorx="margin"/>
+              </v:rect>
+            </w:pict>
+          </mc:Fallback>
+        </mc:AlternateContent>
+      </w:r>
+      <w:r>
+        <w:rPr>
+          <w:u w:val="single"/>
+        </w:rPr>
+        <w:t>Ergebnis</w:t>
+      </w:r>
+      <w:r>
+        <w:rPr>
+          <w:u w:val="single"/>
+        </w:rPr>
+        <w:t>se 5. – la_</w:t>
+      </w:r>
+      <w:r>
+        <w:rPr>
+          <w:u w:val="single"/>
+        </w:rPr>
+        <w:t>matrix</w:t>
+      </w:r>
+      <w:r>
+        <w:rPr>
+          <w:u w:val="single"/>
+        </w:rPr>
+        <w:t xml:space="preserve"> in SetlX</w:t>
+      </w:r>
+      <w:r>
+        <w:rPr>
+          <w:u w:val="single"/>
+        </w:rPr>
+        <w:t>:</w:t>
+      </w:r>
+    </w:p>
+    <w:p>
+      <w:pPr>
+        <w:spacing w:after="0" w:line="240" w:lineRule="auto"/>
+        <w:ind w:left="708"/>
+        <w:rPr>
+          <w:rFonts w:ascii="Consolas" w:hAnsi="Consolas"/>
+        </w:rPr>
+      </w:pPr>
+      <w:r>
+        <w:rPr>
+          <w:rFonts w:ascii="Consolas" w:hAnsi="Consolas"/>
+        </w:rPr>
+        <w:t>1. Runde:       250ms</w:t>
+      </w:r>
+    </w:p>
+    <w:p>
+      <w:pPr>
+        <w:spacing w:after="0" w:line="240" w:lineRule="auto"/>
+        <w:ind w:left="708"/>
+        <w:rPr>
+          <w:rFonts w:ascii="Consolas" w:hAnsi="Consolas"/>
+        </w:rPr>
+      </w:pPr>
+      <w:r>
+        <w:rPr>
+          <w:rFonts w:ascii="Consolas" w:hAnsi="Consolas"/>
+        </w:rPr>
+        <w:t>2. Runde:       198ms</w:t>
+      </w:r>
+    </w:p>
+    <w:p>
+      <w:pPr>
+        <w:spacing w:after="0" w:line="240" w:lineRule="auto"/>
+        <w:ind w:left="708"/>
+        <w:rPr>
+          <w:rFonts w:ascii="Consolas" w:hAnsi="Consolas"/>
+        </w:rPr>
+      </w:pPr>
+      <w:r>
+        <w:rPr>
+          <w:rFonts w:ascii="Consolas" w:hAnsi="Consolas"/>
+        </w:rPr>
+        <w:t>3. Runde:       195ms</w:t>
+      </w:r>
+    </w:p>
+    <w:p>
+      <w:pPr>
+        <w:spacing w:after="0" w:line="240" w:lineRule="auto"/>
+        <w:ind w:left="708"/>
+        <w:rPr>
+          <w:rFonts w:ascii="Consolas" w:hAnsi="Consolas"/>
+        </w:rPr>
+      </w:pPr>
+      <w:r>
+        <w:rPr>
+          <w:rFonts w:ascii="Consolas" w:hAnsi="Consolas"/>
+        </w:rPr>
+        <w:t>4. Runde:       224ms</w:t>
+      </w:r>
+    </w:p>
+    <w:p>
+      <w:pPr>
+        <w:spacing w:after="0" w:line="240" w:lineRule="auto"/>
+        <w:ind w:left="708"/>
+        <w:rPr>
+          <w:rFonts w:ascii="Consolas" w:hAnsi="Consolas"/>
+        </w:rPr>
+      </w:pPr>
+      <w:r>
+        <w:rPr>
+          <w:rFonts w:ascii="Consolas" w:hAnsi="Consolas"/>
+        </w:rPr>
+        <w:t>5. Runde:       196ms</w:t>
+      </w:r>
+    </w:p>
+    <w:p>
+      <w:pPr>
+        <w:spacing w:after="0" w:line="240" w:lineRule="auto"/>
+        <w:ind w:left="708"/>
+        <w:rPr>
+          <w:rFonts w:ascii="Consolas" w:hAnsi="Consolas"/>
+        </w:rPr>
+      </w:pPr>
+      <w:r>
+        <w:rPr>
+          <w:rFonts w:ascii="Consolas" w:hAnsi="Consolas"/>
+        </w:rPr>
+        <w:t>6. Runde:       187ms</w:t>
+      </w:r>
+    </w:p>
+    <w:p>
+      <w:pPr>
+        <w:spacing w:after="0" w:line="240" w:lineRule="auto"/>
+        <w:ind w:left="708"/>
+        <w:rPr>
+          <w:rFonts w:ascii="Consolas" w:hAnsi="Consolas"/>
+        </w:rPr>
+      </w:pPr>
+      <w:r>
+        <w:rPr>
+          <w:rFonts w:ascii="Consolas" w:hAnsi="Consolas"/>
+        </w:rPr>
+        <w:t>7. Runde:       185ms</w:t>
+      </w:r>
+    </w:p>
+    <w:p>
+      <w:pPr>
+        <w:spacing w:after="0" w:line="240" w:lineRule="auto"/>
+        <w:ind w:left="708"/>
+        <w:rPr>
+          <w:rFonts w:ascii="Consolas" w:hAnsi="Consolas"/>
+        </w:rPr>
+      </w:pPr>
+      <w:r>
+        <w:rPr>
+          <w:rFonts w:ascii="Consolas" w:hAnsi="Consolas"/>
+        </w:rPr>
+        <w:t>8. Runde:       210ms</w:t>
+      </w:r>
+    </w:p>
+    <w:p>
+      <w:pPr>
+        <w:spacing w:after="0" w:line="240" w:lineRule="auto"/>
+        <w:ind w:left="708"/>
+        <w:rPr>
+          <w:rFonts w:ascii="Consolas" w:hAnsi="Consolas"/>
+        </w:rPr>
+      </w:pPr>
+      <w:r>
+        <w:rPr>
+          <w:rFonts w:ascii="Consolas" w:hAnsi="Consolas"/>
+        </w:rPr>
+        <w:t>9. Runde:       236ms</w:t>
+      </w:r>
+    </w:p>
+    <w:p>
+      <w:pPr>
+        <w:spacing w:after="0" w:line="240" w:lineRule="auto"/>
+        <w:ind w:left="708"/>
+        <w:rPr>
+          <w:rFonts w:ascii="Consolas" w:hAnsi="Consolas"/>
+        </w:rPr>
+      </w:pPr>
+      <w:r>
+        <w:rPr>
+          <w:rFonts w:ascii="Consolas" w:hAnsi="Consolas"/>
+        </w:rPr>
+        <w:t>10. Runde:      185ms</w:t>
+      </w:r>
+    </w:p>
+    <w:p>
+      <w:pPr>
+        <w:spacing w:after="0" w:line="240" w:lineRule="auto"/>
+        <w:ind w:left="708"/>
+        <w:rPr>
+          <w:rFonts w:ascii="Consolas" w:hAnsi="Consolas"/>
+        </w:rPr>
+      </w:pPr>
+      <w:r>
+        <w:rPr>
+          <w:rFonts w:ascii="Consolas" w:hAnsi="Consolas"/>
+        </w:rPr>
+        <w:t>Durchschnitt:   206.6ms</w:t>
+      </w:r>
+    </w:p>
+    <w:p>
+      <w:pPr>
+        <w:spacing w:after="0" w:line="240" w:lineRule="auto"/>
+        <w:ind w:left="708"/>
+        <w:rPr>
+          <w:rFonts w:ascii="Consolas" w:hAnsi="Consolas"/>
+        </w:rPr>
+      </w:pPr>
+      <w:r>
+        <w:rPr>
+          <w:noProof/>
+          <w:u w:val="single"/>
+        </w:rPr>
+        <mc:AlternateContent>
+          <mc:Choice Requires="wps">
+            <w:drawing>
+              <wp:anchor distT="45720" distB="45720" distL="114300" distR="114300" simplePos="0" relativeHeight="251681792" behindDoc="0" locked="0" layoutInCell="1" allowOverlap="1" wp14:anchorId="31786CBB" wp14:editId="73F00A76">
+                <wp:simplePos x="0" y="0"/>
+                <wp:positionH relativeFrom="column">
+                  <wp:posOffset>4146550</wp:posOffset>
+                </wp:positionH>
+                <wp:positionV relativeFrom="paragraph">
+                  <wp:posOffset>60325</wp:posOffset>
+                </wp:positionV>
+                <wp:extent cx="2360930" cy="1526540"/>
+                <wp:effectExtent l="0" t="0" r="635" b="0"/>
+                <wp:wrapSquare wrapText="bothSides"/>
+                <wp:docPr id="26" name="Textfeld 2"/>
+                <wp:cNvGraphicFramePr>
+                  <a:graphicFrameLocks xmlns:a="http://schemas.openxmlformats.org/drawingml/2006/main"/>
+                </wp:cNvGraphicFramePr>
+                <a:graphic xmlns:a="http://schemas.openxmlformats.org/drawingml/2006/main">
+                  <a:graphicData uri="http://schemas.microsoft.com/office/word/2010/wordprocessingShape">
+                    <wps:wsp>
+                      <wps:cNvSpPr txBox="1">
+                        <a:spLocks noChangeArrowheads="1"/>
+                      </wps:cNvSpPr>
+                      <wps:spPr bwMode="auto">
+                        <a:xfrm>
+                          <a:off x="0" y="0"/>
+                          <a:ext cx="2360930" cy="1526540"/>
+                        </a:xfrm>
+                        <a:prstGeom prst="rect">
+                          <a:avLst/>
+                        </a:prstGeom>
+                        <a:solidFill>
+                          <a:srgbClr val="FFFFFF"/>
+                        </a:solidFill>
+                        <a:ln w="9525">
+                          <a:noFill/>
+                          <a:miter lim="800000"/>
+                          <a:headEnd/>
+                          <a:tailEnd/>
+                        </a:ln>
+                      </wps:spPr>
+                      <wps:txbx>
+                        <w:txbxContent>
+                          <w:p>
+                            <w:r>
+                              <w:t>Python</w:t>
+                            </w:r>
+                            <w:r>
+                              <w:t xml:space="preserve"> performanter</w:t>
+                            </w:r>
+                            <w:r>
+                              <w:br/>
+                              <w:t>(ca. 2066% schneller)</w:t>
+                            </w:r>
+                          </w:p>
+                          <w:p/>
+                          <w:p>
+                            <w:pPr>
+                              <w:spacing w:after="0" w:line="240" w:lineRule="auto"/>
+                              <w:rPr>
+                                <w:rFonts w:ascii="Consolas" w:hAnsi="Consolas"/>
+                              </w:rPr>
+                            </w:pPr>
+                            <w:r>
+                              <w:rPr>
+                                <w:rFonts w:ascii="Consolas" w:hAnsi="Consolas"/>
+                              </w:rPr>
+                              <w:sym w:font="Wingdings" w:char="F0E0"/>
+                            </w:r>
+                            <w:r>
+                              <w:rPr>
+                                <w:rFonts w:ascii="Consolas" w:hAnsi="Consolas"/>
+                              </w:rPr>
+                              <w:t xml:space="preserve"> </w:t>
+                            </w:r>
+                            <w:r>
+                              <w:rPr>
+                                <w:rFonts w:cstheme="minorHAnsi"/>
+                              </w:rPr>
+                              <w:t>Allerdings häufigere Verwendung</w:t>
+                            </w:r>
+                            <w:r>
+                              <w:rPr>
+                                <w:rFonts w:cstheme="minorHAnsi"/>
+                              </w:rPr>
+                              <w:t xml:space="preserve"> von la_matrix()</w:t>
+                            </w:r>
+                          </w:p>
+                          <w:p/>
+                        </w:txbxContent>
+                      </wps:txbx>
+                      <wps:bodyPr rot="0" vert="horz" wrap="square" lIns="91440" tIns="45720" rIns="91440" bIns="45720" anchor="t" anchorCtr="0">
+                        <a:noAutofit/>
+                      </wps:bodyPr>
+                    </wps:wsp>
+                  </a:graphicData>
+                </a:graphic>
+                <wp14:sizeRelH relativeFrom="margin">
+                  <wp14:pctWidth>40000</wp14:pctWidth>
+                </wp14:sizeRelH>
+                <wp14:sizeRelV relativeFrom="margin">
+                  <wp14:pctHeight>0</wp14:pctHeight>
+                </wp14:sizeRelV>
+              </wp:anchor>
+            </w:drawing>
+          </mc:Choice>
+          <mc:Fallback>
+            <w:pict>
+              <v:shape w14:anchorId="31786CBB" id="_x0000_s1027" type="#_x0000_t202" style="position:absolute;left:0;text-align:left;margin-left:326.5pt;margin-top:4.75pt;width:185.9pt;height:120.2pt;z-index:251681792;visibility:visible;mso-wrap-style:square;mso-width-percent:400;mso-height-percent:0;mso-wrap-distance-left:9pt;mso-wrap-distance-top:3.6pt;mso-wrap-distance-right:9pt;mso-wrap-distance-bottom:3.6pt;mso-position-horizontal:absolute;mso-position-horizontal-relative:text;mso-position-vertical:absolute;mso-position-vertical-relative:text;mso-width-percent:400;mso-height-percent:0;mso-width-relative:margin;mso-height-relative:margin;v-text-anchor:top" o:gfxdata="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" stroked="f">
+                <v:textbox>
+                  <w:txbxContent>
+                    <w:p>
+                      <w:r>
+                        <w:t>Python</w:t>
+                      </w:r>
+                      <w:r>
+                        <w:t xml:space="preserve"> performanter</w:t>
+                      </w:r>
+                      <w:r>
+                        <w:br/>
+                        <w:t>(ca. 2066% schneller)</w:t>
+                      </w:r>
+                    </w:p>
+                    <w:p/>
+                    <w:p>
+                      <w:pPr>
+                        <w:spacing w:after="0" w:line="240" w:lineRule="auto"/>
+                        <w:rPr>
+                          <w:rFonts w:ascii="Consolas" w:hAnsi="Consolas"/>
+                        </w:rPr>
+                      </w:pPr>
+                      <w:r>
+                        <w:rPr>
+                          <w:rFonts w:ascii="Consolas" w:hAnsi="Consolas"/>
+                        </w:rPr>
+                        <w:sym w:font="Wingdings" w:char="F0E0"/>
+                      </w:r>
+                      <w:r>
+                        <w:rPr>
+                          <w:rFonts w:ascii="Consolas" w:hAnsi="Consolas"/>
+                        </w:rPr>
+                        <w:t xml:space="preserve"> </w:t>
+                      </w:r>
+                      <w:r>
+                        <w:rPr>
+                          <w:rFonts w:cstheme="minorHAnsi"/>
+                        </w:rPr>
+                        <w:t>Allerdings häufigere Verwendung</w:t>
+                      </w:r>
+                      <w:r>
+                        <w:rPr>
+                          <w:rFonts w:cstheme="minorHAnsi"/>
+                        </w:rPr>
+                        <w:t xml:space="preserve"> von la_matrix()</w:t>
+                      </w:r>
+                    </w:p>
+                    <w:p/>
+                  </w:txbxContent>
+                </v:textbox>
+                <w10:wrap type="square"/>
+              </v:shape>
+            </w:pict>
+          </mc:Fallback>
+        </mc:AlternateContent>
+      </w:r>
+    </w:p>
+    <w:p>
+      <w:pPr>
+        <w:pStyle w:val="Listenabsatz"/>
+        <w:spacing w:after="0"/>
+        <w:ind w:left="0"/>
+        <w:rPr>
+          <w:u w:val="single"/>
+        </w:rPr>
+      </w:pPr>
+      <w:r>
+        <w:rPr>
+          <w:noProof/>
+          <w:u w:val="single"/>
+          <w:lang w:eastAsia="de-DE"/>
+        </w:rPr>
+        <mc:AlternateContent>
+          <mc:Choice Requires="wps">
+            <w:drawing>
+              <wp:anchor distT="0" distB="0" distL="114300" distR="114300" simplePos="0" relativeHeight="251676672" behindDoc="1" locked="0" layoutInCell="1" allowOverlap="1" wp14:anchorId="5598D8DC" wp14:editId="63C4517A">
+                <wp:simplePos x="0" y="0"/>
+                <wp:positionH relativeFrom="margin">
+                  <wp:posOffset>0</wp:posOffset>
+                </wp:positionH>
+                <wp:positionV relativeFrom="paragraph">
+                  <wp:posOffset>178435</wp:posOffset>
+                </wp:positionV>
+                <wp:extent cx="2958465" cy="1845945"/>
+                <wp:effectExtent l="0" t="0" r="13335" b="20955"/>
+                <wp:wrapNone/>
+                <wp:docPr id="19" name="Rechteck 19"/>
+                <wp:cNvGraphicFramePr/>
+                <a:graphic xmlns:a="http://schemas.openxmlformats.org/drawingml/2006/main">
+                  <a:graphicData uri="http://schemas.microsoft.com/office/word/2010/wordprocessingShape">
+                    <wps:wsp>
+                      <wps:cNvSpPr/>
+                      <wps:spPr>
+                        <a:xfrm>
+                          <a:off x="0" y="0"/>
+                          <a:ext cx="2958465" cy="1845945"/>
+                        </a:xfrm>
+                        <a:prstGeom prst="rect">
+                          <a:avLst/>
+                        </a:prstGeom>
+                        <a:solidFill>
+                          <a:schemeClr val="bg2"/>
+                        </a:solidFill>
+                      </wps:spPr>
+                      <wps:style>
+                        <a:lnRef idx="2">
+                          <a:schemeClr val="accent1">
+                            <a:shade val="50000"/>
+                          </a:schemeClr>
+                        </a:lnRef>
+                        <a:fillRef idx="1">
+                          <a:schemeClr val="accent1"/>
+                        </a:fillRef>
+                        <a:effectRef idx="0">
+                          <a:schemeClr val="accent1"/>
+                        </a:effectRef>
+                        <a:fontRef idx="minor">
+                          <a:schemeClr val="lt1"/>
+                        </a:fontRef>
+                      </wps:style>
+                      <wps:bodyPr rot="0" spcFirstLastPara="0" vertOverflow="overflow" horzOverflow="overflow" vert="horz" wrap="square" lIns="91440" tIns="45720" rIns="91440" bIns="45720" numCol="1" spcCol="0" rtlCol="0" fromWordArt="0" anchor="ctr" anchorCtr="0" forceAA="0" compatLnSpc="1">
+                        <a:prstTxWarp prst="textNoShape">
+                          <a:avLst/>
+                        </a:prstTxWarp>
+                        <a:noAutofit/>
+                      </wps:bodyPr>
+                    </wps:wsp>
+                  </a:graphicData>
+                </a:graphic>
+                <wp14:sizeRelH relativeFrom="margin">
+                  <wp14:pctWidth>0</wp14:pctWidth>
+                </wp14:sizeRelH>
+                <wp14:sizeRelV relativeFrom="margin">
+                  <wp14:pctHeight>0</wp14:pctHeight>
+                </wp14:sizeRelV>
+              </wp:anchor>
+            </w:drawing>
+          </mc:Choice>
+          <mc:Fallback>
+            <w:pict>
+              <v:rect w14:anchorId="17314E80" id="Rechteck 19" o:spid="_x0000_s1026" style="position:absolute;margin-left:0;margin-top:14.05pt;width:232.95pt;height:145.35pt;z-index:-251639808;visibility:visible;mso-wrap-style:square;mso-width-percent:0;mso-height-percent:0;mso-wrap-distance-left:9pt;mso-wrap-distance-top:0;mso-wrap-distance-right:9pt;mso-wrap-distance-bottom:0;mso-position-horizontal:absolute;mso-position-horizontal-relative:margin;mso-position-vertical:absolute;mso-position-vertical-relative:text;mso-width-percent:0;mso-height-percent:0;mso-width-relative:margin;mso-height-relative:margin;v-text-anchor:middle" o:gfxdata="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" fillcolor="#e7e6e6 [3214]" strokecolor="#1f4d78 [1604]" strokeweight="1pt">
+                <w10:wrap anchorx="margin"/>
+              </v:rect>
+            </w:pict>
+          </mc:Fallback>
+        </mc:AlternateContent>
+      </w:r>
+      <w:r>
+        <w:rPr>
+          <w:u w:val="single"/>
+        </w:rPr>
+        <w:t>Ergebnis</w:t>
+      </w:r>
+      <w:r>
+        <w:rPr>
+          <w:u w:val="single"/>
+        </w:rPr>
+        <w:t xml:space="preserve">se 5. – </w:t>
+      </w:r>
+      <w:r>
+        <w:rPr>
+          <w:u w:val="single"/>
+        </w:rPr>
+        <w:t>np.zeros</w:t>
+      </w:r>
+      <w:r>
+        <w:rPr>
+          <w:u w:val="single"/>
+        </w:rPr>
+        <w:t xml:space="preserve"> in Python</w:t>
+      </w:r>
+      <w:r>
+        <w:rPr>
+          <w:u w:val="single"/>
+        </w:rPr>
+        <w:t>:</w:t>
+      </w:r>
+    </w:p>
+    <w:p>
+      <w:pPr>
+        <w:spacing w:after="0" w:line="240" w:lineRule="auto"/>
+        <w:ind w:left="708"/>
+        <w:rPr>
+          <w:rFonts w:ascii="Consolas" w:hAnsi="Consolas"/>
+        </w:rPr>
+      </w:pPr>
+      <w:r>
+        <w:rPr>
+          <w:rFonts w:ascii="Consolas" w:hAnsi="Consolas"/>
+        </w:rPr>
+        <w:t>1. Runde:       0.0ms</w:t>
+      </w:r>
+    </w:p>
+    <w:p>
+      <w:pPr>
+        <w:spacing w:after="0" w:line="240" w:lineRule="auto"/>
+        <w:ind w:left="708"/>
+        <w:rPr>
+          <w:rFonts w:ascii="Consolas" w:hAnsi="Consolas"/>
+        </w:rPr>
+      </w:pPr>
+      <w:r>
+        <w:rPr>
+          <w:rFonts w:ascii="Consolas" w:hAnsi="Consolas"/>
+        </w:rPr>
+        <w:t>2. Runde:       0.0ms</w:t>
+      </w:r>
+    </w:p>
+    <w:p>
+      <w:pPr>
+        <w:spacing w:after="0" w:line="240" w:lineRule="auto"/>
+        <w:ind w:left="708"/>
+        <w:rPr>
+          <w:rFonts w:ascii="Consolas" w:hAnsi="Consolas"/>
+        </w:rPr>
+      </w:pPr>
+      <w:r>
+        <w:rPr>
+          <w:rFonts w:ascii="Consolas" w:hAnsi="Consolas"/>
+        </w:rPr>
+        <w:t>3. Runde:       0.0ms</w:t>
+      </w:r>
+    </w:p>
+    <w:p>
+      <w:pPr>
+        <w:spacing w:after="0" w:line="240" w:lineRule="auto"/>
+        <w:ind w:left="708"/>
+        <w:rPr>
+          <w:rFonts w:ascii="Consolas" w:hAnsi="Consolas"/>
+        </w:rPr>
+      </w:pPr>
+      <w:r>
+        <w:rPr>
+          <w:rFonts w:ascii="Consolas" w:hAnsi="Consolas"/>
+        </w:rPr>
+        <w:t>4. Runde:       0.0ms</w:t>
+      </w:r>
+    </w:p>
+    <w:p>
+      <w:pPr>
+        <w:spacing w:after="0" w:line="240" w:lineRule="auto"/>
+        <w:ind w:left="708"/>
+        <w:rPr>
+          <w:rFonts w:ascii="Consolas" w:hAnsi="Consolas"/>
+        </w:rPr>
+      </w:pPr>
+      <w:r>
+        <w:rPr>
+          <w:rFonts w:ascii="Consolas" w:hAnsi="Consolas"/>
+        </w:rPr>
+        <w:t>5. Runde:       0.0ms</w:t>
+      </w:r>
+    </w:p>
+    <w:p>
+      <w:pPr>
+        <w:spacing w:after="0" w:line="240" w:lineRule="auto"/>
+        <w:ind w:left="708"/>
+        <w:rPr>
+          <w:rFonts w:ascii="Consolas" w:hAnsi="Consolas"/>
+        </w:rPr>
+      </w:pPr>
+      <w:r>
+        <w:rPr>
+          <w:rFonts w:ascii="Consolas" w:hAnsi="Consolas"/>
+        </w:rPr>
+        <w:t>6. Runde:       0.0ms</w:t>
+      </w:r>
+    </w:p>
+    <w:p>
+      <w:pPr>
+        <w:spacing w:after="0" w:line="240" w:lineRule="auto"/>
+        <w:ind w:left="708"/>
+        <w:rPr>
+          <w:rFonts w:ascii="Consolas" w:hAnsi="Consolas"/>
+        </w:rPr>
+      </w:pPr>
+      <w:r>
+        <w:rPr>
+          <w:rFonts w:ascii="Consolas" w:hAnsi="Consolas"/>
+        </w:rPr>
+        <w:t>7. Runde:       0.0ms</w:t>
+      </w:r>
+    </w:p>
+    <w:p>
+      <w:pPr>
+        <w:spacing w:after="0" w:line="240" w:lineRule="auto"/>
+        <w:ind w:left="708"/>
+        <w:rPr>
+          <w:rFonts w:ascii="Consolas" w:hAnsi="Consolas"/>
+        </w:rPr>
+      </w:pPr>
+      <w:r>
+        <w:rPr>
+          <w:rFonts w:ascii="Consolas" w:hAnsi="Consolas"/>
+        </w:rPr>
+        <w:t>8. Runde:       0.0ms</w:t>
+      </w:r>
+    </w:p>
+    <w:p>
+      <w:pPr>
+        <w:spacing w:after="0" w:line="240" w:lineRule="auto"/>
+        <w:ind w:left="708"/>
+        <w:rPr>
+          <w:rFonts w:ascii="Consolas" w:hAnsi="Consolas"/>
+        </w:rPr>
+      </w:pPr>
+      <w:r>
+        <w:rPr>
+          <w:rFonts w:ascii="Consolas" w:hAnsi="Consolas"/>
+        </w:rPr>
+        <w:t>9. Runde:       1.00016593933ms</w:t>
+      </w:r>
+    </w:p>
+    <w:p>
+      <w:pPr>
+        <w:spacing w:after="0" w:line="240" w:lineRule="auto"/>
+        <w:ind w:left="708"/>
+        <w:rPr>
+          <w:rFonts w:ascii="Consolas" w:hAnsi="Consolas"/>
+        </w:rPr>
+      </w:pPr>
+      <w:r>
+        <w:rPr>
+          <w:rFonts w:ascii="Consolas" w:hAnsi="Consolas"/>
+        </w:rPr>
+        <w:t>10. Runde:      0.0ms</w:t>
+      </w:r>
+    </w:p>
+    <w:p>
+      <w:pPr>
+        <w:spacing w:after="0" w:line="240" w:lineRule="auto"/>
+        <w:ind w:left="708"/>
+        <w:rPr>
+          <w:rFonts w:ascii="Consolas" w:hAnsi="Consolas"/>
+        </w:rPr>
+      </w:pPr>
+      <w:r>
+        <w:rPr>
+          <w:rFonts w:ascii="Consolas" w:hAnsi="Consolas"/>
+        </w:rPr>
+        <w:t>Durchschnitt:   0.100016593933ms</w:t>
+      </w:r>
+    </w:p>
+    <w:p>
+      <w:pPr>
+        <w:spacing w:after="0" w:line="240" w:lineRule="auto"/>
+        <w:ind w:left="708"/>
+        <w:rPr>
+          <w:rFonts w:ascii="Consolas" w:hAnsi="Consolas"/>
+        </w:rPr>
+      </w:pPr>
     </w:p>
     <w:sectPr>
       <w:pgSz w:w="11906" w:h="16838"/>
@@ -1300,10 +5507,31 @@
 <file path=word/numbering.xml><?xml version="1.0" encoding="utf-8"?>
 <w:numbering xmlns:wpc="http://schemas.microsoft.com/office/word/2010/wordprocessingCanvas" xmlns:mc="http://schemas.openxmlformats.org/markup-compatibility/2006" xmlns:o="urn:schemas-microsoft-com:office:office" xmlns:r="http://schemas.openxmlformats.org/officeDocument/2006/relationships" xmlns:m="http://schemas.openxmlformats.org/officeDocument/2006/math" xmlns:v="urn:schemas-microsoft-com:vml" xmlns:wp14="http://schemas.microsoft.com/office/word/2010/wordprocessingDrawing" xmlns:wp="http://schemas.openxmlformats.org/drawingml/2006/wordprocessingDrawing" xmlns:w10="urn:schemas-microsoft-com:office:word" xmlns:w="http://schemas.openxmlformats.org/wordprocessingml/2006/main" xmlns:w14="http://schemas.microsoft.com/office/word/2010/wordml" xmlns:w15="http://schemas.microsoft.com/office/word/2012/wordml" xmlns:wpg="http://schemas.microsoft.com/office/word/2010/wordprocessingGroup" xmlns:wpi="http://schemas.microsoft.com/office/word/2010/wordprocessingInk" xmlns:wne="http://schemas.microsoft.com/office/word/2006/wordml" xmlns:wps="http://schemas.microsoft.com/office/word/2010/wordprocessingShape" mc:Ignorable="w14 w15 wp14">
   <w:abstractNum w:abstractNumId="0" w15:restartNumberingAfterBreak="0">
+    <w:nsid w:val="FFFFFF89"/>
+    <w:multiLevelType w:val="singleLevel"/>
+    <w:tmpl w:val="22FEDB42"/>
+    <w:lvl w:ilvl="0">
+      <w:start w:val="1"/>
+      <w:numFmt w:val="bullet"/>
+      <w:pStyle w:val="Aufzhlungszeichen"/>
+      <w:lvlText w:val=""/>
+      <w:lvlJc w:val="left"/>
+      <w:pPr>
+        <w:tabs>
+          <w:tab w:val="num" w:pos="360"/>
+        </w:tabs>
+        <w:ind w:left="360" w:hanging="360"/>
+      </w:pPr>
+      <w:rPr>
+        <w:rFonts w:ascii="Symbol" w:hAnsi="Symbol" w:hint="default"/>
+      </w:rPr>
+    </w:lvl>
+  </w:abstractNum>
+  <w:abstractNum w:abstractNumId="1" w15:restartNumberingAfterBreak="0">
     <w:nsid w:val="00B53B79"/>
     <w:multiLevelType w:val="hybridMultilevel"/>
-    <w:tmpl w:val="4044D5BA"/>
-    <w:lvl w:ilvl="0" w:tplc="990E247E">
+    <w:tmpl w:val="26583FB4"/>
+    <w:lvl w:ilvl="0" w:tplc="2D6281E4">
       <w:start w:val="1"/>
       <w:numFmt w:val="decimal"/>
       <w:suff w:val="space"/>
@@ -1313,7 +5541,7 @@
         <w:ind w:left="0" w:firstLine="0"/>
       </w:pPr>
       <w:rPr>
-        <w:rFonts w:hint="default"/>
+        <w:rFonts w:asciiTheme="minorHAnsi" w:hAnsiTheme="minorHAnsi" w:cstheme="minorHAnsi" w:hint="default"/>
       </w:rPr>
     </w:lvl>
     <w:lvl w:ilvl="1" w:tplc="04070019" w:tentative="1">
@@ -1389,8 +5617,243 @@
       </w:pPr>
     </w:lvl>
   </w:abstractNum>
+  <w:abstractNum w:abstractNumId="2" w15:restartNumberingAfterBreak="0">
+    <w:nsid w:val="01F96606"/>
+    <w:multiLevelType w:val="hybridMultilevel"/>
+    <w:tmpl w:val="0304128C"/>
+    <w:lvl w:ilvl="0" w:tplc="C980A6AE">
+      <w:start w:val="10"/>
+      <w:numFmt w:val="bullet"/>
+      <w:lvlText w:val=""/>
+      <w:lvlJc w:val="left"/>
+      <w:pPr>
+        <w:ind w:left="720" w:hanging="360"/>
+      </w:pPr>
+      <w:rPr>
+        <w:rFonts w:ascii="Wingdings" w:eastAsiaTheme="minorHAnsi" w:hAnsi="Wingdings" w:cstheme="minorBidi" w:hint="default"/>
+      </w:rPr>
+    </w:lvl>
+    <w:lvl w:ilvl="1" w:tplc="04070003" w:tentative="1">
+      <w:start w:val="1"/>
+      <w:numFmt w:val="bullet"/>
+      <w:lvlText w:val="o"/>
+      <w:lvlJc w:val="left"/>
+      <w:pPr>
+        <w:ind w:left="1440" w:hanging="360"/>
+      </w:pPr>
+      <w:rPr>
+        <w:rFonts w:ascii="Courier New" w:hAnsi="Courier New" w:cs="Courier New" w:hint="default"/>
+      </w:rPr>
+    </w:lvl>
+    <w:lvl w:ilvl="2" w:tplc="04070005" w:tentative="1">
+      <w:start w:val="1"/>
+      <w:numFmt w:val="bullet"/>
+      <w:lvlText w:val=""/>
+      <w:lvlJc w:val="left"/>
+      <w:pPr>
+        <w:ind w:left="2160" w:hanging="360"/>
+      </w:pPr>
+      <w:rPr>
+        <w:rFonts w:ascii="Wingdings" w:hAnsi="Wingdings" w:hint="default"/>
+      </w:rPr>
+    </w:lvl>
+    <w:lvl w:ilvl="3" w:tplc="04070001" w:tentative="1">
+      <w:start w:val="1"/>
+      <w:numFmt w:val="bullet"/>
+      <w:lvlText w:val=""/>
+      <w:lvlJc w:val="left"/>
+      <w:pPr>
+        <w:ind w:left="2880" w:hanging="360"/>
+      </w:pPr>
+      <w:rPr>
+        <w:rFonts w:ascii="Symbol" w:hAnsi="Symbol" w:hint="default"/>
+      </w:rPr>
+    </w:lvl>
+    <w:lvl w:ilvl="4" w:tplc="04070003" w:tentative="1">
+      <w:start w:val="1"/>
+      <w:numFmt w:val="bullet"/>
+      <w:lvlText w:val="o"/>
+      <w:lvlJc w:val="left"/>
+      <w:pPr>
+        <w:ind w:left="3600" w:hanging="360"/>
+      </w:pPr>
+      <w:rPr>
+        <w:rFonts w:ascii="Courier New" w:hAnsi="Courier New" w:cs="Courier New" w:hint="default"/>
+      </w:rPr>
+    </w:lvl>
+    <w:lvl w:ilvl="5" w:tplc="04070005" w:tentative="1">
+      <w:start w:val="1"/>
+      <w:numFmt w:val="bullet"/>
+      <w:lvlText w:val=""/>
+      <w:lvlJc w:val="left"/>
+      <w:pPr>
+        <w:ind w:left="4320" w:hanging="360"/>
+      </w:pPr>
+      <w:rPr>
+        <w:rFonts w:ascii="Wingdings" w:hAnsi="Wingdings" w:hint="default"/>
+      </w:rPr>
+    </w:lvl>
+    <w:lvl w:ilvl="6" w:tplc="04070001" w:tentative="1">
+      <w:start w:val="1"/>
+      <w:numFmt w:val="bullet"/>
+      <w:lvlText w:val=""/>
+      <w:lvlJc w:val="left"/>
+      <w:pPr>
+        <w:ind w:left="5040" w:hanging="360"/>
+      </w:pPr>
+      <w:rPr>
+        <w:rFonts w:ascii="Symbol" w:hAnsi="Symbol" w:hint="default"/>
+      </w:rPr>
+    </w:lvl>
+    <w:lvl w:ilvl="7" w:tplc="04070003" w:tentative="1">
+      <w:start w:val="1"/>
+      <w:numFmt w:val="bullet"/>
+      <w:lvlText w:val="o"/>
+      <w:lvlJc w:val="left"/>
+      <w:pPr>
+        <w:ind w:left="5760" w:hanging="360"/>
+      </w:pPr>
+      <w:rPr>
+        <w:rFonts w:ascii="Courier New" w:hAnsi="Courier New" w:cs="Courier New" w:hint="default"/>
+      </w:rPr>
+    </w:lvl>
+    <w:lvl w:ilvl="8" w:tplc="04070005" w:tentative="1">
+      <w:start w:val="1"/>
+      <w:numFmt w:val="bullet"/>
+      <w:lvlText w:val=""/>
+      <w:lvlJc w:val="left"/>
+      <w:pPr>
+        <w:ind w:left="6480" w:hanging="360"/>
+      </w:pPr>
+      <w:rPr>
+        <w:rFonts w:ascii="Wingdings" w:hAnsi="Wingdings" w:hint="default"/>
+      </w:rPr>
+    </w:lvl>
+  </w:abstractNum>
+  <w:abstractNum w:abstractNumId="3" w15:restartNumberingAfterBreak="0">
+    <w:nsid w:val="22A96DF0"/>
+    <w:multiLevelType w:val="hybridMultilevel"/>
+    <w:tmpl w:val="A88A3B52"/>
+    <w:lvl w:ilvl="0" w:tplc="36FAA594">
+      <w:start w:val="10"/>
+      <w:numFmt w:val="bullet"/>
+      <w:lvlText w:val=""/>
+      <w:lvlJc w:val="left"/>
+      <w:pPr>
+        <w:ind w:left="720" w:hanging="360"/>
+      </w:pPr>
+      <w:rPr>
+        <w:rFonts w:ascii="Wingdings" w:eastAsiaTheme="minorHAnsi" w:hAnsi="Wingdings" w:cstheme="minorBidi" w:hint="default"/>
+      </w:rPr>
+    </w:lvl>
+    <w:lvl w:ilvl="1" w:tplc="04070003" w:tentative="1">
+      <w:start w:val="1"/>
+      <w:numFmt w:val="bullet"/>
+      <w:lvlText w:val="o"/>
+      <w:lvlJc w:val="left"/>
+      <w:pPr>
+        <w:ind w:left="1440" w:hanging="360"/>
+      </w:pPr>
+      <w:rPr>
+        <w:rFonts w:ascii="Courier New" w:hAnsi="Courier New" w:cs="Courier New" w:hint="default"/>
+      </w:rPr>
+    </w:lvl>
+    <w:lvl w:ilvl="2" w:tplc="04070005" w:tentative="1">
+      <w:start w:val="1"/>
+      <w:numFmt w:val="bullet"/>
+      <w:lvlText w:val=""/>
+      <w:lvlJc w:val="left"/>
+      <w:pPr>
+        <w:ind w:left="2160" w:hanging="360"/>
+      </w:pPr>
+      <w:rPr>
+        <w:rFonts w:ascii="Wingdings" w:hAnsi="Wingdings" w:hint="default"/>
+      </w:rPr>
+    </w:lvl>
+    <w:lvl w:ilvl="3" w:tplc="04070001" w:tentative="1">
+      <w:start w:val="1"/>
+      <w:numFmt w:val="bullet"/>
+      <w:lvlText w:val=""/>
+      <w:lvlJc w:val="left"/>
+      <w:pPr>
+        <w:ind w:left="2880" w:hanging="360"/>
+      </w:pPr>
+      <w:rPr>
+        <w:rFonts w:ascii="Symbol" w:hAnsi="Symbol" w:hint="default"/>
+      </w:rPr>
+    </w:lvl>
+    <w:lvl w:ilvl="4" w:tplc="04070003" w:tentative="1">
+      <w:start w:val="1"/>
+      <w:numFmt w:val="bullet"/>
+      <w:lvlText w:val="o"/>
+      <w:lvlJc w:val="left"/>
+      <w:pPr>
+        <w:ind w:left="3600" w:hanging="360"/>
+      </w:pPr>
+      <w:rPr>
+        <w:rFonts w:ascii="Courier New" w:hAnsi="Courier New" w:cs="Courier New" w:hint="default"/>
+      </w:rPr>
+    </w:lvl>
+    <w:lvl w:ilvl="5" w:tplc="04070005" w:tentative="1">
+      <w:start w:val="1"/>
+      <w:numFmt w:val="bullet"/>
+      <w:lvlText w:val=""/>
+      <w:lvlJc w:val="left"/>
+      <w:pPr>
+        <w:ind w:left="4320" w:hanging="360"/>
+      </w:pPr>
+      <w:rPr>
+        <w:rFonts w:ascii="Wingdings" w:hAnsi="Wingdings" w:hint="default"/>
+      </w:rPr>
+    </w:lvl>
+    <w:lvl w:ilvl="6" w:tplc="04070001" w:tentative="1">
+      <w:start w:val="1"/>
+      <w:numFmt w:val="bullet"/>
+      <w:lvlText w:val=""/>
+      <w:lvlJc w:val="left"/>
+      <w:pPr>
+        <w:ind w:left="5040" w:hanging="360"/>
+      </w:pPr>
+      <w:rPr>
+        <w:rFonts w:ascii="Symbol" w:hAnsi="Symbol" w:hint="default"/>
+      </w:rPr>
+    </w:lvl>
+    <w:lvl w:ilvl="7" w:tplc="04070003" w:tentative="1">
+      <w:start w:val="1"/>
+      <w:numFmt w:val="bullet"/>
+      <w:lvlText w:val="o"/>
+      <w:lvlJc w:val="left"/>
+      <w:pPr>
+        <w:ind w:left="5760" w:hanging="360"/>
+      </w:pPr>
+      <w:rPr>
+        <w:rFonts w:ascii="Courier New" w:hAnsi="Courier New" w:cs="Courier New" w:hint="default"/>
+      </w:rPr>
+    </w:lvl>
+    <w:lvl w:ilvl="8" w:tplc="04070005" w:tentative="1">
+      <w:start w:val="1"/>
+      <w:numFmt w:val="bullet"/>
+      <w:lvlText w:val=""/>
+      <w:lvlJc w:val="left"/>
+      <w:pPr>
+        <w:ind w:left="6480" w:hanging="360"/>
+      </w:pPr>
+      <w:rPr>
+        <w:rFonts w:ascii="Wingdings" w:hAnsi="Wingdings" w:hint="default"/>
+      </w:rPr>
+    </w:lvl>
+  </w:abstractNum>
   <w:num w:numId="1">
+    <w:abstractNumId w:val="1"/>
+  </w:num>
+  <w:num w:numId="2">
     <w:abstractNumId w:val="0"/>
+  </w:num>
+  <w:num w:numId="3">
+    <w:abstractNumId w:val="2"/>
+  </w:num>
+  <w:num w:numId="4">
+    <w:abstractNumId w:val="3"/>
   </w:num>
 </w:numbering>
 </file>
@@ -1846,6 +6309,38 @@
       </w:tblBorders>
     </w:tblPr>
   </w:style>
+  <w:style w:type="paragraph" w:styleId="Aufzhlungszeichen">
+    <w:name w:val="List Bullet"/>
+    <w:basedOn w:val="Standard"/>
+    <w:uiPriority w:val="99"/>
+    <w:unhideWhenUsed/>
+    <w:rsid w:val="00B9392A"/>
+    <w:pPr>
+      <w:numPr>
+        <w:numId w:val="2"/>
+      </w:numPr>
+      <w:contextualSpacing/>
+    </w:pPr>
+  </w:style>
+  <w:style w:type="paragraph" w:styleId="Beschriftung">
+    <w:name w:val="caption"/>
+    <w:basedOn w:val="Standard"/>
+    <w:next w:val="Standard"/>
+    <w:uiPriority w:val="35"/>
+    <w:unhideWhenUsed/>
+    <w:qFormat/>
+    <w:rsid w:val="00B9392A"/>
+    <w:pPr>
+      <w:spacing w:after="200" w:line="240" w:lineRule="auto"/>
+    </w:pPr>
+    <w:rPr>
+      <w:i/>
+      <w:iCs/>
+      <w:color w:val="44546A" w:themeColor="text2"/>
+      <w:sz w:val="18"/>
+      <w:szCs w:val="18"/>
+    </w:rPr>
+  </w:style>
 </w:styles>
 </file>
 

</xml_diff>

<commit_message>
Jama matrix multiplication testing added
</commit_message>
<xml_diff>
--- a/setlx/testing/setlx_performance_evaluation.docx
+++ b/setlx/testing/setlx_performance_evaluation.docx
@@ -4332,8 +4332,6 @@
           <w:rFonts w:ascii="Consolas" w:hAnsi="Consolas"/>
         </w:rPr>
       </w:pPr>
-      <w:bookmarkStart w:id="0" w:name="_GoBack"/>
-      <w:bookmarkEnd w:id="0"/>
     </w:p>
     <w:p>
       <w:pPr>
@@ -5955,7 +5953,9 @@
       <w:r>
         <w:rPr>
           <w:b/>
-          <w:u w:val="single"/>
+          <w:noProof/>
+          <w:u w:val="single"/>
+          <w:lang w:eastAsia="de-DE"/>
         </w:rPr>
         <w:lastRenderedPageBreak/>
         <mc:AlternateContent>
@@ -6114,21 +6114,14 @@
           <w:b/>
           <w:u w:val="single"/>
         </w:rPr>
-        <w:t xml:space="preserve">Ergebnisse 5. – </w:t>
-      </w:r>
+        <w:t xml:space="preserve">Ergebnisse 5. – Matrizen-Multiplikation in </w:t>
+      </w:r>
+      <w:proofErr w:type="spellStart"/>
       <w:r>
         <w:rPr>
           <w:b/>
           <w:u w:val="single"/>
         </w:rPr>
-        <w:t xml:space="preserve">Matrizen-Multiplikation in </w:t>
-      </w:r>
-      <w:proofErr w:type="spellStart"/>
-      <w:r>
-        <w:rPr>
-          <w:b/>
-          <w:u w:val="single"/>
-        </w:rPr>
         <w:t>SetlX</w:t>
       </w:r>
       <w:proofErr w:type="spellEnd"/>
@@ -6314,7 +6307,9 @@
       </w:pPr>
       <w:r>
         <w:rPr>
-          <w:u w:val="single"/>
+          <w:noProof/>
+          <w:u w:val="single"/>
+          <w:lang w:eastAsia="de-DE"/>
         </w:rPr>
         <mc:AlternateContent>
           <mc:Choice Requires="wps">
@@ -6362,13 +6357,7 @@
                         <w:txbxContent>
                           <w:p>
                             <w:r>
-                              <w:t>Python</w:t>
-                            </w:r>
-                            <w:r>
-                              <w:t xml:space="preserve"> wesentlich</w:t>
-                            </w:r>
-                            <w:r>
-                              <w:t xml:space="preserve"> performanter</w:t>
+                              <w:t>Python wesentlich performanter</w:t>
                             </w:r>
                           </w:p>
                           <w:p>
@@ -6525,15 +6514,573 @@
           <w:b/>
           <w:u w:val="single"/>
         </w:rPr>
-        <w:t xml:space="preserve">Ergebnisse 5. – Matrizen-Multiplikation in </w:t>
-      </w:r>
+        <w:t>Ergebnisse 5. – Matrizen-Multiplikation in Python</w:t>
+      </w:r>
+      <w:r>
+        <w:rPr>
+          <w:u w:val="single"/>
+        </w:rPr>
+        <w:t>:</w:t>
+      </w:r>
+    </w:p>
+    <w:p>
+      <w:pPr>
+        <w:spacing w:after="0" w:line="240" w:lineRule="auto"/>
+        <w:ind w:left="708"/>
+        <w:rPr>
+          <w:rFonts w:ascii="Consolas" w:hAnsi="Consolas"/>
+        </w:rPr>
+      </w:pPr>
+      <w:r>
+        <w:rPr>
+          <w:rFonts w:ascii="Consolas" w:hAnsi="Consolas"/>
+        </w:rPr>
+        <w:t>1. Runde:       0.0ms</w:t>
+      </w:r>
+    </w:p>
+    <w:p>
+      <w:pPr>
+        <w:spacing w:after="0" w:line="240" w:lineRule="auto"/>
+        <w:ind w:left="708"/>
+        <w:rPr>
+          <w:rFonts w:ascii="Consolas" w:hAnsi="Consolas"/>
+        </w:rPr>
+      </w:pPr>
+      <w:r>
+        <w:rPr>
+          <w:rFonts w:ascii="Consolas" w:hAnsi="Consolas"/>
+        </w:rPr>
+        <w:t>2. Runde:       0.0ms</w:t>
+      </w:r>
+    </w:p>
+    <w:p>
+      <w:pPr>
+        <w:spacing w:after="0" w:line="240" w:lineRule="auto"/>
+        <w:ind w:left="708"/>
+        <w:rPr>
+          <w:rFonts w:ascii="Consolas" w:hAnsi="Consolas"/>
+        </w:rPr>
+      </w:pPr>
+      <w:r>
+        <w:rPr>
+          <w:rFonts w:ascii="Consolas" w:hAnsi="Consolas"/>
+        </w:rPr>
+        <w:t>3. Runde:       16.0000324249ms</w:t>
+      </w:r>
+    </w:p>
+    <w:p>
+      <w:pPr>
+        <w:spacing w:after="0" w:line="240" w:lineRule="auto"/>
+        <w:ind w:left="708"/>
+        <w:rPr>
+          <w:rFonts w:ascii="Consolas" w:hAnsi="Consolas"/>
+        </w:rPr>
+      </w:pPr>
+      <w:r>
+        <w:rPr>
+          <w:rFonts w:ascii="Consolas" w:hAnsi="Consolas"/>
+        </w:rPr>
+        <w:t>4. Runde:       0.0ms</w:t>
+      </w:r>
+    </w:p>
+    <w:p>
+      <w:pPr>
+        <w:spacing w:after="0" w:line="240" w:lineRule="auto"/>
+        <w:ind w:left="708"/>
+        <w:rPr>
+          <w:rFonts w:ascii="Consolas" w:hAnsi="Consolas"/>
+        </w:rPr>
+      </w:pPr>
+      <w:r>
+        <w:rPr>
+          <w:rFonts w:ascii="Consolas" w:hAnsi="Consolas"/>
+        </w:rPr>
+        <w:t>5. Runde:       0.0ms</w:t>
+      </w:r>
+    </w:p>
+    <w:p>
+      <w:pPr>
+        <w:spacing w:after="0" w:line="240" w:lineRule="auto"/>
+        <w:ind w:left="708"/>
+        <w:rPr>
+          <w:rFonts w:ascii="Consolas" w:hAnsi="Consolas"/>
+        </w:rPr>
+      </w:pPr>
+      <w:r>
+        <w:rPr>
+          <w:rFonts w:ascii="Consolas" w:hAnsi="Consolas"/>
+        </w:rPr>
+        <w:t>6. Runde:       16.0000324249ms</w:t>
+      </w:r>
+    </w:p>
+    <w:p>
+      <w:pPr>
+        <w:spacing w:after="0" w:line="240" w:lineRule="auto"/>
+        <w:ind w:left="708"/>
+        <w:rPr>
+          <w:rFonts w:ascii="Consolas" w:hAnsi="Consolas"/>
+        </w:rPr>
+      </w:pPr>
+      <w:r>
+        <w:rPr>
+          <w:rFonts w:ascii="Consolas" w:hAnsi="Consolas"/>
+        </w:rPr>
+        <w:t>7. Runde:       0.0ms</w:t>
+      </w:r>
+    </w:p>
+    <w:p>
+      <w:pPr>
+        <w:spacing w:after="0" w:line="240" w:lineRule="auto"/>
+        <w:ind w:left="708"/>
+        <w:rPr>
+          <w:rFonts w:ascii="Consolas" w:hAnsi="Consolas"/>
+        </w:rPr>
+      </w:pPr>
+      <w:r>
+        <w:rPr>
+          <w:rFonts w:ascii="Consolas" w:hAnsi="Consolas"/>
+        </w:rPr>
+        <w:t>8. Runde:       15.0001049042ms</w:t>
+      </w:r>
+    </w:p>
+    <w:p>
+      <w:pPr>
+        <w:spacing w:after="0" w:line="240" w:lineRule="auto"/>
+        <w:ind w:left="708"/>
+        <w:rPr>
+          <w:rFonts w:ascii="Consolas" w:hAnsi="Consolas"/>
+        </w:rPr>
+      </w:pPr>
+      <w:r>
+        <w:rPr>
+          <w:rFonts w:ascii="Consolas" w:hAnsi="Consolas"/>
+        </w:rPr>
+        <w:t>9. Runde:       16.0000324249ms</w:t>
+      </w:r>
+    </w:p>
+    <w:p>
+      <w:pPr>
+        <w:spacing w:after="0" w:line="240" w:lineRule="auto"/>
+        <w:ind w:left="708"/>
+        <w:rPr>
+          <w:rFonts w:ascii="Consolas" w:hAnsi="Consolas"/>
+        </w:rPr>
+      </w:pPr>
+      <w:r>
+        <w:rPr>
+          <w:rFonts w:ascii="Consolas" w:hAnsi="Consolas"/>
+        </w:rPr>
+        <w:t>10. Runde:      0.0ms</w:t>
+      </w:r>
+    </w:p>
+    <w:p>
+      <w:pPr>
+        <w:spacing w:after="0" w:line="240" w:lineRule="auto"/>
+        <w:ind w:left="708"/>
+        <w:rPr>
+          <w:rFonts w:ascii="Consolas" w:hAnsi="Consolas"/>
+        </w:rPr>
+      </w:pPr>
+      <w:r>
+        <w:rPr>
+          <w:rFonts w:ascii="Consolas" w:hAnsi="Consolas"/>
+        </w:rPr>
+        <w:t>Durchschnitt:   6.3000202179ms</w:t>
+      </w:r>
+    </w:p>
+    <w:p>
+      <w:pPr>
+        <w:spacing w:after="0" w:line="240" w:lineRule="auto"/>
+        <w:ind w:left="708"/>
+        <w:rPr>
+          <w:rFonts w:ascii="Consolas" w:hAnsi="Consolas"/>
+        </w:rPr>
+      </w:pPr>
+    </w:p>
+    <w:p>
+      <w:pPr>
+        <w:rPr>
+          <w:rFonts w:ascii="Consolas" w:hAnsi="Consolas"/>
+        </w:rPr>
+      </w:pPr>
+      <w:r>
+        <w:rPr>
+          <w:rFonts w:ascii="Consolas" w:hAnsi="Consolas"/>
+        </w:rPr>
+        <w:br w:type="page"/>
+      </w:r>
+    </w:p>
+    <w:p>
+      <w:pPr>
+        <w:pStyle w:val="Listenabsatz"/>
+        <w:numPr>
+          <w:ilvl w:val="0"/>
+          <w:numId w:val="1"/>
+        </w:numPr>
+        <w:spacing w:after="0" w:line="240" w:lineRule="auto"/>
+        <w:rPr>
+          <w:rFonts w:ascii="Consolas" w:hAnsi="Consolas"/>
+        </w:rPr>
+      </w:pPr>
+      <w:r>
+        <w:lastRenderedPageBreak/>
+        <w:t xml:space="preserve">Matrizen-Multiplikation in Java mittels </w:t>
+      </w:r>
+      <w:proofErr w:type="spellStart"/>
+      <w:r>
+        <w:t>Jama</w:t>
+      </w:r>
+      <w:proofErr w:type="spellEnd"/>
+      <w:r>
+        <w:t>.</w:t>
+      </w:r>
+    </w:p>
+    <w:p>
+      <w:pPr>
+        <w:spacing w:after="0" w:line="240" w:lineRule="auto"/>
+        <w:rPr>
+          <w:rFonts w:ascii="Consolas" w:hAnsi="Consolas"/>
+        </w:rPr>
+      </w:pPr>
+    </w:p>
+    <w:p>
+      <w:pPr>
+        <w:pStyle w:val="Listenabsatz"/>
+        <w:ind w:left="0"/>
+      </w:pPr>
+      <w:r>
+        <w:rPr>
+          <w:u w:val="single"/>
+        </w:rPr>
+        <w:t>Rechnerdaten:</w:t>
+      </w:r>
+      <w:r>
+        <w:t xml:space="preserve"> Intel Core i7-4720HQ, 16GB RAM</w:t>
+      </w:r>
+    </w:p>
+    <w:p>
+      <w:pPr>
+        <w:pStyle w:val="Listenabsatz"/>
+        <w:ind w:left="0"/>
+        <w:rPr>
+          <w:rFonts w:ascii="Consolas" w:hAnsi="Consolas"/>
+        </w:rPr>
+      </w:pPr>
+      <w:r>
+        <w:rPr>
+          <w:u w:val="single"/>
+        </w:rPr>
+        <w:t>Ausführung</w:t>
+      </w:r>
+      <w:r>
+        <w:rPr>
+          <w:u w:val="single"/>
+        </w:rPr>
+        <w:t>:</w:t>
+      </w:r>
+      <w:r>
+        <w:t xml:space="preserve"> </w:t>
+      </w:r>
+      <w:r>
+        <w:tab/>
+      </w:r>
+      <w:proofErr w:type="spellStart"/>
+      <w:r>
+        <w:rPr>
+          <w:rFonts w:ascii="Consolas" w:hAnsi="Consolas"/>
+        </w:rPr>
+        <w:t>javac</w:t>
+      </w:r>
+      <w:proofErr w:type="spellEnd"/>
+      <w:r>
+        <w:rPr>
+          <w:rFonts w:ascii="Consolas" w:hAnsi="Consolas"/>
+        </w:rPr>
+        <w:t xml:space="preserve"> Jama_Timing.java -</w:t>
+      </w:r>
+      <w:proofErr w:type="spellStart"/>
+      <w:proofErr w:type="gramStart"/>
+      <w:r>
+        <w:rPr>
+          <w:rFonts w:ascii="Consolas" w:hAnsi="Consolas"/>
+        </w:rPr>
+        <w:t>classpath</w:t>
+      </w:r>
+      <w:proofErr w:type="spellEnd"/>
+      <w:r>
+        <w:rPr>
+          <w:rFonts w:ascii="Consolas" w:hAnsi="Consolas"/>
+        </w:rPr>
+        <w:t xml:space="preserve"> .</w:t>
+      </w:r>
+      <w:proofErr w:type="gramEnd"/>
+    </w:p>
+    <w:p>
+      <w:pPr>
+        <w:pStyle w:val="Listenabsatz"/>
+        <w:ind w:left="0"/>
+      </w:pPr>
+      <w:r>
+        <w:rPr>
+          <w:rFonts w:ascii="Consolas" w:hAnsi="Consolas"/>
+        </w:rPr>
+        <w:tab/>
+      </w:r>
+      <w:r>
+        <w:rPr>
+          <w:rFonts w:ascii="Consolas" w:hAnsi="Consolas"/>
+        </w:rPr>
+        <w:tab/>
+      </w:r>
+      <w:proofErr w:type="spellStart"/>
+      <w:r>
+        <w:rPr>
+          <w:rFonts w:ascii="Consolas" w:hAnsi="Consolas"/>
+        </w:rPr>
+        <w:t>java</w:t>
+      </w:r>
+      <w:proofErr w:type="spellEnd"/>
+      <w:r>
+        <w:rPr>
+          <w:rFonts w:ascii="Consolas" w:hAnsi="Consolas"/>
+        </w:rPr>
+        <w:t xml:space="preserve"> -</w:t>
+      </w:r>
+      <w:proofErr w:type="spellStart"/>
+      <w:r>
+        <w:rPr>
+          <w:rFonts w:ascii="Consolas" w:hAnsi="Consolas"/>
+        </w:rPr>
+        <w:t>cp</w:t>
+      </w:r>
+      <w:proofErr w:type="spellEnd"/>
+      <w:r>
+        <w:rPr>
+          <w:rFonts w:ascii="Consolas" w:hAnsi="Consolas"/>
+        </w:rPr>
+        <w:t xml:space="preserve"> . </w:t>
+      </w:r>
+      <w:proofErr w:type="spellStart"/>
+      <w:r>
+        <w:rPr>
+          <w:rFonts w:ascii="Consolas" w:hAnsi="Consolas"/>
+        </w:rPr>
+        <w:t>Jama_Timing</w:t>
+      </w:r>
+      <w:proofErr w:type="spellEnd"/>
+    </w:p>
+    <w:p>
+      <w:pPr>
+        <w:spacing w:after="0" w:line="240" w:lineRule="auto"/>
+        <w:rPr>
+          <w:rFonts w:ascii="Consolas" w:hAnsi="Consolas"/>
+        </w:rPr>
+      </w:pPr>
+    </w:p>
+    <w:p>
+      <w:pPr>
+        <w:spacing w:after="0" w:line="240" w:lineRule="auto"/>
+        <w:jc w:val="center"/>
+        <w:rPr>
+          <w:rFonts w:ascii="Consolas" w:hAnsi="Consolas"/>
+        </w:rPr>
+      </w:pPr>
       <w:r>
         <w:rPr>
           <w:b/>
           <w:u w:val="single"/>
         </w:rPr>
-        <w:t>Python</w:t>
-      </w:r>
+        <w:t>Versuchsaufbau:</w:t>
+      </w:r>
+      <w:r>
+        <w:rPr>
+          <w:noProof/>
+          <w:lang w:eastAsia="de-DE"/>
+        </w:rPr>
+        <w:t xml:space="preserve"> </w:t>
+      </w:r>
+      <w:r>
+        <w:rPr>
+          <w:noProof/>
+          <w:lang w:eastAsia="de-DE"/>
+        </w:rPr>
+        <w:drawing>
+          <wp:inline distT="0" distB="0" distL="0" distR="0" wp14:anchorId="602343FF" wp14:editId="186C08E0">
+            <wp:extent cx="5760720" cy="5289550"/>
+            <wp:effectExtent l="0" t="0" r="0" b="6350"/>
+            <wp:docPr id="14" name="Grafik 14"/>
+            <wp:cNvGraphicFramePr>
+              <a:graphicFrameLocks xmlns:a="http://schemas.openxmlformats.org/drawingml/2006/main" noChangeAspect="1"/>
+            </wp:cNvGraphicFramePr>
+            <a:graphic xmlns:a="http://schemas.openxmlformats.org/drawingml/2006/main">
+              <a:graphicData uri="http://schemas.openxmlformats.org/drawingml/2006/picture">
+                <pic:pic xmlns:pic="http://schemas.openxmlformats.org/drawingml/2006/picture">
+                  <pic:nvPicPr>
+                    <pic:cNvPr id="1" name=""/>
+                    <pic:cNvPicPr/>
+                  </pic:nvPicPr>
+                  <pic:blipFill>
+                    <a:blip r:embed="rId12"/>
+                    <a:stretch>
+                      <a:fillRect/>
+                    </a:stretch>
+                  </pic:blipFill>
+                  <pic:spPr>
+                    <a:xfrm>
+                      <a:off x="0" y="0"/>
+                      <a:ext cx="5760720" cy="5289550"/>
+                    </a:xfrm>
+                    <a:prstGeom prst="rect">
+                      <a:avLst/>
+                    </a:prstGeom>
+                  </pic:spPr>
+                </pic:pic>
+              </a:graphicData>
+            </a:graphic>
+          </wp:inline>
+        </w:drawing>
+      </w:r>
+    </w:p>
+    <w:p>
+      <w:pPr>
+        <w:spacing w:after="0" w:line="240" w:lineRule="auto"/>
+        <w:ind w:left="708"/>
+        <w:jc w:val="center"/>
+        <w:rPr>
+          <w:b/>
+        </w:rPr>
+      </w:pPr>
+      <w:r>
+        <w:rPr>
+          <w:b/>
+        </w:rPr>
+        <w:t>Java</w:t>
+      </w:r>
+    </w:p>
+    <w:p>
+      <w:pPr>
+        <w:spacing w:after="0" w:line="240" w:lineRule="auto"/>
+        <w:ind w:left="708"/>
+        <w:jc w:val="center"/>
+        <w:rPr>
+          <w:b/>
+        </w:rPr>
+      </w:pPr>
+    </w:p>
+    <w:p>
+      <w:pPr>
+        <w:pStyle w:val="Listenabsatz"/>
+        <w:spacing w:after="0"/>
+        <w:ind w:left="0"/>
+        <w:rPr>
+          <w:u w:val="single"/>
+        </w:rPr>
+      </w:pPr>
+      <w:r>
+        <w:rPr>
+          <w:b/>
+          <w:noProof/>
+          <w:u w:val="single"/>
+          <w:lang w:eastAsia="de-DE"/>
+        </w:rPr>
+        <mc:AlternateContent>
+          <mc:Choice Requires="wps">
+            <w:drawing>
+              <wp:anchor distT="0" distB="0" distL="114300" distR="114300" simplePos="0" relativeHeight="251691008" behindDoc="1" locked="0" layoutInCell="1" allowOverlap="1" wp14:anchorId="48CA7AB5" wp14:editId="1AD25E1A">
+                <wp:simplePos x="0" y="0"/>
+                <wp:positionH relativeFrom="margin">
+                  <wp:posOffset>0</wp:posOffset>
+                </wp:positionH>
+                <wp:positionV relativeFrom="paragraph">
+                  <wp:posOffset>178435</wp:posOffset>
+                </wp:positionV>
+                <wp:extent cx="2958465" cy="1845945"/>
+                <wp:effectExtent l="0" t="0" r="13335" b="20955"/>
+                <wp:wrapNone/>
+                <wp:docPr id="23" name="Rechteck 23"/>
+                <wp:cNvGraphicFramePr/>
+                <a:graphic xmlns:a="http://schemas.openxmlformats.org/drawingml/2006/main">
+                  <a:graphicData uri="http://schemas.microsoft.com/office/word/2010/wordprocessingShape">
+                    <wps:wsp>
+                      <wps:cNvSpPr/>
+                      <wps:spPr>
+                        <a:xfrm>
+                          <a:off x="0" y="0"/>
+                          <a:ext cx="2958465" cy="1845945"/>
+                        </a:xfrm>
+                        <a:prstGeom prst="rect">
+                          <a:avLst/>
+                        </a:prstGeom>
+                        <a:solidFill>
+                          <a:schemeClr val="bg2"/>
+                        </a:solidFill>
+                      </wps:spPr>
+                      <wps:style>
+                        <a:lnRef idx="2">
+                          <a:schemeClr val="accent1">
+                            <a:shade val="50000"/>
+                          </a:schemeClr>
+                        </a:lnRef>
+                        <a:fillRef idx="1">
+                          <a:schemeClr val="accent1"/>
+                        </a:fillRef>
+                        <a:effectRef idx="0">
+                          <a:schemeClr val="accent1"/>
+                        </a:effectRef>
+                        <a:fontRef idx="minor">
+                          <a:schemeClr val="lt1"/>
+                        </a:fontRef>
+                      </wps:style>
+                      <wps:bodyPr rot="0" spcFirstLastPara="0" vertOverflow="overflow" horzOverflow="overflow" vert="horz" wrap="square" lIns="91440" tIns="45720" rIns="91440" bIns="45720" numCol="1" spcCol="0" rtlCol="0" fromWordArt="0" anchor="ctr" anchorCtr="0" forceAA="0" compatLnSpc="1">
+                        <a:prstTxWarp prst="textNoShape">
+                          <a:avLst/>
+                        </a:prstTxWarp>
+                        <a:noAutofit/>
+                      </wps:bodyPr>
+                    </wps:wsp>
+                  </a:graphicData>
+                </a:graphic>
+                <wp14:sizeRelH relativeFrom="margin">
+                  <wp14:pctWidth>0</wp14:pctWidth>
+                </wp14:sizeRelH>
+                <wp14:sizeRelV relativeFrom="margin">
+                  <wp14:pctHeight>0</wp14:pctHeight>
+                </wp14:sizeRelV>
+              </wp:anchor>
+            </w:drawing>
+          </mc:Choice>
+          <mc:Fallback>
+            <w:pict>
+              <v:rect w14:anchorId="38A19616" id="Rechteck 23" o:spid="_x0000_s1026" style="position:absolute;margin-left:0;margin-top:14.05pt;width:232.95pt;height:145.35pt;z-index:-251625472;visibility:visible;mso-wrap-style:square;mso-width-percent:0;mso-height-percent:0;mso-wrap-distance-left:9pt;mso-wrap-distance-top:0;mso-wrap-distance-right:9pt;mso-wrap-distance-bottom:0;mso-position-horizontal:absolute;mso-position-horizontal-relative:margin;mso-position-vertical:absolute;mso-position-vertical-relative:text;mso-width-percent:0;mso-height-percent:0;mso-width-relative:margin;mso-height-relative:margin;v-text-anchor:middle" o:gfxdata="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" fillcolor="#e7e6e6 [3214]" strokecolor="#1f4d78 [1604]" strokeweight="1pt">
+                <w10:wrap anchorx="margin"/>
+              </v:rect>
+            </w:pict>
+          </mc:Fallback>
+        </mc:AlternateContent>
+      </w:r>
+      <w:r>
+        <w:rPr>
+          <w:b/>
+          <w:u w:val="single"/>
+        </w:rPr>
+        <w:t>Ergebnisse 6.</w:t>
+      </w:r>
+      <w:r>
+        <w:rPr>
+          <w:b/>
+          <w:u w:val="single"/>
+        </w:rPr>
+        <w:t xml:space="preserve"> – Matrizen-Multiplikation in </w:t>
+      </w:r>
+      <w:proofErr w:type="spellStart"/>
+      <w:r>
+        <w:rPr>
+          <w:b/>
+          <w:u w:val="single"/>
+        </w:rPr>
+        <w:t>Jama</w:t>
+      </w:r>
+      <w:proofErr w:type="spellEnd"/>
       <w:r>
         <w:rPr>
           <w:u w:val="single"/>
@@ -6553,167 +7100,160 @@
         <w:rPr>
           <w:rFonts w:ascii="Consolas" w:hAnsi="Consolas"/>
         </w:rPr>
-        <w:t>1. Runde:       0.0ms</w:t>
-      </w:r>
-    </w:p>
-    <w:p>
-      <w:pPr>
-        <w:spacing w:after="0" w:line="240" w:lineRule="auto"/>
-        <w:ind w:left="708"/>
-        <w:rPr>
-          <w:rFonts w:ascii="Consolas" w:hAnsi="Consolas"/>
-        </w:rPr>
-      </w:pPr>
-      <w:r>
-        <w:rPr>
-          <w:rFonts w:ascii="Consolas" w:hAnsi="Consolas"/>
-        </w:rPr>
-        <w:t>2. Runde:       0.0ms</w:t>
-      </w:r>
-    </w:p>
-    <w:p>
-      <w:pPr>
-        <w:spacing w:after="0" w:line="240" w:lineRule="auto"/>
-        <w:ind w:left="708"/>
-        <w:rPr>
-          <w:rFonts w:ascii="Consolas" w:hAnsi="Consolas"/>
-        </w:rPr>
-      </w:pPr>
-      <w:r>
-        <w:rPr>
-          <w:rFonts w:ascii="Consolas" w:hAnsi="Consolas"/>
-        </w:rPr>
-        <w:t>3. Runde:       16.0000324249ms</w:t>
-      </w:r>
-    </w:p>
-    <w:p>
-      <w:pPr>
-        <w:spacing w:after="0" w:line="240" w:lineRule="auto"/>
-        <w:ind w:left="708"/>
-        <w:rPr>
-          <w:rFonts w:ascii="Consolas" w:hAnsi="Consolas"/>
-        </w:rPr>
-      </w:pPr>
-      <w:r>
-        <w:rPr>
-          <w:rFonts w:ascii="Consolas" w:hAnsi="Consolas"/>
-        </w:rPr>
-        <w:t>4. Runde:       0.0ms</w:t>
-      </w:r>
-    </w:p>
-    <w:p>
-      <w:pPr>
-        <w:spacing w:after="0" w:line="240" w:lineRule="auto"/>
-        <w:ind w:left="708"/>
-        <w:rPr>
-          <w:rFonts w:ascii="Consolas" w:hAnsi="Consolas"/>
-        </w:rPr>
-      </w:pPr>
-      <w:r>
-        <w:rPr>
-          <w:rFonts w:ascii="Consolas" w:hAnsi="Consolas"/>
-        </w:rPr>
-        <w:t>5. Runde:       0.0ms</w:t>
-      </w:r>
-    </w:p>
-    <w:p>
-      <w:pPr>
-        <w:spacing w:after="0" w:line="240" w:lineRule="auto"/>
-        <w:ind w:left="708"/>
-        <w:rPr>
-          <w:rFonts w:ascii="Consolas" w:hAnsi="Consolas"/>
-        </w:rPr>
-      </w:pPr>
-      <w:r>
-        <w:rPr>
-          <w:rFonts w:ascii="Consolas" w:hAnsi="Consolas"/>
-        </w:rPr>
-        <w:t>6. Runde:       16.0000324249ms</w:t>
-      </w:r>
-    </w:p>
-    <w:p>
-      <w:pPr>
-        <w:spacing w:after="0" w:line="240" w:lineRule="auto"/>
-        <w:ind w:left="708"/>
-        <w:rPr>
-          <w:rFonts w:ascii="Consolas" w:hAnsi="Consolas"/>
-        </w:rPr>
-      </w:pPr>
-      <w:r>
-        <w:rPr>
-          <w:rFonts w:ascii="Consolas" w:hAnsi="Consolas"/>
-        </w:rPr>
-        <w:t>7. Runde:       0.0ms</w:t>
-      </w:r>
-    </w:p>
-    <w:p>
-      <w:pPr>
-        <w:spacing w:after="0" w:line="240" w:lineRule="auto"/>
-        <w:ind w:left="708"/>
-        <w:rPr>
-          <w:rFonts w:ascii="Consolas" w:hAnsi="Consolas"/>
-        </w:rPr>
-      </w:pPr>
-      <w:r>
-        <w:rPr>
-          <w:rFonts w:ascii="Consolas" w:hAnsi="Consolas"/>
-        </w:rPr>
-        <w:t>8. Runde:       15.0001049042ms</w:t>
-      </w:r>
-    </w:p>
-    <w:p>
-      <w:pPr>
-        <w:spacing w:after="0" w:line="240" w:lineRule="auto"/>
-        <w:ind w:left="708"/>
-        <w:rPr>
-          <w:rFonts w:ascii="Consolas" w:hAnsi="Consolas"/>
-        </w:rPr>
-      </w:pPr>
-      <w:r>
-        <w:rPr>
-          <w:rFonts w:ascii="Consolas" w:hAnsi="Consolas"/>
-        </w:rPr>
-        <w:t>9. Runde:       16.0000324249ms</w:t>
-      </w:r>
-    </w:p>
-    <w:p>
-      <w:pPr>
-        <w:spacing w:after="0" w:line="240" w:lineRule="auto"/>
-        <w:ind w:left="708"/>
-        <w:rPr>
-          <w:rFonts w:ascii="Consolas" w:hAnsi="Consolas"/>
-        </w:rPr>
-      </w:pPr>
-      <w:r>
-        <w:rPr>
-          <w:rFonts w:ascii="Consolas" w:hAnsi="Consolas"/>
-        </w:rPr>
-        <w:t>10. Runde:      0.0ms</w:t>
-      </w:r>
-    </w:p>
-    <w:p>
-      <w:pPr>
-        <w:spacing w:after="0" w:line="240" w:lineRule="auto"/>
-        <w:ind w:left="708"/>
-        <w:rPr>
-          <w:rFonts w:ascii="Consolas" w:hAnsi="Consolas"/>
-        </w:rPr>
-      </w:pPr>
-      <w:r>
-        <w:rPr>
-          <w:rFonts w:ascii="Consolas" w:hAnsi="Consolas"/>
-        </w:rPr>
-        <w:t>Durchschnitt:   6.3000202179ms</w:t>
-      </w:r>
-    </w:p>
-    <w:p>
-      <w:pPr>
-        <w:spacing w:after="0" w:line="240" w:lineRule="auto"/>
-        <w:ind w:left="708"/>
-        <w:rPr>
-          <w:rFonts w:ascii="Consolas" w:hAnsi="Consolas"/>
-        </w:rPr>
-      </w:pPr>
+        <w:t>1.Runde:        1019ms</w:t>
+      </w:r>
+    </w:p>
+    <w:p>
+      <w:pPr>
+        <w:spacing w:after="0" w:line="240" w:lineRule="auto"/>
+        <w:ind w:left="708"/>
+        <w:rPr>
+          <w:rFonts w:ascii="Consolas" w:hAnsi="Consolas"/>
+        </w:rPr>
+      </w:pPr>
+      <w:r>
+        <w:rPr>
+          <w:rFonts w:ascii="Consolas" w:hAnsi="Consolas"/>
+        </w:rPr>
+        <w:t>2.Runde:        1009ms</w:t>
+      </w:r>
+    </w:p>
+    <w:p>
+      <w:pPr>
+        <w:spacing w:after="0" w:line="240" w:lineRule="auto"/>
+        <w:ind w:left="708"/>
+        <w:rPr>
+          <w:rFonts w:ascii="Consolas" w:hAnsi="Consolas"/>
+        </w:rPr>
+      </w:pPr>
+      <w:r>
+        <w:rPr>
+          <w:rFonts w:ascii="Consolas" w:hAnsi="Consolas"/>
+        </w:rPr>
+        <w:t>3.Runde:        1050ms</w:t>
+      </w:r>
+    </w:p>
+    <w:p>
+      <w:pPr>
+        <w:spacing w:after="0" w:line="240" w:lineRule="auto"/>
+        <w:ind w:left="708"/>
+        <w:rPr>
+          <w:rFonts w:ascii="Consolas" w:hAnsi="Consolas"/>
+        </w:rPr>
+      </w:pPr>
+      <w:r>
+        <w:rPr>
+          <w:rFonts w:ascii="Consolas" w:hAnsi="Consolas"/>
+        </w:rPr>
+        <w:t>4.Runde:        1107ms</w:t>
+      </w:r>
+    </w:p>
+    <w:p>
+      <w:pPr>
+        <w:spacing w:after="0" w:line="240" w:lineRule="auto"/>
+        <w:ind w:left="708"/>
+        <w:rPr>
+          <w:rFonts w:ascii="Consolas" w:hAnsi="Consolas"/>
+        </w:rPr>
+      </w:pPr>
+      <w:r>
+        <w:rPr>
+          <w:rFonts w:ascii="Consolas" w:hAnsi="Consolas"/>
+        </w:rPr>
+        <w:t>5.Runde:        1102ms</w:t>
+      </w:r>
+    </w:p>
+    <w:p>
+      <w:pPr>
+        <w:spacing w:after="0" w:line="240" w:lineRule="auto"/>
+        <w:ind w:left="708"/>
+        <w:rPr>
+          <w:rFonts w:ascii="Consolas" w:hAnsi="Consolas"/>
+        </w:rPr>
+      </w:pPr>
+      <w:r>
+        <w:rPr>
+          <w:rFonts w:ascii="Consolas" w:hAnsi="Consolas"/>
+        </w:rPr>
+        <w:t>6.Runde:        1090ms</w:t>
+      </w:r>
+    </w:p>
+    <w:p>
+      <w:pPr>
+        <w:spacing w:after="0" w:line="240" w:lineRule="auto"/>
+        <w:ind w:left="708"/>
+        <w:rPr>
+          <w:rFonts w:ascii="Consolas" w:hAnsi="Consolas"/>
+        </w:rPr>
+      </w:pPr>
+      <w:r>
+        <w:rPr>
+          <w:rFonts w:ascii="Consolas" w:hAnsi="Consolas"/>
+        </w:rPr>
+        <w:t>7.Runde:        1099ms</w:t>
+      </w:r>
+    </w:p>
+    <w:p>
+      <w:pPr>
+        <w:spacing w:after="0" w:line="240" w:lineRule="auto"/>
+        <w:ind w:left="708"/>
+        <w:rPr>
+          <w:rFonts w:ascii="Consolas" w:hAnsi="Consolas"/>
+        </w:rPr>
+      </w:pPr>
+      <w:r>
+        <w:rPr>
+          <w:rFonts w:ascii="Consolas" w:hAnsi="Consolas"/>
+        </w:rPr>
+        <w:t>8.Runde:        1098ms</w:t>
+      </w:r>
+    </w:p>
+    <w:p>
+      <w:pPr>
+        <w:spacing w:after="0" w:line="240" w:lineRule="auto"/>
+        <w:ind w:left="708"/>
+        <w:rPr>
+          <w:rFonts w:ascii="Consolas" w:hAnsi="Consolas"/>
+        </w:rPr>
+      </w:pPr>
+      <w:r>
+        <w:rPr>
+          <w:rFonts w:ascii="Consolas" w:hAnsi="Consolas"/>
+        </w:rPr>
+        <w:t>9.Runde:        1090ms</w:t>
+      </w:r>
+    </w:p>
+    <w:p>
+      <w:pPr>
+        <w:spacing w:after="0" w:line="240" w:lineRule="auto"/>
+        <w:ind w:left="708"/>
+        <w:rPr>
+          <w:rFonts w:ascii="Consolas" w:hAnsi="Consolas"/>
+        </w:rPr>
+      </w:pPr>
+      <w:r>
+        <w:rPr>
+          <w:rFonts w:ascii="Consolas" w:hAnsi="Consolas"/>
+        </w:rPr>
+        <w:t>10.Runde:       1105ms</w:t>
+      </w:r>
+    </w:p>
+    <w:p>
+      <w:pPr>
+        <w:spacing w:after="0" w:line="240" w:lineRule="auto"/>
+        <w:ind w:left="708"/>
+        <w:rPr>
+          <w:rFonts w:ascii="Consolas" w:hAnsi="Consolas"/>
+        </w:rPr>
+      </w:pPr>
+      <w:r>
+        <w:rPr>
+          <w:rFonts w:ascii="Consolas" w:hAnsi="Consolas"/>
+        </w:rPr>
+        <w:t>Durchschnitt:   1076ms</w:t>
+      </w:r>
+      <w:bookmarkStart w:id="0" w:name="_GoBack"/>
+      <w:bookmarkEnd w:id="0"/>
     </w:p>
     <w:sectPr>
       <w:pgSz w:w="11906" w:h="16838"/>

</xml_diff>

<commit_message>
GraKa-Information in Testint-PDF added
</commit_message>
<xml_diff>
--- a/setlx/testing/setlx_performance_evaluation.docx
+++ b/setlx/testing/setlx_performance_evaluation.docx
@@ -329,6 +329,20 @@
       </w:r>
       <w:r>
         <w:t xml:space="preserve"> Intel Core i7-4720HQ, 16GB RAM</w:t>
+      </w:r>
+      <w:r>
+        <w:t xml:space="preserve">, </w:t>
+      </w:r>
+      <w:r>
+        <w:t xml:space="preserve">NVIDIA </w:t>
+      </w:r>
+      <w:proofErr w:type="spellStart"/>
+      <w:r>
+        <w:t>GeForce</w:t>
+      </w:r>
+      <w:proofErr w:type="spellEnd"/>
+      <w:r>
+        <w:t xml:space="preserve"> GTX 960M</w:t>
       </w:r>
     </w:p>
     <w:p>
@@ -1042,6 +1056,23 @@
       <w:r>
         <w:t xml:space="preserve"> Intel Core i7-4720HQ, 16GB RAM</w:t>
       </w:r>
+      <w:r>
+        <w:t>,</w:t>
+      </w:r>
+      <w:r>
+        <w:t xml:space="preserve"> </w:t>
+      </w:r>
+      <w:r>
+        <w:t xml:space="preserve">NVIDIA </w:t>
+      </w:r>
+      <w:proofErr w:type="spellStart"/>
+      <w:r>
+        <w:t>GeForce</w:t>
+      </w:r>
+      <w:proofErr w:type="spellEnd"/>
+      <w:r>
+        <w:t xml:space="preserve"> GTX 960M</w:t>
+      </w:r>
     </w:p>
     <w:p>
       <w:pPr>
@@ -1713,6 +1744,20 @@
       <w:r>
         <w:t xml:space="preserve"> Intel Core i7-4720HQ, 16GB RAM</w:t>
       </w:r>
+      <w:r>
+        <w:t xml:space="preserve">, </w:t>
+      </w:r>
+      <w:r>
+        <w:t xml:space="preserve">NVIDIA </w:t>
+      </w:r>
+      <w:proofErr w:type="spellStart"/>
+      <w:r>
+        <w:t>GeForce</w:t>
+      </w:r>
+      <w:proofErr w:type="spellEnd"/>
+      <w:r>
+        <w:t xml:space="preserve"> GTX 960M</w:t>
+      </w:r>
     </w:p>
     <w:p>
       <w:pPr>
@@ -3004,6 +3049,20 @@
       <w:r>
         <w:t xml:space="preserve"> Intel Core i7-4720HQ, 16GB RAM</w:t>
       </w:r>
+      <w:r>
+        <w:t xml:space="preserve">, </w:t>
+      </w:r>
+      <w:r>
+        <w:t xml:space="preserve">NVIDIA </w:t>
+      </w:r>
+      <w:proofErr w:type="spellStart"/>
+      <w:r>
+        <w:t>GeForce</w:t>
+      </w:r>
+      <w:proofErr w:type="spellEnd"/>
+      <w:r>
+        <w:t xml:space="preserve"> GTX 960M</w:t>
+      </w:r>
     </w:p>
     <w:p>
       <w:pPr>
@@ -4116,25 +4175,24 @@
         <w:rPr>
           <w:u w:val="single"/>
         </w:rPr>
-        <w:t>Anzahl Datensätze:</w:t>
-      </w:r>
-      <w:r>
-        <w:t xml:space="preserve"> 10.000 Testsätze, 10.000 Trainingssätze</w:t>
-      </w:r>
-    </w:p>
-    <w:p>
-      <w:pPr>
-        <w:pStyle w:val="Listenabsatz"/>
-        <w:ind w:left="0"/>
-      </w:pPr>
-      <w:r>
-        <w:rPr>
-          <w:u w:val="single"/>
-        </w:rPr>
         <w:t>Rechnerdaten:</w:t>
       </w:r>
       <w:r>
         <w:t xml:space="preserve"> Intel Core i7-4720HQ, 16GB RAM</w:t>
+      </w:r>
+      <w:r>
+        <w:t xml:space="preserve">, </w:t>
+      </w:r>
+      <w:r>
+        <w:t xml:space="preserve">NVIDIA </w:t>
+      </w:r>
+      <w:proofErr w:type="spellStart"/>
+      <w:r>
+        <w:t>GeForce</w:t>
+      </w:r>
+      <w:proofErr w:type="spellEnd"/>
+      <w:r>
+        <w:t xml:space="preserve"> GTX 960M</w:t>
       </w:r>
     </w:p>
     <w:p>
@@ -6392,13 +6450,7 @@
                   <w:txbxContent>
                     <w:p>
                       <w:r>
-                        <w:t>Python</w:t>
-                      </w:r>
-                      <w:r>
-                        <w:t xml:space="preserve"> wesentlich</w:t>
-                      </w:r>
-                      <w:r>
-                        <w:t xml:space="preserve"> performanter</w:t>
+                        <w:t>Python wesentlich performanter</w:t>
                       </w:r>
                     </w:p>
                     <w:p>
@@ -6757,6 +6809,22 @@
       <w:r>
         <w:t xml:space="preserve"> Intel Core i7-4720HQ, 16GB RAM</w:t>
       </w:r>
+      <w:r>
+        <w:t xml:space="preserve">, </w:t>
+      </w:r>
+      <w:r>
+        <w:t xml:space="preserve">NVIDIA </w:t>
+      </w:r>
+      <w:proofErr w:type="spellStart"/>
+      <w:r>
+        <w:t>GeForce</w:t>
+      </w:r>
+      <w:proofErr w:type="spellEnd"/>
+      <w:r>
+        <w:t xml:space="preserve"> GTX 960M</w:t>
+      </w:r>
+      <w:bookmarkStart w:id="0" w:name="_GoBack"/>
+      <w:bookmarkEnd w:id="0"/>
     </w:p>
     <w:p>
       <w:pPr>
@@ -6770,13 +6838,7 @@
         <w:rPr>
           <w:u w:val="single"/>
         </w:rPr>
-        <w:t>Ausführung</w:t>
-      </w:r>
-      <w:r>
-        <w:rPr>
-          <w:u w:val="single"/>
-        </w:rPr>
-        <w:t>:</w:t>
+        <w:t>Ausführung:</w:t>
       </w:r>
       <w:r>
         <w:t xml:space="preserve"> </w:t>
@@ -7252,8 +7314,6 @@
         </w:rPr>
         <w:t>Durchschnitt:   1076ms</w:t>
       </w:r>
-      <w:bookmarkStart w:id="0" w:name="_GoBack"/>
-      <w:bookmarkEnd w:id="0"/>
     </w:p>
     <w:sectPr>
       <w:pgSz w:w="11906" w:h="16838"/>

</xml_diff>

<commit_message>
Tests corrected | Neuron Caption in animation
</commit_message>
<xml_diff>
--- a/setlx/testing/setlx_performance_evaluation.docx
+++ b/setlx/testing/setlx_performance_evaluation.docx
@@ -1060,10 +1060,7 @@
         <w:t>,</w:t>
       </w:r>
       <w:r>
-        <w:t xml:space="preserve"> </w:t>
-      </w:r>
-      <w:r>
-        <w:t xml:space="preserve">NVIDIA </w:t>
+        <w:t xml:space="preserve"> NVIDIA </w:t>
       </w:r>
       <w:proofErr w:type="spellStart"/>
       <w:r>
@@ -4324,10 +4321,10 @@
           <w:lang w:eastAsia="de-DE"/>
         </w:rPr>
         <w:drawing>
-          <wp:inline distT="0" distB="0" distL="0" distR="0" wp14:anchorId="2330FF58" wp14:editId="0ED14655">
-            <wp:extent cx="5760720" cy="6880860"/>
-            <wp:effectExtent l="0" t="0" r="0" b="0"/>
-            <wp:docPr id="28" name="Grafik 28"/>
+          <wp:inline distT="0" distB="0" distL="0" distR="0" wp14:anchorId="7B21C122" wp14:editId="5FFB0745">
+            <wp:extent cx="5760720" cy="7042150"/>
+            <wp:effectExtent l="0" t="0" r="0" b="6350"/>
+            <wp:docPr id="16" name="Grafik 16"/>
             <wp:cNvGraphicFramePr>
               <a:graphicFrameLocks xmlns:a="http://schemas.openxmlformats.org/drawingml/2006/main" noChangeAspect="1"/>
             </wp:cNvGraphicFramePr>
@@ -4347,7 +4344,7 @@
                   <pic:spPr>
                     <a:xfrm>
                       <a:off x="0" y="0"/>
-                      <a:ext cx="5760720" cy="6880860"/>
+                      <a:ext cx="5760720" cy="7042150"/>
                     </a:xfrm>
                     <a:prstGeom prst="rect">
                       <a:avLst/>
@@ -4359,6 +4356,8 @@
           </wp:inline>
         </w:drawing>
       </w:r>
+      <w:bookmarkStart w:id="0" w:name="_GoBack"/>
+      <w:bookmarkEnd w:id="0"/>
     </w:p>
     <w:p>
       <w:pPr>
@@ -4841,11 +4840,9 @@
                       <wps:txbx>
                         <w:txbxContent>
                           <w:p>
-                            <w:proofErr w:type="spellStart"/>
                             <w:r>
-                              <w:t>SetlX</w:t>
+                              <w:t>Python</w:t>
                             </w:r>
-                            <w:proofErr w:type="spellEnd"/>
                             <w:r>
                               <w:t xml:space="preserve"> performanter</w:t>
                             </w:r>
@@ -4856,7 +4853,13 @@
                               <w:br/>
                             </w:r>
                             <w:r>
-                              <w:t>(ca. 30 Mal schneller)</w:t>
+                              <w:t xml:space="preserve">(ca. </w:t>
+                            </w:r>
+                            <w:r>
+                              <w:t>2</w:t>
+                            </w:r>
+                            <w:r>
+                              <w:t xml:space="preserve"> Mal schneller)</w:t>
                             </w:r>
                           </w:p>
                         </w:txbxContent>
@@ -4886,11 +4889,9 @@
                 <v:textbox>
                   <w:txbxContent>
                     <w:p>
-                      <w:proofErr w:type="spellStart"/>
                       <w:r>
-                        <w:t>SetlX</w:t>
+                        <w:t>Python</w:t>
                       </w:r>
-                      <w:proofErr w:type="spellEnd"/>
                       <w:r>
                         <w:t xml:space="preserve"> performanter</w:t>
                       </w:r>
@@ -4901,7 +4902,13 @@
                         <w:br/>
                       </w:r>
                       <w:r>
-                        <w:t>(ca. 30 Mal schneller)</w:t>
+                        <w:t xml:space="preserve">(ca. </w:t>
+                      </w:r>
+                      <w:r>
+                        <w:t>2</w:t>
+                      </w:r>
+                      <w:r>
+                        <w:t xml:space="preserve"> Mal schneller)</w:t>
                       </w:r>
                     </w:p>
                   </w:txbxContent>
@@ -5024,7 +5031,23 @@
           <w:b/>
           <w:u w:val="single"/>
         </w:rPr>
-        <w:t>Ergebnisse 5. – np.dot in Python</w:t>
+        <w:t xml:space="preserve">Ergebnisse 5. – </w:t>
+      </w:r>
+      <w:proofErr w:type="spellStart"/>
+      <w:r>
+        <w:rPr>
+          <w:b/>
+          <w:u w:val="single"/>
+        </w:rPr>
+        <w:t>Hadamard</w:t>
+      </w:r>
+      <w:proofErr w:type="spellEnd"/>
+      <w:r>
+        <w:rPr>
+          <w:b/>
+          <w:u w:val="single"/>
+        </w:rPr>
+        <w:t xml:space="preserve"> in Python</w:t>
       </w:r>
       <w:r>
         <w:rPr>
@@ -5045,157 +5068,157 @@
         <w:rPr>
           <w:rFonts w:ascii="Consolas" w:hAnsi="Consolas"/>
         </w:rPr>
-        <w:t>1. Runde:       411.000013351ms</w:t>
-      </w:r>
-    </w:p>
-    <w:p>
-      <w:pPr>
-        <w:spacing w:after="0" w:line="240" w:lineRule="auto"/>
-        <w:ind w:left="708"/>
-        <w:rPr>
-          <w:rFonts w:ascii="Consolas" w:hAnsi="Consolas"/>
-        </w:rPr>
-      </w:pPr>
-      <w:r>
-        <w:rPr>
-          <w:rFonts w:ascii="Consolas" w:hAnsi="Consolas"/>
-        </w:rPr>
-        <w:t>2. Runde:       299.999952316ms</w:t>
-      </w:r>
-    </w:p>
-    <w:p>
-      <w:pPr>
-        <w:spacing w:after="0" w:line="240" w:lineRule="auto"/>
-        <w:ind w:left="708"/>
-        <w:rPr>
-          <w:rFonts w:ascii="Consolas" w:hAnsi="Consolas"/>
-        </w:rPr>
-      </w:pPr>
-      <w:r>
-        <w:rPr>
-          <w:rFonts w:ascii="Consolas" w:hAnsi="Consolas"/>
-        </w:rPr>
-        <w:t>3. Runde:       252.00009346ms</w:t>
-      </w:r>
-    </w:p>
-    <w:p>
-      <w:pPr>
-        <w:spacing w:after="0" w:line="240" w:lineRule="auto"/>
-        <w:ind w:left="708"/>
-        <w:rPr>
-          <w:rFonts w:ascii="Consolas" w:hAnsi="Consolas"/>
-        </w:rPr>
-      </w:pPr>
-      <w:r>
-        <w:rPr>
-          <w:rFonts w:ascii="Consolas" w:hAnsi="Consolas"/>
-        </w:rPr>
-        <w:t>4. Runde:       345.00002861ms</w:t>
-      </w:r>
-    </w:p>
-    <w:p>
-      <w:pPr>
-        <w:spacing w:after="0" w:line="240" w:lineRule="auto"/>
-        <w:ind w:left="708"/>
-        <w:rPr>
-          <w:rFonts w:ascii="Consolas" w:hAnsi="Consolas"/>
-        </w:rPr>
-      </w:pPr>
-      <w:r>
-        <w:rPr>
-          <w:rFonts w:ascii="Consolas" w:hAnsi="Consolas"/>
-        </w:rPr>
-        <w:t>5. Runde:       401.999950409ms</w:t>
-      </w:r>
-    </w:p>
-    <w:p>
-      <w:pPr>
-        <w:spacing w:after="0" w:line="240" w:lineRule="auto"/>
-        <w:ind w:left="708"/>
-        <w:rPr>
-          <w:rFonts w:ascii="Consolas" w:hAnsi="Consolas"/>
-        </w:rPr>
-      </w:pPr>
-      <w:r>
-        <w:rPr>
-          <w:rFonts w:ascii="Consolas" w:hAnsi="Consolas"/>
-        </w:rPr>
-        <w:t>6. Runde:       447.999954224ms</w:t>
-      </w:r>
-    </w:p>
-    <w:p>
-      <w:pPr>
-        <w:spacing w:after="0" w:line="240" w:lineRule="auto"/>
-        <w:ind w:left="708"/>
-        <w:rPr>
-          <w:rFonts w:ascii="Consolas" w:hAnsi="Consolas"/>
-        </w:rPr>
-      </w:pPr>
-      <w:r>
-        <w:rPr>
-          <w:rFonts w:ascii="Consolas" w:hAnsi="Consolas"/>
-        </w:rPr>
-        <w:t>7. Runde:       654.99997139ms</w:t>
-      </w:r>
-    </w:p>
-    <w:p>
-      <w:pPr>
-        <w:spacing w:after="0" w:line="240" w:lineRule="auto"/>
-        <w:ind w:left="708"/>
-        <w:rPr>
-          <w:rFonts w:ascii="Consolas" w:hAnsi="Consolas"/>
-        </w:rPr>
-      </w:pPr>
-      <w:r>
-        <w:rPr>
-          <w:rFonts w:ascii="Consolas" w:hAnsi="Consolas"/>
-        </w:rPr>
-        <w:t>8. Runde:       248.000144958ms</w:t>
-      </w:r>
-    </w:p>
-    <w:p>
-      <w:pPr>
-        <w:spacing w:after="0" w:line="240" w:lineRule="auto"/>
-        <w:ind w:left="708"/>
-        <w:rPr>
-          <w:rFonts w:ascii="Consolas" w:hAnsi="Consolas"/>
-        </w:rPr>
-      </w:pPr>
-      <w:r>
-        <w:rPr>
-          <w:rFonts w:ascii="Consolas" w:hAnsi="Consolas"/>
-        </w:rPr>
-        <w:t>9. Runde:       283.999919891ms</w:t>
-      </w:r>
-    </w:p>
-    <w:p>
-      <w:pPr>
-        <w:spacing w:after="0" w:line="240" w:lineRule="auto"/>
-        <w:ind w:left="708"/>
-        <w:rPr>
-          <w:rFonts w:ascii="Consolas" w:hAnsi="Consolas"/>
-        </w:rPr>
-      </w:pPr>
-      <w:r>
-        <w:rPr>
-          <w:rFonts w:ascii="Consolas" w:hAnsi="Consolas"/>
-        </w:rPr>
-        <w:t>10. Runde:      275.000095367ms</w:t>
-      </w:r>
-    </w:p>
-    <w:p>
-      <w:pPr>
-        <w:spacing w:after="0" w:line="240" w:lineRule="auto"/>
-        <w:ind w:left="708"/>
-        <w:rPr>
-          <w:rFonts w:ascii="Consolas" w:hAnsi="Consolas"/>
-        </w:rPr>
-      </w:pPr>
-      <w:r>
-        <w:rPr>
-          <w:rFonts w:ascii="Consolas" w:hAnsi="Consolas"/>
-        </w:rPr>
-        <w:t>Durchschnitt:   362.000012398ms</w:t>
+        <w:t>1. Runde:       0.0ms</w:t>
+      </w:r>
+    </w:p>
+    <w:p>
+      <w:pPr>
+        <w:spacing w:after="0" w:line="240" w:lineRule="auto"/>
+        <w:ind w:left="708"/>
+        <w:rPr>
+          <w:rFonts w:ascii="Consolas" w:hAnsi="Consolas"/>
+        </w:rPr>
+      </w:pPr>
+      <w:r>
+        <w:rPr>
+          <w:rFonts w:ascii="Consolas" w:hAnsi="Consolas"/>
+        </w:rPr>
+        <w:t>2. Runde:       0.0ms</w:t>
+      </w:r>
+    </w:p>
+    <w:p>
+      <w:pPr>
+        <w:spacing w:after="0" w:line="240" w:lineRule="auto"/>
+        <w:ind w:left="708"/>
+        <w:rPr>
+          <w:rFonts w:ascii="Consolas" w:hAnsi="Consolas"/>
+        </w:rPr>
+      </w:pPr>
+      <w:r>
+        <w:rPr>
+          <w:rFonts w:ascii="Consolas" w:hAnsi="Consolas"/>
+        </w:rPr>
+        <w:t>3. Runde:       16.0000324249ms</w:t>
+      </w:r>
+    </w:p>
+    <w:p>
+      <w:pPr>
+        <w:spacing w:after="0" w:line="240" w:lineRule="auto"/>
+        <w:ind w:left="708"/>
+        <w:rPr>
+          <w:rFonts w:ascii="Consolas" w:hAnsi="Consolas"/>
+        </w:rPr>
+      </w:pPr>
+      <w:r>
+        <w:rPr>
+          <w:rFonts w:ascii="Consolas" w:hAnsi="Consolas"/>
+        </w:rPr>
+        <w:t>4. Runde:       0.0ms</w:t>
+      </w:r>
+    </w:p>
+    <w:p>
+      <w:pPr>
+        <w:spacing w:after="0" w:line="240" w:lineRule="auto"/>
+        <w:ind w:left="708"/>
+        <w:rPr>
+          <w:rFonts w:ascii="Consolas" w:hAnsi="Consolas"/>
+        </w:rPr>
+      </w:pPr>
+      <w:r>
+        <w:rPr>
+          <w:rFonts w:ascii="Consolas" w:hAnsi="Consolas"/>
+        </w:rPr>
+        <w:t>5. Runde:       0.0ms</w:t>
+      </w:r>
+    </w:p>
+    <w:p>
+      <w:pPr>
+        <w:spacing w:after="0" w:line="240" w:lineRule="auto"/>
+        <w:ind w:left="708"/>
+        <w:rPr>
+          <w:rFonts w:ascii="Consolas" w:hAnsi="Consolas"/>
+        </w:rPr>
+      </w:pPr>
+      <w:r>
+        <w:rPr>
+          <w:rFonts w:ascii="Consolas" w:hAnsi="Consolas"/>
+        </w:rPr>
+        <w:t>6. Runde:       16.0000324249ms</w:t>
+      </w:r>
+    </w:p>
+    <w:p>
+      <w:pPr>
+        <w:spacing w:after="0" w:line="240" w:lineRule="auto"/>
+        <w:ind w:left="708"/>
+        <w:rPr>
+          <w:rFonts w:ascii="Consolas" w:hAnsi="Consolas"/>
+        </w:rPr>
+      </w:pPr>
+      <w:r>
+        <w:rPr>
+          <w:rFonts w:ascii="Consolas" w:hAnsi="Consolas"/>
+        </w:rPr>
+        <w:t>7. Runde:       0.0ms</w:t>
+      </w:r>
+    </w:p>
+    <w:p>
+      <w:pPr>
+        <w:spacing w:after="0" w:line="240" w:lineRule="auto"/>
+        <w:ind w:left="708"/>
+        <w:rPr>
+          <w:rFonts w:ascii="Consolas" w:hAnsi="Consolas"/>
+        </w:rPr>
+      </w:pPr>
+      <w:r>
+        <w:rPr>
+          <w:rFonts w:ascii="Consolas" w:hAnsi="Consolas"/>
+        </w:rPr>
+        <w:t>8. Runde:       15.0001049042ms</w:t>
+      </w:r>
+    </w:p>
+    <w:p>
+      <w:pPr>
+        <w:spacing w:after="0" w:line="240" w:lineRule="auto"/>
+        <w:ind w:left="708"/>
+        <w:rPr>
+          <w:rFonts w:ascii="Consolas" w:hAnsi="Consolas"/>
+        </w:rPr>
+      </w:pPr>
+      <w:r>
+        <w:rPr>
+          <w:rFonts w:ascii="Consolas" w:hAnsi="Consolas"/>
+        </w:rPr>
+        <w:t>9. Runde:       16.0000324249ms</w:t>
+      </w:r>
+    </w:p>
+    <w:p>
+      <w:pPr>
+        <w:spacing w:after="0" w:line="240" w:lineRule="auto"/>
+        <w:ind w:left="708"/>
+        <w:rPr>
+          <w:rFonts w:ascii="Consolas" w:hAnsi="Consolas"/>
+        </w:rPr>
+      </w:pPr>
+      <w:r>
+        <w:rPr>
+          <w:rFonts w:ascii="Consolas" w:hAnsi="Consolas"/>
+        </w:rPr>
+        <w:t>10. Runde:      0.0ms</w:t>
+      </w:r>
+    </w:p>
+    <w:p>
+      <w:pPr>
+        <w:spacing w:after="0" w:line="240" w:lineRule="auto"/>
+        <w:ind w:left="708"/>
+        <w:rPr>
+          <w:rFonts w:ascii="Consolas" w:hAnsi="Consolas"/>
+        </w:rPr>
+      </w:pPr>
+      <w:r>
+        <w:rPr>
+          <w:rFonts w:ascii="Consolas" w:hAnsi="Consolas"/>
+        </w:rPr>
+        <w:t>Durchschnitt:   6.3000202179ms</w:t>
       </w:r>
     </w:p>
     <w:p>
@@ -6423,7 +6446,19 @@
                               <w:rPr>
                                 <w:rFonts w:ascii="Consolas" w:hAnsi="Consolas"/>
                               </w:rPr>
-                              <w:t>(ca. 382 Mal schneller)</w:t>
+                              <w:t xml:space="preserve">(ca. </w:t>
+                            </w:r>
+                            <w:r>
+                              <w:rPr>
+                                <w:rFonts w:ascii="Consolas" w:hAnsi="Consolas"/>
+                              </w:rPr>
+                              <w:t>6,5</w:t>
+                            </w:r>
+                            <w:r>
+                              <w:rPr>
+                                <w:rFonts w:ascii="Consolas" w:hAnsi="Consolas"/>
+                              </w:rPr>
+                              <w:t xml:space="preserve"> Mal schneller)</w:t>
                             </w:r>
                           </w:p>
                         </w:txbxContent>
@@ -6458,7 +6493,19 @@
                         <w:rPr>
                           <w:rFonts w:ascii="Consolas" w:hAnsi="Consolas"/>
                         </w:rPr>
-                        <w:t>(ca. 382 Mal schneller)</w:t>
+                        <w:t xml:space="preserve">(ca. </w:t>
+                      </w:r>
+                      <w:r>
+                        <w:rPr>
+                          <w:rFonts w:ascii="Consolas" w:hAnsi="Consolas"/>
+                        </w:rPr>
+                        <w:t>6,5</w:t>
+                      </w:r>
+                      <w:r>
+                        <w:rPr>
+                          <w:rFonts w:ascii="Consolas" w:hAnsi="Consolas"/>
+                        </w:rPr>
+                        <w:t xml:space="preserve"> Mal schneller)</w:t>
                       </w:r>
                     </w:p>
                   </w:txbxContent>
@@ -6587,158 +6634,167 @@
         <w:rPr>
           <w:rFonts w:ascii="Consolas" w:hAnsi="Consolas"/>
         </w:rPr>
-        <w:t>1. Runde:       0.0ms</w:t>
-      </w:r>
-    </w:p>
-    <w:p>
-      <w:pPr>
-        <w:spacing w:after="0" w:line="240" w:lineRule="auto"/>
-        <w:ind w:left="708"/>
-        <w:rPr>
-          <w:rFonts w:ascii="Consolas" w:hAnsi="Consolas"/>
-        </w:rPr>
-      </w:pPr>
-      <w:r>
-        <w:rPr>
-          <w:rFonts w:ascii="Consolas" w:hAnsi="Consolas"/>
-        </w:rPr>
-        <w:t>2. Runde:       0.0ms</w:t>
-      </w:r>
-    </w:p>
-    <w:p>
-      <w:pPr>
-        <w:spacing w:after="0" w:line="240" w:lineRule="auto"/>
-        <w:ind w:left="708"/>
-        <w:rPr>
-          <w:rFonts w:ascii="Consolas" w:hAnsi="Consolas"/>
-        </w:rPr>
-      </w:pPr>
-      <w:r>
-        <w:rPr>
-          <w:rFonts w:ascii="Consolas" w:hAnsi="Consolas"/>
-        </w:rPr>
-        <w:t>3. Runde:       16.0000324249ms</w:t>
-      </w:r>
-    </w:p>
-    <w:p>
-      <w:pPr>
-        <w:spacing w:after="0" w:line="240" w:lineRule="auto"/>
-        <w:ind w:left="708"/>
-        <w:rPr>
-          <w:rFonts w:ascii="Consolas" w:hAnsi="Consolas"/>
-        </w:rPr>
-      </w:pPr>
-      <w:r>
-        <w:rPr>
-          <w:rFonts w:ascii="Consolas" w:hAnsi="Consolas"/>
-        </w:rPr>
-        <w:t>4. Runde:       0.0ms</w:t>
-      </w:r>
-    </w:p>
-    <w:p>
-      <w:pPr>
-        <w:spacing w:after="0" w:line="240" w:lineRule="auto"/>
-        <w:ind w:left="708"/>
-        <w:rPr>
-          <w:rFonts w:ascii="Consolas" w:hAnsi="Consolas"/>
-        </w:rPr>
-      </w:pPr>
-      <w:r>
-        <w:rPr>
-          <w:rFonts w:ascii="Consolas" w:hAnsi="Consolas"/>
-        </w:rPr>
-        <w:t>5. Runde:       0.0ms</w:t>
-      </w:r>
-    </w:p>
-    <w:p>
-      <w:pPr>
-        <w:spacing w:after="0" w:line="240" w:lineRule="auto"/>
-        <w:ind w:left="708"/>
-        <w:rPr>
-          <w:rFonts w:ascii="Consolas" w:hAnsi="Consolas"/>
-        </w:rPr>
-      </w:pPr>
-      <w:r>
-        <w:rPr>
-          <w:rFonts w:ascii="Consolas" w:hAnsi="Consolas"/>
-        </w:rPr>
-        <w:t>6. Runde:       16.0000324249ms</w:t>
-      </w:r>
-    </w:p>
-    <w:p>
-      <w:pPr>
-        <w:spacing w:after="0" w:line="240" w:lineRule="auto"/>
-        <w:ind w:left="708"/>
-        <w:rPr>
-          <w:rFonts w:ascii="Consolas" w:hAnsi="Consolas"/>
-        </w:rPr>
-      </w:pPr>
-      <w:r>
-        <w:rPr>
-          <w:rFonts w:ascii="Consolas" w:hAnsi="Consolas"/>
-        </w:rPr>
-        <w:t>7. Runde:       0.0ms</w:t>
-      </w:r>
-    </w:p>
-    <w:p>
-      <w:pPr>
-        <w:spacing w:after="0" w:line="240" w:lineRule="auto"/>
-        <w:ind w:left="708"/>
-        <w:rPr>
-          <w:rFonts w:ascii="Consolas" w:hAnsi="Consolas"/>
-        </w:rPr>
-      </w:pPr>
-      <w:r>
-        <w:rPr>
-          <w:rFonts w:ascii="Consolas" w:hAnsi="Consolas"/>
-        </w:rPr>
-        <w:t>8. Runde:       15.0001049042ms</w:t>
-      </w:r>
-    </w:p>
-    <w:p>
-      <w:pPr>
-        <w:spacing w:after="0" w:line="240" w:lineRule="auto"/>
-        <w:ind w:left="708"/>
-        <w:rPr>
-          <w:rFonts w:ascii="Consolas" w:hAnsi="Consolas"/>
-        </w:rPr>
-      </w:pPr>
-      <w:r>
-        <w:rPr>
-          <w:rFonts w:ascii="Consolas" w:hAnsi="Consolas"/>
-        </w:rPr>
-        <w:t>9. Runde:       16.0000324249ms</w:t>
-      </w:r>
-    </w:p>
-    <w:p>
-      <w:pPr>
-        <w:spacing w:after="0" w:line="240" w:lineRule="auto"/>
-        <w:ind w:left="708"/>
-        <w:rPr>
-          <w:rFonts w:ascii="Consolas" w:hAnsi="Consolas"/>
-        </w:rPr>
-      </w:pPr>
-      <w:r>
-        <w:rPr>
-          <w:rFonts w:ascii="Consolas" w:hAnsi="Consolas"/>
-        </w:rPr>
-        <w:t>10. Runde:      0.0ms</w:t>
-      </w:r>
-    </w:p>
-    <w:p>
-      <w:pPr>
-        <w:spacing w:after="0" w:line="240" w:lineRule="auto"/>
-        <w:ind w:left="708"/>
-        <w:rPr>
-          <w:rFonts w:ascii="Consolas" w:hAnsi="Consolas"/>
-        </w:rPr>
-      </w:pPr>
-      <w:r>
-        <w:rPr>
-          <w:rFonts w:ascii="Consolas" w:hAnsi="Consolas"/>
-        </w:rPr>
-        <w:t>Durchschnitt:   6.3000202179ms</w:t>
-      </w:r>
+        <w:t>1. Runde:       411.000013351ms</w:t>
+      </w:r>
+    </w:p>
+    <w:p>
+      <w:pPr>
+        <w:spacing w:after="0" w:line="240" w:lineRule="auto"/>
+        <w:ind w:left="708"/>
+        <w:rPr>
+          <w:rFonts w:ascii="Consolas" w:hAnsi="Consolas"/>
+        </w:rPr>
+      </w:pPr>
+      <w:r>
+        <w:rPr>
+          <w:rFonts w:ascii="Consolas" w:hAnsi="Consolas"/>
+        </w:rPr>
+        <w:t>2. Runde:       299.999952316ms</w:t>
+      </w:r>
+    </w:p>
+    <w:p>
+      <w:pPr>
+        <w:spacing w:after="0" w:line="240" w:lineRule="auto"/>
+        <w:ind w:left="708"/>
+        <w:rPr>
+          <w:rFonts w:ascii="Consolas" w:hAnsi="Consolas"/>
+        </w:rPr>
+      </w:pPr>
+      <w:r>
+        <w:rPr>
+          <w:rFonts w:ascii="Consolas" w:hAnsi="Consolas"/>
+        </w:rPr>
+        <w:t>3. Runde:       252.00009346ms</w:t>
+      </w:r>
+    </w:p>
+    <w:p>
+      <w:pPr>
+        <w:spacing w:after="0" w:line="240" w:lineRule="auto"/>
+        <w:ind w:left="708"/>
+        <w:rPr>
+          <w:rFonts w:ascii="Consolas" w:hAnsi="Consolas"/>
+        </w:rPr>
+      </w:pPr>
+      <w:r>
+        <w:rPr>
+          <w:rFonts w:ascii="Consolas" w:hAnsi="Consolas"/>
+        </w:rPr>
+        <w:t>4. Runde:       345.00002861ms</w:t>
+      </w:r>
+    </w:p>
+    <w:p>
+      <w:pPr>
+        <w:spacing w:after="0" w:line="240" w:lineRule="auto"/>
+        <w:ind w:left="708"/>
+        <w:rPr>
+          <w:rFonts w:ascii="Consolas" w:hAnsi="Consolas"/>
+        </w:rPr>
+      </w:pPr>
+      <w:r>
+        <w:rPr>
+          <w:rFonts w:ascii="Consolas" w:hAnsi="Consolas"/>
+        </w:rPr>
+        <w:t>5. Runde:       401.999950409ms</w:t>
+      </w:r>
+    </w:p>
+    <w:p>
+      <w:pPr>
+        <w:spacing w:after="0" w:line="240" w:lineRule="auto"/>
+        <w:ind w:left="708"/>
+        <w:rPr>
+          <w:rFonts w:ascii="Consolas" w:hAnsi="Consolas"/>
+        </w:rPr>
+      </w:pPr>
+      <w:r>
+        <w:rPr>
+          <w:rFonts w:ascii="Consolas" w:hAnsi="Consolas"/>
+        </w:rPr>
+        <w:t>6. Runde:       447.999954224ms</w:t>
+      </w:r>
+    </w:p>
+    <w:p>
+      <w:pPr>
+        <w:spacing w:after="0" w:line="240" w:lineRule="auto"/>
+        <w:ind w:left="708"/>
+        <w:rPr>
+          <w:rFonts w:ascii="Consolas" w:hAnsi="Consolas"/>
+        </w:rPr>
+      </w:pPr>
+      <w:r>
+        <w:rPr>
+          <w:rFonts w:ascii="Consolas" w:hAnsi="Consolas"/>
+        </w:rPr>
+        <w:t>7. Runde:       654.99997139ms</w:t>
+      </w:r>
+    </w:p>
+    <w:p>
+      <w:pPr>
+        <w:spacing w:after="0" w:line="240" w:lineRule="auto"/>
+        <w:ind w:left="708"/>
+        <w:rPr>
+          <w:rFonts w:ascii="Consolas" w:hAnsi="Consolas"/>
+        </w:rPr>
+      </w:pPr>
+      <w:r>
+        <w:rPr>
+          <w:rFonts w:ascii="Consolas" w:hAnsi="Consolas"/>
+        </w:rPr>
+        <w:t>8. Runde:       248.000144958ms</w:t>
+      </w:r>
+    </w:p>
+    <w:p>
+      <w:pPr>
+        <w:spacing w:after="0" w:line="240" w:lineRule="auto"/>
+        <w:ind w:left="708"/>
+        <w:rPr>
+          <w:rFonts w:ascii="Consolas" w:hAnsi="Consolas"/>
+        </w:rPr>
+      </w:pPr>
+      <w:r>
+        <w:rPr>
+          <w:rFonts w:ascii="Consolas" w:hAnsi="Consolas"/>
+        </w:rPr>
+        <w:t>9. Runde:       283.999919891ms</w:t>
+      </w:r>
+    </w:p>
+    <w:p>
+      <w:pPr>
+        <w:spacing w:after="0" w:line="240" w:lineRule="auto"/>
+        <w:ind w:left="708"/>
+        <w:rPr>
+          <w:rFonts w:ascii="Consolas" w:hAnsi="Consolas"/>
+        </w:rPr>
+      </w:pPr>
+      <w:r>
+        <w:rPr>
+          <w:rFonts w:ascii="Consolas" w:hAnsi="Consolas"/>
+        </w:rPr>
+        <w:t>10. Runde:      275.000095367ms</w:t>
+      </w:r>
+    </w:p>
+    <w:p>
+      <w:pPr>
+        <w:spacing w:after="0" w:line="240" w:lineRule="auto"/>
+        <w:ind w:left="708"/>
+        <w:rPr>
+          <w:rFonts w:ascii="Consolas" w:hAnsi="Consolas"/>
+        </w:rPr>
+      </w:pPr>
+      <w:r>
+        <w:rPr>
+          <w:rFonts w:ascii="Consolas" w:hAnsi="Consolas"/>
+        </w:rPr>
+        <w:t>Durchschnitt:   362.000012398ms</w:t>
+      </w:r>
+    </w:p>
+    <w:p>
+      <w:pPr>
+        <w:spacing w:after="0" w:line="240" w:lineRule="auto"/>
+        <w:ind w:left="708"/>
+        <w:rPr>
+          <w:rFonts w:ascii="Consolas" w:hAnsi="Consolas"/>
+        </w:rPr>
+      </w:pPr>
     </w:p>
     <w:p>
       <w:pPr>
@@ -6823,8 +6879,6 @@
       <w:r>
         <w:t xml:space="preserve"> GTX 960M</w:t>
       </w:r>
-      <w:bookmarkStart w:id="0" w:name="_GoBack"/>
-      <w:bookmarkEnd w:id="0"/>
     </w:p>
     <w:p>
       <w:pPr>

</xml_diff>